<commit_message>
testando o uso da API de validação de email
</commit_message>
<xml_diff>
--- a/UInvest/target/classes/Domain Driven Design.docx
+++ b/UInvest/target/classes/Domain Driven Design.docx
@@ -1,6 +1,6 @@
 
 <file path=word/document.xml><?xml version="1.0" encoding="utf-8"?>
-<w:document xmlns:wpc="http://schemas.microsoft.com/office/word/2010/wordprocessingCanvas" xmlns:cx="http://schemas.microsoft.com/office/drawing/2014/chartex" xmlns:cx1="http://schemas.microsoft.com/office/drawing/2015/9/8/chartex" xmlns:cx2="http://schemas.microsoft.com/office/drawing/2015/10/21/chartex" xmlns:cx3="http://schemas.microsoft.com/office/drawing/2016/5/9/chartex" xmlns:cx4="http://schemas.microsoft.com/office/drawing/2016/5/10/chartex" xmlns:cx5="http://schemas.microsoft.com/office/drawing/2016/5/11/chartex" xmlns:cx6="http://schemas.microsoft.com/office/drawing/2016/5/12/chartex" xmlns:cx7="http://schemas.microsoft.com/office/drawing/2016/5/13/chartex" xmlns:cx8="http://schemas.microsoft.com/office/drawing/2016/5/14/chartex" xmlns:mc="http://schemas.openxmlformats.org/markup-compatibility/2006" xmlns:aink="http://schemas.microsoft.com/office/drawing/2016/ink" xmlns:am3d="http://schemas.microsoft.com/office/drawing/2017/model3d" xmlns:o="urn:schemas-microsoft-com:office:office" xmlns:oel="http://schemas.microsoft.com/office/2019/extlst" xmlns:r="http://schemas.openxmlformats.org/officeDocument/2006/relationships" xmlns:m="http://schemas.openxmlformats.org/officeDocument/2006/math" xmlns:v="urn:schemas-microsoft-com:vml" xmlns:wp14="http://schemas.microsoft.com/office/word/2010/wordprocessingDrawing" xmlns:wp="http://schemas.openxmlformats.org/drawingml/2006/wordprocessingDrawing" xmlns:w10="urn:schemas-microsoft-com:office:word" xmlns:w="http://schemas.openxmlformats.org/wordprocessingml/2006/main" xmlns:w14="http://schemas.microsoft.com/office/word/2010/wordml" xmlns:w15="http://schemas.microsoft.com/office/word/2012/wordml" xmlns:w16cex="http://schemas.microsoft.com/office/word/2018/wordml/cex" xmlns:w16cid="http://schemas.microsoft.com/office/word/2016/wordml/cid" xmlns:w16="http://schemas.microsoft.com/office/word/2018/wordml" xmlns:w16sdtdh="http://schemas.microsoft.com/office/word/2020/wordml/sdtdatahash" xmlns:w16se="http://schemas.microsoft.com/office/word/2015/wordml/symex" xmlns:wpg="http://schemas.microsoft.com/office/word/2010/wordprocessingGroup" xmlns:wpi="http://schemas.microsoft.com/office/word/2010/wordprocessingInk" xmlns:wne="http://schemas.microsoft.com/office/word/2006/wordml" xmlns:wps="http://schemas.microsoft.com/office/word/2010/wordprocessingShape" mc:Ignorable="w14 w15 w16se w16cid w16 w16cex w16sdtdh wp14">
+<w:document xmlns:wpc="http://schemas.microsoft.com/office/word/2010/wordprocessingCanvas" xmlns:cx="http://schemas.microsoft.com/office/drawing/2014/chartex" xmlns:cx1="http://schemas.microsoft.com/office/drawing/2015/9/8/chartex" xmlns:cx2="http://schemas.microsoft.com/office/drawing/2015/10/21/chartex" xmlns:cx3="http://schemas.microsoft.com/office/drawing/2016/5/9/chartex" xmlns:cx4="http://schemas.microsoft.com/office/drawing/2016/5/10/chartex" xmlns:cx5="http://schemas.microsoft.com/office/drawing/2016/5/11/chartex" xmlns:cx6="http://schemas.microsoft.com/office/drawing/2016/5/12/chartex" xmlns:cx7="http://schemas.microsoft.com/office/drawing/2016/5/13/chartex" xmlns:cx8="http://schemas.microsoft.com/office/drawing/2016/5/14/chartex" xmlns:mc="http://schemas.openxmlformats.org/markup-compatibility/2006" xmlns:aink="http://schemas.microsoft.com/office/drawing/2016/ink" xmlns:am3d="http://schemas.microsoft.com/office/drawing/2017/model3d" xmlns:o="urn:schemas-microsoft-com:office:office" xmlns:r="http://schemas.openxmlformats.org/officeDocument/2006/relationships" xmlns:m="http://schemas.openxmlformats.org/officeDocument/2006/math" xmlns:v="urn:schemas-microsoft-com:vml" xmlns:wp14="http://schemas.microsoft.com/office/word/2010/wordprocessingDrawing" xmlns:wp="http://schemas.openxmlformats.org/drawingml/2006/wordprocessingDrawing" xmlns:w10="urn:schemas-microsoft-com:office:word" xmlns:w="http://schemas.openxmlformats.org/wordprocessingml/2006/main" xmlns:w14="http://schemas.microsoft.com/office/word/2010/wordml" xmlns:w15="http://schemas.microsoft.com/office/word/2012/wordml" xmlns:w16cex="http://schemas.microsoft.com/office/word/2018/wordml/cex" xmlns:w16cid="http://schemas.microsoft.com/office/word/2016/wordml/cid" xmlns:w16="http://schemas.microsoft.com/office/word/2018/wordml" xmlns:w16sdtdh="http://schemas.microsoft.com/office/word/2020/wordml/sdtdatahash" xmlns:w16se="http://schemas.microsoft.com/office/word/2015/wordml/symex" xmlns:wpg="http://schemas.microsoft.com/office/word/2010/wordprocessingGroup" xmlns:wpi="http://schemas.microsoft.com/office/word/2010/wordprocessingInk" xmlns:wne="http://schemas.microsoft.com/office/word/2006/wordml" xmlns:wps="http://schemas.microsoft.com/office/word/2010/wordprocessingShape" mc:Ignorable="w14 w15 w16se w16cid w16 w16cex w16sdtdh wp14">
   <w:body>
     <w:p>
       <w:pPr>
@@ -129,6 +129,7 @@
         <w:rPr>
           <w:sz w:val="24"/>
           <w:szCs w:val="24"/>
+          <w:lang w:val="en-US"/>
         </w:rPr>
       </w:pPr>
       <w:r>
@@ -137,6 +138,7 @@
           <w:b/>
           <w:sz w:val="28"/>
           <w:szCs w:val="24"/>
+          <w:lang w:val="en-US"/>
         </w:rPr>
         <w:t>Challenge B3: U Invest</w:t>
       </w:r>
@@ -147,17 +149,25 @@
         <w:rPr>
           <w:sz w:val="28"/>
           <w:szCs w:val="28"/>
+          <w:lang w:val="en-US"/>
         </w:rPr>
       </w:pPr>
       <w:r>
         <w:rPr>
           <w:sz w:val="28"/>
           <w:szCs w:val="28"/>
+          <w:lang w:val="en-US"/>
         </w:rPr>
         <w:t>DOMAIN DRIVEN DESING</w:t>
       </w:r>
     </w:p>
-    <w:p/>
+    <w:p>
+      <w:pPr>
+        <w:rPr>
+          <w:lang w:val="en-US"/>
+        </w:rPr>
+      </w:pPr>
+    </w:p>
     <w:p>
       <w:pPr>
         <w:spacing w:after="199"/>
@@ -168,6 +178,7 @@
         <w:rPr>
           <w:rFonts w:ascii="Arial" w:eastAsia="Arial" w:hAnsi="Arial" w:cs="Arial"/>
           <w:sz w:val="32"/>
+          <w:lang w:val="en-US"/>
         </w:rPr>
         <w:t xml:space="preserve"> </w:t>
       </w:r>
@@ -189,7 +200,7 @@
                     <pic:cNvPicPr/>
                   </pic:nvPicPr>
                   <pic:blipFill>
-                    <a:blip r:embed="rId7"/>
+                    <a:blip r:embed="rId8"/>
                     <a:stretch>
                       <a:fillRect/>
                     </a:stretch>
@@ -457,10 +468,10 @@
           <w:szCs w:val="28"/>
         </w:rPr>
         <w:drawing>
-          <wp:inline distT="0" distB="0" distL="0" distR="0" wp14:anchorId="390085C9" wp14:editId="38C704CA">
-            <wp:extent cx="5760085" cy="3056255"/>
+          <wp:inline distT="0" distB="0" distL="0" distR="0" wp14:anchorId="7DF2CD16" wp14:editId="41C4DED7">
+            <wp:extent cx="5760085" cy="3810635"/>
             <wp:effectExtent l="0" t="0" r="0" b="0"/>
-            <wp:docPr id="1" name="Imagem 1" descr="Uma imagem contendo Diagrama&#10;&#10;Descrição gerada automaticamente"/>
+            <wp:docPr id="1" name="Picture 1"/>
             <wp:cNvGraphicFramePr>
               <a:graphicFrameLocks xmlns:a="http://schemas.openxmlformats.org/drawingml/2006/main" noChangeAspect="1"/>
             </wp:cNvGraphicFramePr>
@@ -468,11 +479,11 @@
               <a:graphicData uri="http://schemas.openxmlformats.org/drawingml/2006/picture">
                 <pic:pic xmlns:pic="http://schemas.openxmlformats.org/drawingml/2006/picture">
                   <pic:nvPicPr>
-                    <pic:cNvPr id="1" name="Imagem 1" descr="Uma imagem contendo Diagrama&#10;&#10;Descrição gerada automaticamente"/>
+                    <pic:cNvPr id="1" name=""/>
                     <pic:cNvPicPr/>
                   </pic:nvPicPr>
                   <pic:blipFill>
-                    <a:blip r:embed="rId8"/>
+                    <a:blip r:embed="rId9"/>
                     <a:stretch>
                       <a:fillRect/>
                     </a:stretch>
@@ -480,7 +491,7 @@
                   <pic:spPr>
                     <a:xfrm>
                       <a:off x="0" y="0"/>
-                      <a:ext cx="5760085" cy="3056255"/>
+                      <a:ext cx="5760085" cy="3810635"/>
                     </a:xfrm>
                     <a:prstGeom prst="rect">
                       <a:avLst/>
@@ -498,36 +509,6 @@
         <w:rPr>
           <w:sz w:val="24"/>
           <w:szCs w:val="24"/>
-        </w:rPr>
-      </w:pPr>
-    </w:p>
-    <w:p>
-      <w:pPr>
-        <w:rPr>
-          <w:b/>
-          <w:bCs/>
-          <w:sz w:val="28"/>
-          <w:szCs w:val="28"/>
-        </w:rPr>
-      </w:pPr>
-    </w:p>
-    <w:p>
-      <w:pPr>
-        <w:rPr>
-          <w:b/>
-          <w:bCs/>
-          <w:sz w:val="28"/>
-          <w:szCs w:val="28"/>
-        </w:rPr>
-      </w:pPr>
-    </w:p>
-    <w:p>
-      <w:pPr>
-        <w:rPr>
-          <w:b/>
-          <w:bCs/>
-          <w:sz w:val="28"/>
-          <w:szCs w:val="28"/>
         </w:rPr>
       </w:pPr>
     </w:p>
@@ -603,7 +584,7 @@
                     </pic:cNvPicPr>
                   </pic:nvPicPr>
                   <pic:blipFill>
-                    <a:blip r:embed="rId9" cstate="print">
+                    <a:blip r:embed="rId10" cstate="print">
                       <a:extLst>
                         <a:ext uri="{28A0092B-C50C-407E-A947-70E740481C1C}">
                           <a14:useLocalDpi xmlns:a14="http://schemas.microsoft.com/office/drawing/2010/main" val="0"/>
@@ -706,7 +687,7 @@
               </wp:inline>
             </w:drawing>
           </mc:Choice>
-          <mc:Fallback>
+          <mc:Fallback xmlns:oel="http://schemas.microsoft.com/office/2019/extlst">
             <w:pict>
               <v:rect w14:anchorId="6E8DA5F2" id="Retângulo 5" o:spid="_x0000_s1026" style="width:24pt;height:24pt;visibility:visible;mso-wrap-style:square;mso-left-percent:-10001;mso-top-percent:-10001;mso-position-horizontal:absolute;mso-position-horizontal-relative:char;mso-position-vertical:absolute;mso-position-vertical-relative:line;mso-left-percent:-10001;mso-top-percent:-10001;v-text-anchor:top" o:gfxdata="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" filled="f" stroked="f">
                 <o:lock v:ext="edit" aspectratio="t"/>
@@ -832,7 +813,7 @@
                     </pic:cNvPicPr>
                   </pic:nvPicPr>
                   <pic:blipFill>
-                    <a:blip r:embed="rId10" cstate="print">
+                    <a:blip r:embed="rId11" cstate="print">
                       <a:extLst>
                         <a:ext uri="{28A0092B-C50C-407E-A947-70E740481C1C}">
                           <a14:useLocalDpi xmlns:a14="http://schemas.microsoft.com/office/drawing/2010/main" val="0"/>
@@ -963,7 +944,7 @@
                     </pic:cNvPicPr>
                   </pic:nvPicPr>
                   <pic:blipFill>
-                    <a:blip r:embed="rId11" cstate="print">
+                    <a:blip r:embed="rId12" cstate="print">
                       <a:extLst>
                         <a:ext uri="{28A0092B-C50C-407E-A947-70E740481C1C}">
                           <a14:useLocalDpi xmlns:a14="http://schemas.microsoft.com/office/drawing/2010/main" val="0"/>
@@ -1050,7 +1031,7 @@
                     </pic:cNvPicPr>
                   </pic:nvPicPr>
                   <pic:blipFill>
-                    <a:blip r:embed="rId12" cstate="print">
+                    <a:blip r:embed="rId13" cstate="print">
                       <a:extLst>
                         <a:ext uri="{28A0092B-C50C-407E-A947-70E740481C1C}">
                           <a14:useLocalDpi xmlns:a14="http://schemas.microsoft.com/office/drawing/2010/main" val="0"/>
@@ -1199,7 +1180,7 @@
                     </pic:cNvPicPr>
                   </pic:nvPicPr>
                   <pic:blipFill>
-                    <a:blip r:embed="rId13" cstate="print">
+                    <a:blip r:embed="rId14" cstate="print">
                       <a:extLst>
                         <a:ext uri="{28A0092B-C50C-407E-A947-70E740481C1C}">
                           <a14:useLocalDpi xmlns:a14="http://schemas.microsoft.com/office/drawing/2010/main" val="0"/>
@@ -1264,74 +1245,13 @@
     <w:p>
       <w:pPr>
         <w:rPr>
-          <w:lang w:eastAsia="pt-BR"/>
-        </w:rPr>
-      </w:pPr>
-      <w:r>
-        <w:rPr>
           <w:b/>
           <w:bCs/>
-          <w:noProof/>
           <w:sz w:val="28"/>
           <w:szCs w:val="28"/>
           <w:lang w:eastAsia="pt-BR"/>
         </w:rPr>
-        <w:drawing>
-          <wp:anchor distT="0" distB="0" distL="114300" distR="114300" simplePos="0" relativeHeight="251660288" behindDoc="0" locked="0" layoutInCell="1" allowOverlap="1" wp14:anchorId="665CED5E" wp14:editId="3A8A0534">
-            <wp:simplePos x="0" y="0"/>
-            <wp:positionH relativeFrom="margin">
-              <wp:posOffset>-13335</wp:posOffset>
-            </wp:positionH>
-            <wp:positionV relativeFrom="paragraph">
-              <wp:posOffset>339090</wp:posOffset>
-            </wp:positionV>
-            <wp:extent cx="5314950" cy="3928745"/>
-            <wp:effectExtent l="0" t="0" r="0" b="0"/>
-            <wp:wrapSquare wrapText="bothSides"/>
-            <wp:docPr id="4" name="Imagem 4" descr="Diagrama&#10;&#10;Descrição gerada automaticamente"/>
-            <wp:cNvGraphicFramePr>
-              <a:graphicFrameLocks xmlns:a="http://schemas.openxmlformats.org/drawingml/2006/main" noChangeAspect="1"/>
-            </wp:cNvGraphicFramePr>
-            <a:graphic xmlns:a="http://schemas.openxmlformats.org/drawingml/2006/main">
-              <a:graphicData uri="http://schemas.openxmlformats.org/drawingml/2006/picture">
-                <pic:pic xmlns:pic="http://schemas.openxmlformats.org/drawingml/2006/picture">
-                  <pic:nvPicPr>
-                    <pic:cNvPr id="1" name="Imagem 1" descr="Diagrama&#10;&#10;Descrição gerada automaticamente"/>
-                    <pic:cNvPicPr/>
-                  </pic:nvPicPr>
-                  <pic:blipFill>
-                    <a:blip r:embed="rId14">
-                      <a:extLst>
-                        <a:ext uri="{28A0092B-C50C-407E-A947-70E740481C1C}">
-                          <a14:useLocalDpi xmlns:a14="http://schemas.microsoft.com/office/drawing/2010/main" val="0"/>
-                        </a:ext>
-                      </a:extLst>
-                    </a:blip>
-                    <a:stretch>
-                      <a:fillRect/>
-                    </a:stretch>
-                  </pic:blipFill>
-                  <pic:spPr>
-                    <a:xfrm>
-                      <a:off x="0" y="0"/>
-                      <a:ext cx="5314950" cy="3928745"/>
-                    </a:xfrm>
-                    <a:prstGeom prst="rect">
-                      <a:avLst/>
-                    </a:prstGeom>
-                  </pic:spPr>
-                </pic:pic>
-              </a:graphicData>
-            </a:graphic>
-            <wp14:sizeRelH relativeFrom="page">
-              <wp14:pctWidth>0</wp14:pctWidth>
-            </wp14:sizeRelH>
-            <wp14:sizeRelV relativeFrom="page">
-              <wp14:pctHeight>0</wp14:pctHeight>
-            </wp14:sizeRelV>
-          </wp:anchor>
-        </w:drawing>
-      </w:r>
+      </w:pPr>
       <w:r>
         <w:rPr>
           <w:b/>
@@ -1346,84 +1266,18 @@
     <w:p>
       <w:pPr>
         <w:rPr>
-          <w:b/>
-          <w:bCs/>
-          <w:sz w:val="28"/>
-          <w:szCs w:val="28"/>
           <w:lang w:eastAsia="pt-BR"/>
         </w:rPr>
       </w:pPr>
-    </w:p>
-    <w:p>
-      <w:pPr>
-        <w:rPr>
-          <w:b/>
-          <w:bCs/>
-          <w:sz w:val="28"/>
-          <w:szCs w:val="28"/>
+      <w:r>
+        <w:rPr>
+          <w:noProof/>
           <w:lang w:eastAsia="pt-BR"/>
         </w:rPr>
-      </w:pPr>
-    </w:p>
-    <w:p>
-      <w:pPr>
-        <w:rPr>
-          <w:b/>
-          <w:bCs/>
-          <w:sz w:val="28"/>
-          <w:szCs w:val="28"/>
-          <w:lang w:eastAsia="pt-BR"/>
-        </w:rPr>
-      </w:pPr>
-    </w:p>
-    <w:p>
-      <w:pPr>
-        <w:rPr>
-          <w:b/>
-          <w:bCs/>
-          <w:sz w:val="28"/>
-          <w:szCs w:val="28"/>
-          <w:lang w:eastAsia="pt-BR"/>
-        </w:rPr>
-      </w:pPr>
-      <w:r>
-        <w:rPr>
-          <w:b/>
-          <w:bCs/>
-          <w:sz w:val="28"/>
-          <w:szCs w:val="28"/>
-          <w:lang w:eastAsia="pt-BR"/>
-        </w:rPr>
-        <w:lastRenderedPageBreak/>
-        <w:t>Modelo Físico:</w:t>
-      </w:r>
-    </w:p>
-    <w:p>
-      <w:pPr>
-        <w:rPr>
-          <w:b/>
-          <w:bCs/>
-          <w:sz w:val="28"/>
-          <w:szCs w:val="28"/>
-          <w:lang w:eastAsia="pt-BR"/>
-        </w:rPr>
-      </w:pPr>
-      <w:r>
-        <w:rPr>
-          <w:noProof/>
-        </w:rPr>
         <w:drawing>
-          <wp:anchor distT="0" distB="0" distL="114300" distR="114300" simplePos="0" relativeHeight="251662336" behindDoc="0" locked="0" layoutInCell="1" allowOverlap="1" wp14:anchorId="4C3E8089" wp14:editId="56AF8AB6">
-            <wp:simplePos x="0" y="0"/>
-            <wp:positionH relativeFrom="margin">
-              <wp:align>right</wp:align>
-            </wp:positionH>
-            <wp:positionV relativeFrom="paragraph">
-              <wp:posOffset>12065</wp:posOffset>
-            </wp:positionV>
-            <wp:extent cx="5288280" cy="3343275"/>
-            <wp:effectExtent l="0" t="0" r="7620" b="9525"/>
-            <wp:wrapSquare wrapText="bothSides"/>
+          <wp:inline distT="0" distB="0" distL="0" distR="0" wp14:anchorId="0FFD7F9E" wp14:editId="5A1B03A3">
+            <wp:extent cx="5760085" cy="3206115"/>
+            <wp:effectExtent l="0" t="0" r="0" b="0"/>
             <wp:docPr id="2" name="Imagem 2" descr="Diagrama&#10;&#10;Descrição gerada automaticamente"/>
             <wp:cNvGraphicFramePr>
               <a:graphicFrameLocks xmlns:a="http://schemas.openxmlformats.org/drawingml/2006/main" noChangeAspect="1"/>
@@ -1436,13 +1290,7 @@
                     <pic:cNvPicPr/>
                   </pic:nvPicPr>
                   <pic:blipFill>
-                    <a:blip r:embed="rId15">
-                      <a:extLst>
-                        <a:ext uri="{28A0092B-C50C-407E-A947-70E740481C1C}">
-                          <a14:useLocalDpi xmlns:a14="http://schemas.microsoft.com/office/drawing/2010/main" val="0"/>
-                        </a:ext>
-                      </a:extLst>
-                    </a:blip>
+                    <a:blip r:embed="rId15"/>
                     <a:stretch>
                       <a:fillRect/>
                     </a:stretch>
@@ -1450,7 +1298,7 @@
                   <pic:spPr>
                     <a:xfrm>
                       <a:off x="0" y="0"/>
-                      <a:ext cx="5288280" cy="3343275"/>
+                      <a:ext cx="5760085" cy="3206115"/>
                     </a:xfrm>
                     <a:prstGeom prst="rect">
                       <a:avLst/>
@@ -1459,13 +1307,7 @@
                 </pic:pic>
               </a:graphicData>
             </a:graphic>
-            <wp14:sizeRelH relativeFrom="page">
-              <wp14:pctWidth>0</wp14:pctWidth>
-            </wp14:sizeRelH>
-            <wp14:sizeRelV relativeFrom="page">
-              <wp14:pctHeight>0</wp14:pctHeight>
-            </wp14:sizeRelV>
-          </wp:anchor>
+          </wp:inline>
         </w:drawing>
       </w:r>
     </w:p>
@@ -1512,65 +1354,7 @@
           <w:lang w:eastAsia="pt-BR"/>
         </w:rPr>
       </w:pPr>
-    </w:p>
-    <w:p>
-      <w:pPr>
-        <w:rPr>
-          <w:lang w:eastAsia="pt-BR"/>
-        </w:rPr>
-      </w:pPr>
-    </w:p>
-    <w:p>
-      <w:pPr>
-        <w:rPr>
-          <w:lang w:eastAsia="pt-BR"/>
-        </w:rPr>
-      </w:pPr>
-    </w:p>
-    <w:p>
-      <w:pPr>
-        <w:rPr>
-          <w:lang w:eastAsia="pt-BR"/>
-        </w:rPr>
-      </w:pPr>
-    </w:p>
-    <w:p>
-      <w:pPr>
-        <w:rPr>
-          <w:lang w:eastAsia="pt-BR"/>
-        </w:rPr>
-      </w:pPr>
-    </w:p>
-    <w:p>
-      <w:pPr>
-        <w:rPr>
-          <w:lang w:eastAsia="pt-BR"/>
-        </w:rPr>
-      </w:pPr>
-    </w:p>
-    <w:p>
-      <w:pPr>
-        <w:rPr>
-          <w:lang w:eastAsia="pt-BR"/>
-        </w:rPr>
-      </w:pPr>
-    </w:p>
-    <w:p>
-      <w:pPr>
-        <w:rPr>
-          <w:lang w:eastAsia="pt-BR"/>
-        </w:rPr>
-      </w:pPr>
-    </w:p>
-    <w:p>
-      <w:pPr>
-        <w:rPr>
-          <w:lang w:eastAsia="pt-BR"/>
-        </w:rPr>
-      </w:pPr>
-    </w:p>
-    <w:p>
-      <w:pPr>
+      <w:r>
         <w:rPr>
           <w:b/>
           <w:bCs/>
@@ -1578,8 +1362,11 @@
           <w:szCs w:val="28"/>
           <w:lang w:eastAsia="pt-BR"/>
         </w:rPr>
-      </w:pPr>
-      <w:r>
+        <w:t>Modelo Físico:</w:t>
+      </w:r>
+    </w:p>
+    <w:p>
+      <w:pPr>
         <w:rPr>
           <w:b/>
           <w:bCs/>
@@ -1587,586 +1374,932 @@
           <w:szCs w:val="28"/>
           <w:lang w:eastAsia="pt-BR"/>
         </w:rPr>
-        <w:t>Requisitos funcionais e não funcionais</w:t>
-      </w:r>
+      </w:pPr>
       <w:r>
         <w:rPr>
           <w:b/>
           <w:bCs/>
+          <w:noProof/>
           <w:sz w:val="28"/>
           <w:szCs w:val="28"/>
           <w:lang w:eastAsia="pt-BR"/>
         </w:rPr>
-        <w:t>:</w:t>
+        <w:drawing>
+          <wp:inline distT="0" distB="0" distL="0" distR="0" wp14:anchorId="15AB0134" wp14:editId="69D3D5A7">
+            <wp:extent cx="5621573" cy="3704128"/>
+            <wp:effectExtent l="0" t="0" r="0" b="0"/>
+            <wp:docPr id="6" name="Imagem 6" descr="Diagrama&#10;&#10;Descrição gerada automaticamente"/>
+            <wp:cNvGraphicFramePr>
+              <a:graphicFrameLocks xmlns:a="http://schemas.openxmlformats.org/drawingml/2006/main" noChangeAspect="1"/>
+            </wp:cNvGraphicFramePr>
+            <a:graphic xmlns:a="http://schemas.openxmlformats.org/drawingml/2006/main">
+              <a:graphicData uri="http://schemas.openxmlformats.org/drawingml/2006/picture">
+                <pic:pic xmlns:pic="http://schemas.openxmlformats.org/drawingml/2006/picture">
+                  <pic:nvPicPr>
+                    <pic:cNvPr id="6" name="Imagem 6" descr="Diagrama&#10;&#10;Descrição gerada automaticamente"/>
+                    <pic:cNvPicPr/>
+                  </pic:nvPicPr>
+                  <pic:blipFill>
+                    <a:blip r:embed="rId16"/>
+                    <a:stretch>
+                      <a:fillRect/>
+                    </a:stretch>
+                  </pic:blipFill>
+                  <pic:spPr>
+                    <a:xfrm>
+                      <a:off x="0" y="0"/>
+                      <a:ext cx="5627264" cy="3707878"/>
+                    </a:xfrm>
+                    <a:prstGeom prst="rect">
+                      <a:avLst/>
+                    </a:prstGeom>
+                  </pic:spPr>
+                </pic:pic>
+              </a:graphicData>
+            </a:graphic>
+          </wp:inline>
+        </w:drawing>
       </w:r>
     </w:p>
     <w:p>
       <w:pPr>
         <w:rPr>
+          <w:b/>
+          <w:bCs/>
+          <w:sz w:val="28"/>
+          <w:szCs w:val="28"/>
           <w:lang w:eastAsia="pt-BR"/>
         </w:rPr>
       </w:pPr>
+      <w:r>
+        <w:rPr>
+          <w:b/>
+          <w:bCs/>
+          <w:sz w:val="28"/>
+          <w:szCs w:val="28"/>
+          <w:lang w:eastAsia="pt-BR"/>
+        </w:rPr>
+        <w:t>Requisito Funcional:</w:t>
+      </w:r>
     </w:p>
     <w:tbl>
       <w:tblPr>
-        <w:tblW w:w="6804" w:type="dxa"/>
-        <w:jc w:val="center"/>
-        <w:tblBorders>
-          <w:top w:val="single" w:sz="4" w:space="0" w:color="auto"/>
-          <w:left w:val="single" w:sz="4" w:space="0" w:color="auto"/>
-          <w:bottom w:val="single" w:sz="4" w:space="0" w:color="auto"/>
-          <w:right w:val="single" w:sz="4" w:space="0" w:color="auto"/>
-          <w:insideH w:val="single" w:sz="4" w:space="0" w:color="auto"/>
-          <w:insideV w:val="single" w:sz="4" w:space="0" w:color="auto"/>
-        </w:tblBorders>
-        <w:tblLayout w:type="fixed"/>
+        <w:tblW w:w="7020" w:type="dxa"/>
         <w:tblCellMar>
           <w:left w:w="70" w:type="dxa"/>
           <w:right w:w="70" w:type="dxa"/>
         </w:tblCellMar>
-        <w:tblLook w:val="01E0" w:firstRow="1" w:lastRow="1" w:firstColumn="1" w:lastColumn="1" w:noHBand="0" w:noVBand="0"/>
+        <w:tblLook w:val="04A0" w:firstRow="1" w:lastRow="0" w:firstColumn="1" w:lastColumn="0" w:noHBand="0" w:noVBand="1"/>
       </w:tblPr>
       <w:tblGrid>
-        <w:gridCol w:w="5742"/>
-        <w:gridCol w:w="1062"/>
+        <w:gridCol w:w="1140"/>
+        <w:gridCol w:w="5880"/>
       </w:tblGrid>
       <w:tr>
         <w:trPr>
-          <w:trHeight w:val="312"/>
-          <w:jc w:val="center"/>
+          <w:trHeight w:val="375"/>
         </w:trPr>
         <w:tc>
           <w:tcPr>
-            <w:tcW w:w="5742" w:type="dxa"/>
-            <w:shd w:val="pct15" w:color="auto" w:fill="FFFFFF"/>
+            <w:tcW w:w="1140" w:type="dxa"/>
+            <w:tcBorders>
+              <w:top w:val="single" w:sz="8" w:space="0" w:color="auto"/>
+              <w:left w:val="single" w:sz="8" w:space="0" w:color="auto"/>
+              <w:bottom w:val="single" w:sz="8" w:space="0" w:color="auto"/>
+              <w:right w:val="single" w:sz="8" w:space="0" w:color="auto"/>
+            </w:tcBorders>
+            <w:shd w:val="clear" w:color="000000" w:fill="E7E6E6"/>
             <w:vAlign w:val="center"/>
             <w:hideMark/>
           </w:tcPr>
           <w:p>
             <w:pPr>
-              <w:pStyle w:val="Cabealho"/>
+              <w:spacing w:after="0" w:line="240" w:lineRule="auto"/>
               <w:jc w:val="center"/>
               <w:rPr>
-                <w:rFonts w:cs="Arial"/>
+                <w:rFonts w:ascii="Arial" w:eastAsia="Times New Roman" w:hAnsi="Arial" w:cs="Arial"/>
                 <w:b/>
+                <w:bCs/>
+                <w:color w:val="000000"/>
+                <w:lang w:eastAsia="pt-BR"/>
               </w:rPr>
             </w:pPr>
             <w:r>
               <w:rPr>
-                <w:rFonts w:cs="Arial"/>
+                <w:rFonts w:ascii="Arial" w:eastAsia="Times New Roman" w:hAnsi="Arial" w:cs="Arial"/>
                 <w:b/>
-              </w:rPr>
-              <w:t>Item</w:t>
+                <w:bCs/>
+                <w:color w:val="000000"/>
+                <w:lang w:eastAsia="pt-BR"/>
+              </w:rPr>
+              <w:t>ID</w:t>
             </w:r>
           </w:p>
         </w:tc>
         <w:tc>
           <w:tcPr>
-            <w:tcW w:w="1062" w:type="dxa"/>
-            <w:shd w:val="pct15" w:color="auto" w:fill="FFFFFF"/>
+            <w:tcW w:w="5880" w:type="dxa"/>
+            <w:tcBorders>
+              <w:top w:val="single" w:sz="8" w:space="0" w:color="auto"/>
+              <w:left w:val="nil"/>
+              <w:bottom w:val="single" w:sz="8" w:space="0" w:color="auto"/>
+              <w:right w:val="single" w:sz="8" w:space="0" w:color="auto"/>
+            </w:tcBorders>
+            <w:shd w:val="clear" w:color="000000" w:fill="E7E6E6"/>
             <w:vAlign w:val="center"/>
             <w:hideMark/>
           </w:tcPr>
           <w:p>
             <w:pPr>
-              <w:pStyle w:val="Cabealho"/>
+              <w:spacing w:after="0" w:line="240" w:lineRule="auto"/>
               <w:jc w:val="center"/>
               <w:rPr>
-                <w:rFonts w:cs="Arial"/>
+                <w:rFonts w:ascii="Calibri" w:eastAsia="Times New Roman" w:hAnsi="Calibri" w:cs="Calibri"/>
                 <w:b/>
+                <w:bCs/>
+                <w:color w:val="000000"/>
+                <w:sz w:val="28"/>
+                <w:szCs w:val="28"/>
+                <w:lang w:eastAsia="pt-BR"/>
               </w:rPr>
             </w:pPr>
             <w:r>
               <w:rPr>
-                <w:rFonts w:cs="Arial"/>
+                <w:rFonts w:ascii="Calibri" w:eastAsia="Times New Roman" w:hAnsi="Calibri" w:cs="Calibri"/>
                 <w:b/>
-              </w:rPr>
-              <w:t>Sim / Não</w:t>
-            </w:r>
-          </w:p>
-          <w:p>
-            <w:pPr>
-              <w:pStyle w:val="Cabealho"/>
-              <w:jc w:val="center"/>
-              <w:rPr>
-                <w:rFonts w:cs="Arial"/>
-              </w:rPr>
-            </w:pPr>
-            <w:r>
-              <w:rPr>
-                <w:rFonts w:cs="Arial"/>
-                <w:b/>
-              </w:rPr>
-              <w:t>(</w:t>
-            </w:r>
-            <w:r>
-              <w:rPr>
-                <w:rFonts w:cs="Arial"/>
-                <w:b/>
-                <w:sz w:val="18"/>
-              </w:rPr>
-              <w:t>S / N</w:t>
-            </w:r>
-            <w:r>
-              <w:rPr>
-                <w:rFonts w:cs="Arial"/>
-                <w:b/>
-              </w:rPr>
-              <w:t>)</w:t>
+                <w:bCs/>
+                <w:color w:val="000000"/>
+                <w:sz w:val="28"/>
+                <w:szCs w:val="28"/>
+                <w:lang w:eastAsia="pt-BR"/>
+              </w:rPr>
+              <w:t xml:space="preserve">Requisito Funcional </w:t>
             </w:r>
           </w:p>
         </w:tc>
       </w:tr>
       <w:tr>
         <w:trPr>
-          <w:trHeight w:val="312"/>
-          <w:jc w:val="center"/>
+          <w:trHeight w:val="379"/>
         </w:trPr>
         <w:tc>
           <w:tcPr>
-            <w:tcW w:w="5742" w:type="dxa"/>
+            <w:tcW w:w="1140" w:type="dxa"/>
+            <w:tcBorders>
+              <w:top w:val="nil"/>
+              <w:left w:val="single" w:sz="8" w:space="0" w:color="auto"/>
+              <w:bottom w:val="single" w:sz="8" w:space="0" w:color="auto"/>
+              <w:right w:val="single" w:sz="8" w:space="0" w:color="auto"/>
+            </w:tcBorders>
+            <w:shd w:val="clear" w:color="auto" w:fill="auto"/>
             <w:vAlign w:val="center"/>
             <w:hideMark/>
           </w:tcPr>
           <w:p>
             <w:pPr>
-              <w:pStyle w:val="Cabealho"/>
-              <w:jc w:val="both"/>
-              <w:rPr>
-                <w:rFonts w:cs="Arial"/>
-                <w:bCs/>
+              <w:spacing w:after="0" w:line="240" w:lineRule="auto"/>
+              <w:jc w:val="center"/>
+              <w:rPr>
+                <w:rFonts w:ascii="Arial" w:eastAsia="Times New Roman" w:hAnsi="Arial" w:cs="Arial"/>
+                <w:color w:val="000000"/>
+                <w:sz w:val="20"/>
+                <w:szCs w:val="20"/>
+                <w:lang w:eastAsia="pt-BR"/>
               </w:rPr>
             </w:pPr>
             <w:r>
               <w:rPr>
-                <w:rFonts w:cs="Arial"/>
-                <w:bCs/>
-              </w:rPr>
-              <w:t>Gerar certificado do curso feito via API (JAVA)</w:t>
+                <w:rFonts w:ascii="Arial" w:eastAsia="Times New Roman" w:hAnsi="Arial" w:cs="Arial"/>
+                <w:color w:val="000000"/>
+                <w:sz w:val="20"/>
+                <w:szCs w:val="20"/>
+                <w:lang w:eastAsia="pt-BR"/>
+              </w:rPr>
+              <w:t>RF.01</w:t>
             </w:r>
           </w:p>
         </w:tc>
         <w:tc>
           <w:tcPr>
-            <w:tcW w:w="1062" w:type="dxa"/>
+            <w:tcW w:w="5880" w:type="dxa"/>
+            <w:tcBorders>
+              <w:top w:val="nil"/>
+              <w:left w:val="nil"/>
+              <w:bottom w:val="single" w:sz="8" w:space="0" w:color="auto"/>
+              <w:right w:val="single" w:sz="8" w:space="0" w:color="auto"/>
+            </w:tcBorders>
+            <w:shd w:val="clear" w:color="auto" w:fill="auto"/>
+            <w:vAlign w:val="center"/>
             <w:hideMark/>
           </w:tcPr>
           <w:p>
             <w:pPr>
-              <w:pStyle w:val="Cabealho"/>
+              <w:spacing w:after="0" w:line="240" w:lineRule="auto"/>
               <w:jc w:val="center"/>
               <w:rPr>
-                <w:rFonts w:cs="Arial"/>
-                <w:bCs/>
-                <w:color w:val="70AD47" w:themeColor="accent6"/>
+                <w:rFonts w:ascii="Calibri" w:eastAsia="Times New Roman" w:hAnsi="Calibri" w:cs="Calibri"/>
+                <w:color w:val="000000"/>
+                <w:lang w:eastAsia="pt-BR"/>
               </w:rPr>
             </w:pPr>
             <w:r>
               <w:rPr>
-                <w:rFonts w:cs="Arial"/>
-                <w:bCs/>
-              </w:rPr>
-              <w:t>S</w:t>
+                <w:rFonts w:ascii="Calibri" w:eastAsia="Times New Roman" w:hAnsi="Calibri" w:cs="Calibri"/>
+                <w:color w:val="000000"/>
+                <w:lang w:eastAsia="pt-BR"/>
+              </w:rPr>
+              <w:t>Gerar certificado do curso feito via API (JAVA)</w:t>
             </w:r>
           </w:p>
         </w:tc>
       </w:tr>
       <w:tr>
         <w:trPr>
-          <w:trHeight w:val="312"/>
-          <w:jc w:val="center"/>
+          <w:trHeight w:val="379"/>
         </w:trPr>
         <w:tc>
           <w:tcPr>
-            <w:tcW w:w="5742" w:type="dxa"/>
+            <w:tcW w:w="1140" w:type="dxa"/>
+            <w:tcBorders>
+              <w:top w:val="nil"/>
+              <w:left w:val="single" w:sz="8" w:space="0" w:color="auto"/>
+              <w:bottom w:val="single" w:sz="8" w:space="0" w:color="auto"/>
+              <w:right w:val="single" w:sz="8" w:space="0" w:color="auto"/>
+            </w:tcBorders>
+            <w:shd w:val="clear" w:color="auto" w:fill="auto"/>
             <w:vAlign w:val="center"/>
             <w:hideMark/>
           </w:tcPr>
           <w:p>
             <w:pPr>
-              <w:pStyle w:val="Cabealho"/>
-              <w:jc w:val="both"/>
-              <w:rPr>
-                <w:rFonts w:cs="Arial"/>
-                <w:bCs/>
+              <w:spacing w:after="0" w:line="240" w:lineRule="auto"/>
+              <w:jc w:val="center"/>
+              <w:rPr>
+                <w:rFonts w:ascii="Arial" w:eastAsia="Times New Roman" w:hAnsi="Arial" w:cs="Arial"/>
+                <w:color w:val="000000"/>
+                <w:sz w:val="20"/>
+                <w:szCs w:val="20"/>
+                <w:lang w:eastAsia="pt-BR"/>
               </w:rPr>
             </w:pPr>
             <w:r>
               <w:rPr>
-                <w:rFonts w:cs="Arial"/>
-                <w:bCs/>
-              </w:rPr>
-              <w:t>Fazer autenticação do usuário</w:t>
+                <w:rFonts w:ascii="Arial" w:eastAsia="Times New Roman" w:hAnsi="Arial" w:cs="Arial"/>
+                <w:color w:val="000000"/>
+                <w:sz w:val="20"/>
+                <w:szCs w:val="20"/>
+                <w:lang w:eastAsia="pt-BR"/>
+              </w:rPr>
+              <w:t>RF.02</w:t>
             </w:r>
           </w:p>
         </w:tc>
         <w:tc>
           <w:tcPr>
-            <w:tcW w:w="1062" w:type="dxa"/>
+            <w:tcW w:w="5880" w:type="dxa"/>
+            <w:tcBorders>
+              <w:top w:val="nil"/>
+              <w:left w:val="nil"/>
+              <w:bottom w:val="single" w:sz="8" w:space="0" w:color="auto"/>
+              <w:right w:val="single" w:sz="8" w:space="0" w:color="auto"/>
+            </w:tcBorders>
+            <w:shd w:val="clear" w:color="auto" w:fill="auto"/>
+            <w:vAlign w:val="center"/>
             <w:hideMark/>
           </w:tcPr>
           <w:p>
             <w:pPr>
-              <w:pStyle w:val="Cabealho"/>
+              <w:spacing w:after="0" w:line="240" w:lineRule="auto"/>
               <w:jc w:val="center"/>
               <w:rPr>
-                <w:rFonts w:cs="Arial"/>
-                <w:bCs/>
+                <w:rFonts w:ascii="Calibri" w:eastAsia="Times New Roman" w:hAnsi="Calibri" w:cs="Calibri"/>
+                <w:color w:val="000000"/>
+                <w:lang w:eastAsia="pt-BR"/>
               </w:rPr>
             </w:pPr>
             <w:r>
               <w:rPr>
-                <w:rFonts w:cs="Arial"/>
+                <w:rFonts w:ascii="Calibri" w:eastAsia="Times New Roman" w:hAnsi="Calibri" w:cs="Arial"/>
                 <w:bCs/>
-              </w:rPr>
-              <w:t>S</w:t>
+                <w:color w:val="000000"/>
+                <w:lang w:eastAsia="pt-BR"/>
+              </w:rPr>
+              <w:t>Cronometrar o tempo que usuário passa logado (JAVA)</w:t>
             </w:r>
           </w:p>
         </w:tc>
       </w:tr>
       <w:tr>
         <w:trPr>
-          <w:trHeight w:val="312"/>
-          <w:jc w:val="center"/>
+          <w:trHeight w:val="615"/>
         </w:trPr>
         <w:tc>
           <w:tcPr>
-            <w:tcW w:w="5742" w:type="dxa"/>
+            <w:tcW w:w="1140" w:type="dxa"/>
+            <w:tcBorders>
+              <w:top w:val="nil"/>
+              <w:left w:val="single" w:sz="8" w:space="0" w:color="auto"/>
+              <w:bottom w:val="single" w:sz="8" w:space="0" w:color="auto"/>
+              <w:right w:val="single" w:sz="8" w:space="0" w:color="auto"/>
+            </w:tcBorders>
+            <w:shd w:val="clear" w:color="auto" w:fill="auto"/>
             <w:vAlign w:val="center"/>
             <w:hideMark/>
           </w:tcPr>
           <w:p>
             <w:pPr>
-              <w:pStyle w:val="Cabealho"/>
-              <w:jc w:val="both"/>
-              <w:rPr>
-                <w:rFonts w:cs="Arial"/>
-                <w:bCs/>
+              <w:spacing w:after="0" w:line="240" w:lineRule="auto"/>
+              <w:jc w:val="center"/>
+              <w:rPr>
+                <w:rFonts w:ascii="Arial" w:eastAsia="Times New Roman" w:hAnsi="Arial" w:cs="Arial"/>
+                <w:color w:val="000000"/>
+                <w:sz w:val="20"/>
+                <w:szCs w:val="20"/>
+                <w:lang w:eastAsia="pt-BR"/>
               </w:rPr>
             </w:pPr>
             <w:r>
               <w:rPr>
-                <w:rFonts w:cs="Arial"/>
-                <w:bCs/>
-              </w:rPr>
-              <w:t>Cronometrar o tempo que usuário passa logado (JAVA)</w:t>
+                <w:rFonts w:ascii="Arial" w:eastAsia="Times New Roman" w:hAnsi="Arial" w:cs="Arial"/>
+                <w:color w:val="000000"/>
+                <w:sz w:val="20"/>
+                <w:szCs w:val="20"/>
+                <w:lang w:eastAsia="pt-BR"/>
+              </w:rPr>
+              <w:t>RF.03</w:t>
             </w:r>
           </w:p>
         </w:tc>
         <w:tc>
           <w:tcPr>
-            <w:tcW w:w="1062" w:type="dxa"/>
+            <w:tcW w:w="5880" w:type="dxa"/>
+            <w:tcBorders>
+              <w:top w:val="nil"/>
+              <w:left w:val="nil"/>
+              <w:bottom w:val="single" w:sz="8" w:space="0" w:color="auto"/>
+              <w:right w:val="single" w:sz="8" w:space="0" w:color="auto"/>
+            </w:tcBorders>
+            <w:shd w:val="clear" w:color="auto" w:fill="auto"/>
+            <w:vAlign w:val="center"/>
             <w:hideMark/>
           </w:tcPr>
           <w:p>
             <w:pPr>
-              <w:pStyle w:val="Cabealho"/>
+              <w:spacing w:after="0" w:line="240" w:lineRule="auto"/>
               <w:jc w:val="center"/>
               <w:rPr>
-                <w:rFonts w:cs="Arial"/>
-                <w:bCs/>
+                <w:rFonts w:ascii="Calibri" w:eastAsia="Times New Roman" w:hAnsi="Calibri" w:cs="Calibri"/>
+                <w:color w:val="000000"/>
+                <w:lang w:eastAsia="pt-BR"/>
               </w:rPr>
             </w:pPr>
             <w:r>
               <w:rPr>
-                <w:rFonts w:cs="Arial"/>
-                <w:bCs/>
-              </w:rPr>
-              <w:t>S</w:t>
+                <w:rFonts w:ascii="Calibri" w:eastAsia="Times New Roman" w:hAnsi="Calibri" w:cs="Calibri"/>
+                <w:color w:val="000000"/>
+                <w:lang w:eastAsia="pt-BR"/>
+              </w:rPr>
+              <w:t>O sistema deve permitir que os usuários cadastrem suas informações pessoais, como nome</w:t>
+            </w:r>
+            <w:r>
+              <w:rPr>
+                <w:rFonts w:ascii="Calibri" w:eastAsia="Times New Roman" w:hAnsi="Calibri" w:cs="Calibri"/>
+                <w:color w:val="000000"/>
+                <w:lang w:eastAsia="pt-BR"/>
+              </w:rPr>
+              <w:t xml:space="preserve"> e</w:t>
+            </w:r>
+            <w:r>
+              <w:rPr>
+                <w:rFonts w:ascii="Calibri" w:eastAsia="Times New Roman" w:hAnsi="Calibri" w:cs="Calibri"/>
+                <w:color w:val="000000"/>
+                <w:lang w:eastAsia="pt-BR"/>
+              </w:rPr>
+              <w:t xml:space="preserve"> endereço.</w:t>
             </w:r>
           </w:p>
         </w:tc>
       </w:tr>
       <w:tr>
         <w:trPr>
-          <w:trHeight w:val="312"/>
-          <w:jc w:val="center"/>
+          <w:trHeight w:val="615"/>
         </w:trPr>
         <w:tc>
           <w:tcPr>
-            <w:tcW w:w="5742" w:type="dxa"/>
+            <w:tcW w:w="1140" w:type="dxa"/>
+            <w:tcBorders>
+              <w:top w:val="nil"/>
+              <w:left w:val="single" w:sz="8" w:space="0" w:color="auto"/>
+              <w:bottom w:val="single" w:sz="8" w:space="0" w:color="auto"/>
+              <w:right w:val="single" w:sz="8" w:space="0" w:color="auto"/>
+            </w:tcBorders>
+            <w:shd w:val="clear" w:color="auto" w:fill="auto"/>
             <w:vAlign w:val="center"/>
             <w:hideMark/>
           </w:tcPr>
           <w:p>
             <w:pPr>
-              <w:pStyle w:val="Cabealho"/>
-              <w:jc w:val="both"/>
-              <w:rPr>
-                <w:rFonts w:cs="Arial"/>
-                <w:bCs/>
+              <w:spacing w:after="0" w:line="240" w:lineRule="auto"/>
+              <w:jc w:val="center"/>
+              <w:rPr>
+                <w:rFonts w:ascii="Arial" w:eastAsia="Times New Roman" w:hAnsi="Arial" w:cs="Arial"/>
+                <w:color w:val="000000"/>
+                <w:sz w:val="20"/>
+                <w:szCs w:val="20"/>
+                <w:lang w:eastAsia="pt-BR"/>
               </w:rPr>
             </w:pPr>
             <w:r>
-              <w:t>O sistema deve ser responsivo e funcionar em diferentes dispositivos e tamanhos de tela</w:t>
+              <w:rPr>
+                <w:rFonts w:ascii="Arial" w:eastAsia="Times New Roman" w:hAnsi="Arial" w:cs="Arial"/>
+                <w:color w:val="000000"/>
+                <w:sz w:val="20"/>
+                <w:szCs w:val="20"/>
+                <w:lang w:eastAsia="pt-BR"/>
+              </w:rPr>
+              <w:t>RF.04</w:t>
             </w:r>
           </w:p>
         </w:tc>
         <w:tc>
           <w:tcPr>
-            <w:tcW w:w="1062" w:type="dxa"/>
+            <w:tcW w:w="5880" w:type="dxa"/>
+            <w:tcBorders>
+              <w:top w:val="nil"/>
+              <w:left w:val="nil"/>
+              <w:bottom w:val="single" w:sz="8" w:space="0" w:color="auto"/>
+              <w:right w:val="single" w:sz="8" w:space="0" w:color="auto"/>
+            </w:tcBorders>
+            <w:shd w:val="clear" w:color="auto" w:fill="auto"/>
+            <w:vAlign w:val="center"/>
             <w:hideMark/>
           </w:tcPr>
           <w:p>
             <w:pPr>
-              <w:pStyle w:val="Cabealho"/>
+              <w:spacing w:after="0" w:line="240" w:lineRule="auto"/>
               <w:jc w:val="center"/>
               <w:rPr>
-                <w:rFonts w:cs="Arial"/>
-                <w:bCs/>
+                <w:rFonts w:ascii="Calibri" w:eastAsia="Times New Roman" w:hAnsi="Calibri" w:cs="Calibri"/>
+                <w:color w:val="000000"/>
+                <w:lang w:eastAsia="pt-BR"/>
               </w:rPr>
             </w:pPr>
             <w:r>
               <w:rPr>
-                <w:rFonts w:cs="Arial"/>
-                <w:bCs/>
-              </w:rPr>
-              <w:t>N</w:t>
+                <w:rFonts w:ascii="Calibri" w:eastAsia="Times New Roman" w:hAnsi="Calibri" w:cs="Calibri"/>
+                <w:color w:val="000000"/>
+                <w:lang w:eastAsia="pt-BR"/>
+              </w:rPr>
+              <w:t xml:space="preserve"> Permitir que os usuários acessem conteúdo de   investimentos através da plataforma de cursos online.</w:t>
             </w:r>
           </w:p>
         </w:tc>
       </w:tr>
       <w:tr>
         <w:trPr>
-          <w:trHeight w:val="312"/>
-          <w:jc w:val="center"/>
+          <w:trHeight w:val="615"/>
         </w:trPr>
         <w:tc>
           <w:tcPr>
-            <w:tcW w:w="5742" w:type="dxa"/>
+            <w:tcW w:w="1140" w:type="dxa"/>
+            <w:tcBorders>
+              <w:top w:val="nil"/>
+              <w:left w:val="single" w:sz="8" w:space="0" w:color="auto"/>
+              <w:bottom w:val="single" w:sz="8" w:space="0" w:color="auto"/>
+              <w:right w:val="single" w:sz="8" w:space="0" w:color="auto"/>
+            </w:tcBorders>
+            <w:shd w:val="clear" w:color="auto" w:fill="auto"/>
             <w:vAlign w:val="center"/>
             <w:hideMark/>
           </w:tcPr>
           <w:p>
             <w:pPr>
-              <w:pStyle w:val="Cabealho"/>
-              <w:jc w:val="both"/>
-              <w:rPr>
-                <w:rFonts w:cs="Arial"/>
-                <w:bCs/>
+              <w:spacing w:after="0" w:line="240" w:lineRule="auto"/>
+              <w:jc w:val="center"/>
+              <w:rPr>
+                <w:rFonts w:ascii="Arial" w:eastAsia="Times New Roman" w:hAnsi="Arial" w:cs="Arial"/>
+                <w:color w:val="000000"/>
+                <w:sz w:val="20"/>
+                <w:szCs w:val="20"/>
+                <w:lang w:eastAsia="pt-BR"/>
               </w:rPr>
             </w:pPr>
             <w:r>
-              <w:t>O sistema deve permitir que os usuários cadastrem suas informações pessoais, como nome, endereço e telefone.</w:t>
+              <w:rPr>
+                <w:rFonts w:ascii="Arial" w:eastAsia="Times New Roman" w:hAnsi="Arial" w:cs="Arial"/>
+                <w:color w:val="000000"/>
+                <w:sz w:val="20"/>
+                <w:szCs w:val="20"/>
+                <w:lang w:eastAsia="pt-BR"/>
+              </w:rPr>
+              <w:t>RF.05</w:t>
             </w:r>
           </w:p>
         </w:tc>
         <w:tc>
           <w:tcPr>
-            <w:tcW w:w="1062" w:type="dxa"/>
+            <w:tcW w:w="5880" w:type="dxa"/>
+            <w:tcBorders>
+              <w:top w:val="nil"/>
+              <w:left w:val="nil"/>
+              <w:bottom w:val="single" w:sz="8" w:space="0" w:color="auto"/>
+              <w:right w:val="single" w:sz="8" w:space="0" w:color="auto"/>
+            </w:tcBorders>
+            <w:shd w:val="clear" w:color="auto" w:fill="auto"/>
+            <w:vAlign w:val="center"/>
             <w:hideMark/>
           </w:tcPr>
           <w:p>
             <w:pPr>
-              <w:pStyle w:val="Cabealho"/>
+              <w:spacing w:after="0" w:line="240" w:lineRule="auto"/>
               <w:jc w:val="center"/>
               <w:rPr>
-                <w:rFonts w:cs="Arial"/>
-                <w:bCs/>
+                <w:rFonts w:ascii="Calibri" w:eastAsia="Times New Roman" w:hAnsi="Calibri" w:cs="Calibri"/>
+                <w:color w:val="000000"/>
+                <w:lang w:eastAsia="pt-BR"/>
               </w:rPr>
             </w:pPr>
             <w:r>
               <w:rPr>
-                <w:rFonts w:cs="Arial"/>
-                <w:bCs/>
-              </w:rPr>
-              <w:t>S</w:t>
+                <w:rFonts w:ascii="Calibri" w:eastAsia="Times New Roman" w:hAnsi="Calibri" w:cs="Calibri"/>
+                <w:color w:val="000000"/>
+                <w:lang w:eastAsia="pt-BR"/>
+              </w:rPr>
+              <w:t>Disponibilizar materiais complementares, como apostilas e vídeos, para download.</w:t>
             </w:r>
           </w:p>
         </w:tc>
       </w:tr>
       <w:tr>
         <w:trPr>
-          <w:trHeight w:val="312"/>
-          <w:jc w:val="center"/>
+          <w:trHeight w:val="615"/>
         </w:trPr>
         <w:tc>
           <w:tcPr>
-            <w:tcW w:w="5742" w:type="dxa"/>
+            <w:tcW w:w="1140" w:type="dxa"/>
+            <w:tcBorders>
+              <w:top w:val="nil"/>
+              <w:left w:val="single" w:sz="8" w:space="0" w:color="auto"/>
+              <w:bottom w:val="single" w:sz="8" w:space="0" w:color="auto"/>
+              <w:right w:val="single" w:sz="8" w:space="0" w:color="auto"/>
+            </w:tcBorders>
+            <w:shd w:val="clear" w:color="auto" w:fill="auto"/>
             <w:vAlign w:val="center"/>
             <w:hideMark/>
           </w:tcPr>
           <w:p>
             <w:pPr>
-              <w:pStyle w:val="Cabealho"/>
-              <w:jc w:val="both"/>
-              <w:rPr>
-                <w:rFonts w:cs="Arial"/>
-                <w:bCs/>
+              <w:spacing w:after="0" w:line="240" w:lineRule="auto"/>
+              <w:jc w:val="center"/>
+              <w:rPr>
+                <w:rFonts w:ascii="Arial" w:eastAsia="Times New Roman" w:hAnsi="Arial" w:cs="Arial"/>
+                <w:color w:val="000000"/>
+                <w:sz w:val="20"/>
+                <w:szCs w:val="20"/>
+                <w:lang w:eastAsia="pt-BR"/>
               </w:rPr>
             </w:pPr>
             <w:r>
-              <w:t>Sistema de gerenciamento de cursos online, permitindo aos usuários acessar conteúdo de qualidade em investimentos.</w:t>
+              <w:rPr>
+                <w:rFonts w:ascii="Arial" w:eastAsia="Times New Roman" w:hAnsi="Arial" w:cs="Arial"/>
+                <w:color w:val="000000"/>
+                <w:sz w:val="20"/>
+                <w:szCs w:val="20"/>
+                <w:lang w:eastAsia="pt-BR"/>
+              </w:rPr>
+              <w:t>RF.06</w:t>
             </w:r>
           </w:p>
         </w:tc>
         <w:tc>
           <w:tcPr>
-            <w:tcW w:w="1062" w:type="dxa"/>
+            <w:tcW w:w="5880" w:type="dxa"/>
+            <w:tcBorders>
+              <w:top w:val="nil"/>
+              <w:left w:val="nil"/>
+              <w:bottom w:val="single" w:sz="8" w:space="0" w:color="auto"/>
+              <w:right w:val="single" w:sz="8" w:space="0" w:color="auto"/>
+            </w:tcBorders>
+            <w:shd w:val="clear" w:color="auto" w:fill="auto"/>
+            <w:vAlign w:val="center"/>
             <w:hideMark/>
           </w:tcPr>
           <w:p>
             <w:pPr>
-              <w:pStyle w:val="Cabealho"/>
+              <w:spacing w:after="0" w:line="240" w:lineRule="auto"/>
               <w:jc w:val="center"/>
               <w:rPr>
-                <w:rFonts w:cs="Arial"/>
-                <w:bCs/>
+                <w:rFonts w:ascii="Calibri" w:eastAsia="Times New Roman" w:hAnsi="Calibri" w:cs="Calibri"/>
+                <w:color w:val="000000"/>
+                <w:sz w:val="24"/>
+                <w:szCs w:val="24"/>
+                <w:lang w:eastAsia="pt-BR"/>
               </w:rPr>
             </w:pPr>
             <w:r>
               <w:rPr>
-                <w:rFonts w:cs="Arial"/>
-                <w:bCs/>
-              </w:rPr>
-              <w:t>S</w:t>
+                <w:rFonts w:ascii="Calibri" w:eastAsia="Times New Roman" w:hAnsi="Calibri" w:cs="Calibri"/>
+                <w:color w:val="000000"/>
+                <w:sz w:val="24"/>
+                <w:szCs w:val="24"/>
+                <w:lang w:eastAsia="pt-BR"/>
+              </w:rPr>
+              <w:t xml:space="preserve"> Possibilitar o envio de notificações por e-mail sobre novos cursos e eventos programados no sistema.</w:t>
             </w:r>
           </w:p>
         </w:tc>
       </w:tr>
       <w:tr>
         <w:trPr>
-          <w:trHeight w:val="312"/>
-          <w:jc w:val="center"/>
+          <w:trHeight w:val="615"/>
         </w:trPr>
         <w:tc>
           <w:tcPr>
-            <w:tcW w:w="5742" w:type="dxa"/>
+            <w:tcW w:w="1140" w:type="dxa"/>
+            <w:tcBorders>
+              <w:top w:val="nil"/>
+              <w:left w:val="single" w:sz="8" w:space="0" w:color="auto"/>
+              <w:bottom w:val="single" w:sz="8" w:space="0" w:color="auto"/>
+              <w:right w:val="single" w:sz="8" w:space="0" w:color="auto"/>
+            </w:tcBorders>
+            <w:shd w:val="clear" w:color="auto" w:fill="auto"/>
             <w:vAlign w:val="center"/>
             <w:hideMark/>
           </w:tcPr>
           <w:p>
             <w:pPr>
-              <w:pStyle w:val="Cabealho"/>
-              <w:jc w:val="both"/>
-              <w:rPr>
-                <w:rFonts w:cs="Arial"/>
-                <w:bCs/>
+              <w:spacing w:after="0" w:line="240" w:lineRule="auto"/>
+              <w:jc w:val="center"/>
+              <w:rPr>
+                <w:rFonts w:ascii="Arial" w:eastAsia="Times New Roman" w:hAnsi="Arial" w:cs="Arial"/>
+                <w:color w:val="000000"/>
+                <w:sz w:val="20"/>
+                <w:szCs w:val="20"/>
+                <w:lang w:eastAsia="pt-BR"/>
               </w:rPr>
             </w:pPr>
             <w:r>
-              <w:t>O sistema deve ser fácil de usar e navegar.</w:t>
+              <w:rPr>
+                <w:rFonts w:ascii="Arial" w:eastAsia="Times New Roman" w:hAnsi="Arial" w:cs="Arial"/>
+                <w:color w:val="000000"/>
+                <w:sz w:val="20"/>
+                <w:szCs w:val="20"/>
+                <w:lang w:eastAsia="pt-BR"/>
+              </w:rPr>
+              <w:t>RF.07</w:t>
             </w:r>
           </w:p>
         </w:tc>
         <w:tc>
           <w:tcPr>
-            <w:tcW w:w="1062" w:type="dxa"/>
+            <w:tcW w:w="5880" w:type="dxa"/>
+            <w:tcBorders>
+              <w:top w:val="nil"/>
+              <w:left w:val="nil"/>
+              <w:bottom w:val="single" w:sz="8" w:space="0" w:color="auto"/>
+              <w:right w:val="single" w:sz="8" w:space="0" w:color="auto"/>
+            </w:tcBorders>
+            <w:shd w:val="clear" w:color="auto" w:fill="auto"/>
+            <w:vAlign w:val="center"/>
             <w:hideMark/>
           </w:tcPr>
           <w:p>
             <w:pPr>
-              <w:pStyle w:val="Cabealho"/>
+              <w:spacing w:after="0" w:line="240" w:lineRule="auto"/>
               <w:jc w:val="center"/>
               <w:rPr>
-                <w:rFonts w:cs="Arial"/>
-                <w:bCs/>
+                <w:rFonts w:ascii="Calibri" w:eastAsia="Times New Roman" w:hAnsi="Calibri" w:cs="Calibri"/>
+                <w:color w:val="000000"/>
+                <w:lang w:eastAsia="pt-BR"/>
               </w:rPr>
             </w:pPr>
             <w:r>
-              <w:rPr>
-                <w:rFonts w:cs="Arial"/>
-                <w:bCs/>
-              </w:rPr>
-              <w:t>S</w:t>
+              <w:t>Permitir que os usuários façam login e logout no sistema.</w:t>
             </w:r>
           </w:p>
         </w:tc>
       </w:tr>
       <w:tr>
         <w:trPr>
-          <w:trHeight w:val="312"/>
-          <w:jc w:val="center"/>
+          <w:trHeight w:val="615"/>
         </w:trPr>
         <w:tc>
           <w:tcPr>
-            <w:tcW w:w="5742" w:type="dxa"/>
+            <w:tcW w:w="1140" w:type="dxa"/>
+            <w:tcBorders>
+              <w:top w:val="nil"/>
+              <w:left w:val="single" w:sz="8" w:space="0" w:color="auto"/>
+              <w:bottom w:val="single" w:sz="8" w:space="0" w:color="auto"/>
+              <w:right w:val="single" w:sz="8" w:space="0" w:color="auto"/>
+            </w:tcBorders>
+            <w:shd w:val="clear" w:color="auto" w:fill="auto"/>
             <w:vAlign w:val="center"/>
             <w:hideMark/>
           </w:tcPr>
           <w:p>
             <w:pPr>
-              <w:pStyle w:val="Cabealho"/>
-              <w:jc w:val="both"/>
-              <w:rPr>
-                <w:rFonts w:cs="Arial"/>
-                <w:bCs/>
+              <w:spacing w:after="0" w:line="240" w:lineRule="auto"/>
+              <w:jc w:val="center"/>
+              <w:rPr>
+                <w:rFonts w:ascii="Arial" w:eastAsia="Times New Roman" w:hAnsi="Arial" w:cs="Arial"/>
+                <w:color w:val="000000"/>
+                <w:sz w:val="20"/>
+                <w:szCs w:val="20"/>
+                <w:lang w:eastAsia="pt-BR"/>
               </w:rPr>
             </w:pPr>
             <w:r>
-              <w:t>Manutenibilidade: garantir que a plataforma possa ser facilmente atualizada e mantida ao longo do tempo.</w:t>
+              <w:rPr>
+                <w:rFonts w:ascii="Arial" w:eastAsia="Times New Roman" w:hAnsi="Arial" w:cs="Arial"/>
+                <w:color w:val="000000"/>
+                <w:sz w:val="20"/>
+                <w:szCs w:val="20"/>
+                <w:lang w:eastAsia="pt-BR"/>
+              </w:rPr>
+              <w:t>RF.08</w:t>
             </w:r>
           </w:p>
         </w:tc>
         <w:tc>
           <w:tcPr>
-            <w:tcW w:w="1062" w:type="dxa"/>
+            <w:tcW w:w="5880" w:type="dxa"/>
+            <w:tcBorders>
+              <w:top w:val="nil"/>
+              <w:left w:val="nil"/>
+              <w:bottom w:val="single" w:sz="8" w:space="0" w:color="auto"/>
+              <w:right w:val="single" w:sz="8" w:space="0" w:color="auto"/>
+            </w:tcBorders>
+            <w:shd w:val="clear" w:color="auto" w:fill="auto"/>
+            <w:vAlign w:val="center"/>
             <w:hideMark/>
           </w:tcPr>
           <w:p>
             <w:pPr>
-              <w:pStyle w:val="Cabealho"/>
+              <w:spacing w:after="0" w:line="240" w:lineRule="auto"/>
               <w:jc w:val="center"/>
               <w:rPr>
-                <w:rFonts w:cs="Arial"/>
-                <w:bCs/>
+                <w:rFonts w:ascii="Calibri" w:eastAsia="Times New Roman" w:hAnsi="Calibri" w:cs="Calibri"/>
+                <w:color w:val="000000"/>
+                <w:lang w:eastAsia="pt-BR"/>
               </w:rPr>
             </w:pPr>
             <w:r>
               <w:rPr>
-                <w:rFonts w:cs="Arial"/>
-                <w:bCs/>
-              </w:rPr>
-              <w:t>N</w:t>
+                <w:rFonts w:ascii="Calibri" w:eastAsia="Times New Roman" w:hAnsi="Calibri" w:cs="Calibri"/>
+                <w:color w:val="000000"/>
+                <w:lang w:eastAsia="pt-BR"/>
+              </w:rPr>
+              <w:t xml:space="preserve"> Permitir que os usuários compartilhem os cursos da plataforma.</w:t>
             </w:r>
           </w:p>
         </w:tc>
       </w:tr>
       <w:tr>
         <w:trPr>
-          <w:trHeight w:val="312"/>
-          <w:jc w:val="center"/>
+          <w:trHeight w:val="615"/>
         </w:trPr>
         <w:tc>
           <w:tcPr>
-            <w:tcW w:w="5742" w:type="dxa"/>
+            <w:tcW w:w="1140" w:type="dxa"/>
+            <w:tcBorders>
+              <w:top w:val="nil"/>
+              <w:left w:val="single" w:sz="8" w:space="0" w:color="auto"/>
+              <w:bottom w:val="single" w:sz="8" w:space="0" w:color="auto"/>
+              <w:right w:val="single" w:sz="8" w:space="0" w:color="auto"/>
+            </w:tcBorders>
+            <w:shd w:val="clear" w:color="auto" w:fill="auto"/>
             <w:vAlign w:val="center"/>
             <w:hideMark/>
           </w:tcPr>
           <w:p>
             <w:pPr>
-              <w:pStyle w:val="Cabealho"/>
-              <w:jc w:val="both"/>
-              <w:rPr>
-                <w:rFonts w:cs="Arial"/>
-                <w:bCs/>
+              <w:spacing w:after="0" w:line="240" w:lineRule="auto"/>
+              <w:jc w:val="center"/>
+              <w:rPr>
+                <w:rFonts w:ascii="Arial" w:eastAsia="Times New Roman" w:hAnsi="Arial" w:cs="Arial"/>
+                <w:color w:val="000000"/>
+                <w:sz w:val="20"/>
+                <w:szCs w:val="20"/>
+                <w:lang w:eastAsia="pt-BR"/>
               </w:rPr>
             </w:pPr>
             <w:r>
-              <w:t>Chatbot inteligente, oferecendo suporte e ajuda aos usuários sobre IPOs e plataformas de investimento.</w:t>
+              <w:rPr>
+                <w:rFonts w:ascii="Arial" w:eastAsia="Times New Roman" w:hAnsi="Arial" w:cs="Arial"/>
+                <w:color w:val="000000"/>
+                <w:sz w:val="20"/>
+                <w:szCs w:val="20"/>
+                <w:lang w:eastAsia="pt-BR"/>
+              </w:rPr>
+              <w:t>RF.09</w:t>
             </w:r>
           </w:p>
         </w:tc>
         <w:tc>
           <w:tcPr>
-            <w:tcW w:w="1062" w:type="dxa"/>
+            <w:tcW w:w="5880" w:type="dxa"/>
+            <w:tcBorders>
+              <w:top w:val="nil"/>
+              <w:left w:val="nil"/>
+              <w:bottom w:val="single" w:sz="8" w:space="0" w:color="auto"/>
+              <w:right w:val="single" w:sz="8" w:space="0" w:color="auto"/>
+            </w:tcBorders>
+            <w:shd w:val="clear" w:color="auto" w:fill="auto"/>
+            <w:vAlign w:val="center"/>
             <w:hideMark/>
           </w:tcPr>
           <w:p>
             <w:pPr>
-              <w:pStyle w:val="Cabealho"/>
+              <w:spacing w:after="0" w:line="240" w:lineRule="auto"/>
               <w:jc w:val="center"/>
               <w:rPr>
-                <w:rFonts w:cs="Arial"/>
-                <w:bCs/>
+                <w:rFonts w:ascii="Calibri" w:eastAsia="Times New Roman" w:hAnsi="Calibri" w:cs="Calibri"/>
+                <w:color w:val="000000"/>
+                <w:lang w:eastAsia="pt-BR"/>
               </w:rPr>
             </w:pPr>
             <w:r>
               <w:rPr>
-                <w:rFonts w:cs="Arial"/>
-                <w:bCs/>
-              </w:rPr>
-              <w:t>S</w:t>
+                <w:rFonts w:ascii="Calibri" w:eastAsia="Times New Roman" w:hAnsi="Calibri" w:cs="Calibri"/>
+                <w:color w:val="000000"/>
+                <w:lang w:eastAsia="pt-BR"/>
+              </w:rPr>
+              <w:t>Disponibilizar um sistema de gamificação para estimular a participação e engajamento dos usuários nos cursos.</w:t>
+            </w:r>
+          </w:p>
+        </w:tc>
+      </w:tr>
+      <w:tr>
+        <w:trPr>
+          <w:trHeight w:val="615"/>
+        </w:trPr>
+        <w:tc>
+          <w:tcPr>
+            <w:tcW w:w="1140" w:type="dxa"/>
+            <w:tcBorders>
+              <w:top w:val="nil"/>
+              <w:left w:val="single" w:sz="8" w:space="0" w:color="auto"/>
+              <w:bottom w:val="single" w:sz="8" w:space="0" w:color="auto"/>
+              <w:right w:val="single" w:sz="8" w:space="0" w:color="auto"/>
+            </w:tcBorders>
+            <w:shd w:val="clear" w:color="auto" w:fill="auto"/>
+            <w:vAlign w:val="center"/>
+            <w:hideMark/>
+          </w:tcPr>
+          <w:p>
+            <w:pPr>
+              <w:spacing w:after="0" w:line="240" w:lineRule="auto"/>
+              <w:jc w:val="center"/>
+              <w:rPr>
+                <w:rFonts w:ascii="Arial" w:eastAsia="Times New Roman" w:hAnsi="Arial" w:cs="Arial"/>
+                <w:color w:val="000000"/>
+                <w:sz w:val="20"/>
+                <w:szCs w:val="20"/>
+                <w:lang w:eastAsia="pt-BR"/>
+              </w:rPr>
+            </w:pPr>
+            <w:r>
+              <w:rPr>
+                <w:rFonts w:ascii="Arial" w:eastAsia="Times New Roman" w:hAnsi="Arial" w:cs="Arial"/>
+                <w:color w:val="000000"/>
+                <w:sz w:val="20"/>
+                <w:szCs w:val="20"/>
+                <w:lang w:eastAsia="pt-BR"/>
+              </w:rPr>
+              <w:t>RF.10</w:t>
+            </w:r>
+          </w:p>
+        </w:tc>
+        <w:tc>
+          <w:tcPr>
+            <w:tcW w:w="5880" w:type="dxa"/>
+            <w:tcBorders>
+              <w:top w:val="nil"/>
+              <w:left w:val="nil"/>
+              <w:bottom w:val="single" w:sz="8" w:space="0" w:color="auto"/>
+              <w:right w:val="single" w:sz="8" w:space="0" w:color="auto"/>
+            </w:tcBorders>
+            <w:shd w:val="clear" w:color="auto" w:fill="auto"/>
+            <w:vAlign w:val="center"/>
+            <w:hideMark/>
+          </w:tcPr>
+          <w:p>
+            <w:pPr>
+              <w:spacing w:after="0" w:line="240" w:lineRule="auto"/>
+              <w:jc w:val="center"/>
+              <w:rPr>
+                <w:rFonts w:ascii="Calibri" w:eastAsia="Times New Roman" w:hAnsi="Calibri" w:cs="Calibri"/>
+                <w:color w:val="000000"/>
+                <w:lang w:eastAsia="pt-BR"/>
+              </w:rPr>
+            </w:pPr>
+            <w:r>
+              <w:rPr>
+                <w:rFonts w:ascii="Calibri" w:eastAsia="Times New Roman" w:hAnsi="Calibri" w:cs="Calibri"/>
+                <w:color w:val="000000"/>
+                <w:lang w:eastAsia="pt-BR"/>
+              </w:rPr>
+              <w:t>Disponibilizar um sistema de suporte técnico para os usuários.</w:t>
             </w:r>
           </w:p>
         </w:tc>
@@ -2189,20 +2322,935 @@
     <w:p>
       <w:pPr>
         <w:rPr>
+          <w:b/>
+          <w:bCs/>
+          <w:sz w:val="28"/>
+          <w:szCs w:val="28"/>
           <w:lang w:eastAsia="pt-BR"/>
         </w:rPr>
       </w:pPr>
-    </w:p>
-    <w:p>
-      <w:pPr>
-        <w:rPr>
+      <w:r>
+        <w:rPr>
+          <w:b/>
+          <w:bCs/>
+          <w:sz w:val="28"/>
+          <w:szCs w:val="28"/>
           <w:lang w:eastAsia="pt-BR"/>
         </w:rPr>
-      </w:pPr>
-    </w:p>
-    <w:p>
-      <w:pPr>
-        <w:rPr>
+        <w:t>Requisito Não Funcional:</w:t>
+      </w:r>
+    </w:p>
+    <w:tbl>
+      <w:tblPr>
+        <w:tblW w:w="7020" w:type="dxa"/>
+        <w:tblCellMar>
+          <w:left w:w="70" w:type="dxa"/>
+          <w:right w:w="70" w:type="dxa"/>
+        </w:tblCellMar>
+        <w:tblLook w:val="04A0" w:firstRow="1" w:lastRow="0" w:firstColumn="1" w:lastColumn="0" w:noHBand="0" w:noVBand="1"/>
+      </w:tblPr>
+      <w:tblGrid>
+        <w:gridCol w:w="1140"/>
+        <w:gridCol w:w="5880"/>
+      </w:tblGrid>
+      <w:tr>
+        <w:trPr>
+          <w:trHeight w:val="390"/>
+        </w:trPr>
+        <w:tc>
+          <w:tcPr>
+            <w:tcW w:w="1140" w:type="dxa"/>
+            <w:tcBorders>
+              <w:top w:val="single" w:sz="8" w:space="0" w:color="auto"/>
+              <w:left w:val="single" w:sz="8" w:space="0" w:color="auto"/>
+              <w:bottom w:val="single" w:sz="8" w:space="0" w:color="auto"/>
+              <w:right w:val="single" w:sz="8" w:space="0" w:color="auto"/>
+            </w:tcBorders>
+            <w:shd w:val="clear" w:color="000000" w:fill="E7E6E6"/>
+            <w:noWrap/>
+            <w:vAlign w:val="center"/>
+            <w:hideMark/>
+          </w:tcPr>
+          <w:p>
+            <w:pPr>
+              <w:spacing w:after="0" w:line="240" w:lineRule="auto"/>
+              <w:jc w:val="center"/>
+              <w:rPr>
+                <w:rFonts w:ascii="Arial" w:eastAsia="Times New Roman" w:hAnsi="Arial" w:cs="Arial"/>
+                <w:b/>
+                <w:bCs/>
+                <w:color w:val="000000"/>
+                <w:lang w:eastAsia="pt-BR"/>
+              </w:rPr>
+            </w:pPr>
+            <w:r>
+              <w:rPr>
+                <w:rFonts w:ascii="Arial" w:eastAsia="Times New Roman" w:hAnsi="Arial" w:cs="Arial"/>
+                <w:b/>
+                <w:bCs/>
+                <w:color w:val="000000"/>
+                <w:lang w:eastAsia="pt-BR"/>
+              </w:rPr>
+              <w:t>ID</w:t>
+            </w:r>
+          </w:p>
+        </w:tc>
+        <w:tc>
+          <w:tcPr>
+            <w:tcW w:w="5880" w:type="dxa"/>
+            <w:tcBorders>
+              <w:top w:val="single" w:sz="8" w:space="0" w:color="auto"/>
+              <w:left w:val="nil"/>
+              <w:bottom w:val="single" w:sz="8" w:space="0" w:color="auto"/>
+              <w:right w:val="single" w:sz="8" w:space="0" w:color="auto"/>
+            </w:tcBorders>
+            <w:shd w:val="clear" w:color="000000" w:fill="E7E6E6"/>
+            <w:noWrap/>
+            <w:vAlign w:val="center"/>
+            <w:hideMark/>
+          </w:tcPr>
+          <w:p>
+            <w:pPr>
+              <w:spacing w:after="0" w:line="240" w:lineRule="auto"/>
+              <w:jc w:val="center"/>
+              <w:rPr>
+                <w:rFonts w:ascii="Calibri" w:eastAsia="Times New Roman" w:hAnsi="Calibri" w:cs="Calibri"/>
+                <w:b/>
+                <w:bCs/>
+                <w:color w:val="000000"/>
+                <w:sz w:val="28"/>
+                <w:szCs w:val="28"/>
+                <w:lang w:eastAsia="pt-BR"/>
+              </w:rPr>
+            </w:pPr>
+            <w:r>
+              <w:rPr>
+                <w:rFonts w:ascii="Calibri" w:eastAsia="Times New Roman" w:hAnsi="Calibri" w:cs="Calibri"/>
+                <w:b/>
+                <w:bCs/>
+                <w:color w:val="000000"/>
+                <w:sz w:val="28"/>
+                <w:szCs w:val="28"/>
+                <w:lang w:eastAsia="pt-BR"/>
+              </w:rPr>
+              <w:t xml:space="preserve">Requisito </w:t>
+            </w:r>
+            <w:r>
+              <w:rPr>
+                <w:rFonts w:ascii="Calibri" w:eastAsia="Times New Roman" w:hAnsi="Calibri" w:cs="Calibri"/>
+                <w:b/>
+                <w:bCs/>
+                <w:color w:val="000000"/>
+                <w:sz w:val="28"/>
+                <w:szCs w:val="28"/>
+                <w:lang w:eastAsia="pt-BR"/>
+              </w:rPr>
+              <w:t>N</w:t>
+            </w:r>
+            <w:r>
+              <w:rPr>
+                <w:rFonts w:ascii="Calibri" w:eastAsia="Times New Roman" w:hAnsi="Calibri" w:cs="Calibri"/>
+                <w:b/>
+                <w:bCs/>
+                <w:color w:val="000000"/>
+                <w:sz w:val="28"/>
+                <w:szCs w:val="28"/>
+                <w:lang w:eastAsia="pt-BR"/>
+              </w:rPr>
+              <w:t xml:space="preserve">ão </w:t>
+            </w:r>
+            <w:r>
+              <w:rPr>
+                <w:rFonts w:ascii="Calibri" w:eastAsia="Times New Roman" w:hAnsi="Calibri" w:cs="Calibri"/>
+                <w:b/>
+                <w:bCs/>
+                <w:color w:val="000000"/>
+                <w:sz w:val="28"/>
+                <w:szCs w:val="28"/>
+                <w:lang w:eastAsia="pt-BR"/>
+              </w:rPr>
+              <w:t>F</w:t>
+            </w:r>
+            <w:r>
+              <w:rPr>
+                <w:rFonts w:ascii="Calibri" w:eastAsia="Times New Roman" w:hAnsi="Calibri" w:cs="Calibri"/>
+                <w:b/>
+                <w:bCs/>
+                <w:color w:val="000000"/>
+                <w:sz w:val="28"/>
+                <w:szCs w:val="28"/>
+                <w:lang w:eastAsia="pt-BR"/>
+              </w:rPr>
+              <w:t xml:space="preserve">uncionais  </w:t>
+            </w:r>
+          </w:p>
+        </w:tc>
+      </w:tr>
+      <w:tr>
+        <w:trPr>
+          <w:trHeight w:val="315"/>
+        </w:trPr>
+        <w:tc>
+          <w:tcPr>
+            <w:tcW w:w="1140" w:type="dxa"/>
+            <w:tcBorders>
+              <w:top w:val="nil"/>
+              <w:left w:val="single" w:sz="8" w:space="0" w:color="auto"/>
+              <w:bottom w:val="single" w:sz="8" w:space="0" w:color="auto"/>
+              <w:right w:val="single" w:sz="8" w:space="0" w:color="auto"/>
+            </w:tcBorders>
+            <w:shd w:val="clear" w:color="auto" w:fill="auto"/>
+            <w:vAlign w:val="center"/>
+            <w:hideMark/>
+          </w:tcPr>
+          <w:p>
+            <w:pPr>
+              <w:spacing w:after="0" w:line="240" w:lineRule="auto"/>
+              <w:jc w:val="center"/>
+              <w:rPr>
+                <w:rFonts w:ascii="Arial" w:eastAsia="Times New Roman" w:hAnsi="Arial" w:cs="Arial"/>
+                <w:color w:val="000000"/>
+                <w:sz w:val="20"/>
+                <w:szCs w:val="20"/>
+                <w:lang w:eastAsia="pt-BR"/>
+              </w:rPr>
+            </w:pPr>
+            <w:r>
+              <w:rPr>
+                <w:rFonts w:ascii="Arial" w:eastAsia="Times New Roman" w:hAnsi="Arial" w:cs="Arial"/>
+                <w:color w:val="000000"/>
+                <w:sz w:val="20"/>
+                <w:szCs w:val="20"/>
+                <w:lang w:eastAsia="pt-BR"/>
+              </w:rPr>
+              <w:t>RNF.01</w:t>
+            </w:r>
+          </w:p>
+        </w:tc>
+        <w:tc>
+          <w:tcPr>
+            <w:tcW w:w="5880" w:type="dxa"/>
+            <w:tcBorders>
+              <w:top w:val="nil"/>
+              <w:left w:val="nil"/>
+              <w:bottom w:val="single" w:sz="8" w:space="0" w:color="auto"/>
+              <w:right w:val="single" w:sz="8" w:space="0" w:color="auto"/>
+            </w:tcBorders>
+            <w:shd w:val="clear" w:color="auto" w:fill="auto"/>
+            <w:noWrap/>
+            <w:vAlign w:val="center"/>
+            <w:hideMark/>
+          </w:tcPr>
+          <w:p>
+            <w:pPr>
+              <w:spacing w:after="0" w:line="240" w:lineRule="auto"/>
+              <w:jc w:val="center"/>
+              <w:rPr>
+                <w:rFonts w:ascii="Calibri" w:eastAsia="Times New Roman" w:hAnsi="Calibri" w:cs="Calibri"/>
+                <w:color w:val="000000"/>
+                <w:lang w:eastAsia="pt-BR"/>
+              </w:rPr>
+            </w:pPr>
+            <w:r>
+              <w:rPr>
+                <w:rFonts w:ascii="Calibri" w:eastAsia="Times New Roman" w:hAnsi="Calibri" w:cs="Calibri"/>
+                <w:color w:val="000000"/>
+                <w:lang w:eastAsia="pt-BR"/>
+              </w:rPr>
+              <w:t>O sistema deve ser fácil de usar e navegar.</w:t>
+            </w:r>
+          </w:p>
+        </w:tc>
+      </w:tr>
+      <w:tr>
+        <w:trPr>
+          <w:trHeight w:val="615"/>
+        </w:trPr>
+        <w:tc>
+          <w:tcPr>
+            <w:tcW w:w="1140" w:type="dxa"/>
+            <w:tcBorders>
+              <w:top w:val="nil"/>
+              <w:left w:val="single" w:sz="8" w:space="0" w:color="auto"/>
+              <w:bottom w:val="single" w:sz="8" w:space="0" w:color="auto"/>
+              <w:right w:val="single" w:sz="8" w:space="0" w:color="auto"/>
+            </w:tcBorders>
+            <w:shd w:val="clear" w:color="auto" w:fill="auto"/>
+            <w:vAlign w:val="center"/>
+            <w:hideMark/>
+          </w:tcPr>
+          <w:p>
+            <w:pPr>
+              <w:spacing w:after="0" w:line="240" w:lineRule="auto"/>
+              <w:jc w:val="center"/>
+              <w:rPr>
+                <w:rFonts w:ascii="Arial" w:eastAsia="Times New Roman" w:hAnsi="Arial" w:cs="Arial"/>
+                <w:color w:val="000000"/>
+                <w:sz w:val="20"/>
+                <w:szCs w:val="20"/>
+                <w:lang w:eastAsia="pt-BR"/>
+              </w:rPr>
+            </w:pPr>
+            <w:r>
+              <w:rPr>
+                <w:rFonts w:ascii="Arial" w:eastAsia="Times New Roman" w:hAnsi="Arial" w:cs="Arial"/>
+                <w:color w:val="000000"/>
+                <w:sz w:val="20"/>
+                <w:szCs w:val="20"/>
+                <w:lang w:eastAsia="pt-BR"/>
+              </w:rPr>
+              <w:t>RNF.02</w:t>
+            </w:r>
+          </w:p>
+        </w:tc>
+        <w:tc>
+          <w:tcPr>
+            <w:tcW w:w="5880" w:type="dxa"/>
+            <w:tcBorders>
+              <w:top w:val="nil"/>
+              <w:left w:val="nil"/>
+              <w:bottom w:val="single" w:sz="8" w:space="0" w:color="auto"/>
+              <w:right w:val="single" w:sz="8" w:space="0" w:color="auto"/>
+            </w:tcBorders>
+            <w:shd w:val="clear" w:color="auto" w:fill="auto"/>
+            <w:vAlign w:val="center"/>
+            <w:hideMark/>
+          </w:tcPr>
+          <w:p>
+            <w:pPr>
+              <w:spacing w:after="0" w:line="240" w:lineRule="auto"/>
+              <w:jc w:val="center"/>
+              <w:rPr>
+                <w:rFonts w:ascii="Calibri" w:eastAsia="Times New Roman" w:hAnsi="Calibri" w:cs="Calibri"/>
+                <w:color w:val="000000"/>
+                <w:lang w:eastAsia="pt-BR"/>
+              </w:rPr>
+            </w:pPr>
+            <w:r>
+              <w:rPr>
+                <w:rFonts w:ascii="Calibri" w:eastAsia="Times New Roman" w:hAnsi="Calibri" w:cs="Calibri"/>
+                <w:color w:val="000000"/>
+                <w:lang w:eastAsia="pt-BR"/>
+              </w:rPr>
+              <w:t>O sistema deve ser responsivo e funcionar em diferentes dispositivos e tamanhos de tela.</w:t>
+            </w:r>
+          </w:p>
+        </w:tc>
+      </w:tr>
+      <w:tr>
+        <w:trPr>
+          <w:trHeight w:val="315"/>
+        </w:trPr>
+        <w:tc>
+          <w:tcPr>
+            <w:tcW w:w="1140" w:type="dxa"/>
+            <w:tcBorders>
+              <w:top w:val="nil"/>
+              <w:left w:val="single" w:sz="8" w:space="0" w:color="auto"/>
+              <w:bottom w:val="single" w:sz="8" w:space="0" w:color="auto"/>
+              <w:right w:val="single" w:sz="8" w:space="0" w:color="auto"/>
+            </w:tcBorders>
+            <w:shd w:val="clear" w:color="auto" w:fill="auto"/>
+            <w:vAlign w:val="center"/>
+            <w:hideMark/>
+          </w:tcPr>
+          <w:p>
+            <w:pPr>
+              <w:spacing w:after="0" w:line="240" w:lineRule="auto"/>
+              <w:jc w:val="center"/>
+              <w:rPr>
+                <w:rFonts w:ascii="Arial" w:eastAsia="Times New Roman" w:hAnsi="Arial" w:cs="Arial"/>
+                <w:color w:val="000000"/>
+                <w:sz w:val="20"/>
+                <w:szCs w:val="20"/>
+                <w:lang w:eastAsia="pt-BR"/>
+              </w:rPr>
+            </w:pPr>
+            <w:r>
+              <w:rPr>
+                <w:rFonts w:ascii="Arial" w:eastAsia="Times New Roman" w:hAnsi="Arial" w:cs="Arial"/>
+                <w:color w:val="000000"/>
+                <w:sz w:val="20"/>
+                <w:szCs w:val="20"/>
+                <w:lang w:eastAsia="pt-BR"/>
+              </w:rPr>
+              <w:t>RNF.03</w:t>
+            </w:r>
+          </w:p>
+        </w:tc>
+        <w:tc>
+          <w:tcPr>
+            <w:tcW w:w="5880" w:type="dxa"/>
+            <w:tcBorders>
+              <w:top w:val="nil"/>
+              <w:left w:val="nil"/>
+              <w:bottom w:val="single" w:sz="8" w:space="0" w:color="auto"/>
+              <w:right w:val="single" w:sz="8" w:space="0" w:color="auto"/>
+            </w:tcBorders>
+            <w:shd w:val="clear" w:color="auto" w:fill="auto"/>
+            <w:noWrap/>
+            <w:vAlign w:val="center"/>
+            <w:hideMark/>
+          </w:tcPr>
+          <w:p>
+            <w:pPr>
+              <w:spacing w:after="0" w:line="240" w:lineRule="auto"/>
+              <w:jc w:val="center"/>
+              <w:rPr>
+                <w:rFonts w:ascii="Calibri" w:eastAsia="Times New Roman" w:hAnsi="Calibri" w:cs="Calibri"/>
+                <w:color w:val="000000"/>
+                <w:lang w:eastAsia="pt-BR"/>
+              </w:rPr>
+            </w:pPr>
+            <w:r>
+              <w:rPr>
+                <w:rFonts w:ascii="Calibri" w:eastAsia="Times New Roman" w:hAnsi="Calibri" w:cs="Calibri"/>
+                <w:color w:val="000000"/>
+                <w:lang w:eastAsia="pt-BR"/>
+              </w:rPr>
+              <w:t>Personalização para diferentes necessidades dos usuários.</w:t>
+            </w:r>
+          </w:p>
+        </w:tc>
+      </w:tr>
+      <w:tr>
+        <w:trPr>
+          <w:trHeight w:val="315"/>
+        </w:trPr>
+        <w:tc>
+          <w:tcPr>
+            <w:tcW w:w="1140" w:type="dxa"/>
+            <w:tcBorders>
+              <w:top w:val="nil"/>
+              <w:left w:val="single" w:sz="8" w:space="0" w:color="auto"/>
+              <w:bottom w:val="single" w:sz="8" w:space="0" w:color="auto"/>
+              <w:right w:val="single" w:sz="8" w:space="0" w:color="auto"/>
+            </w:tcBorders>
+            <w:shd w:val="clear" w:color="auto" w:fill="auto"/>
+            <w:vAlign w:val="center"/>
+            <w:hideMark/>
+          </w:tcPr>
+          <w:p>
+            <w:pPr>
+              <w:spacing w:after="0" w:line="240" w:lineRule="auto"/>
+              <w:jc w:val="center"/>
+              <w:rPr>
+                <w:rFonts w:ascii="Arial" w:eastAsia="Times New Roman" w:hAnsi="Arial" w:cs="Arial"/>
+                <w:color w:val="000000"/>
+                <w:sz w:val="20"/>
+                <w:szCs w:val="20"/>
+                <w:lang w:eastAsia="pt-BR"/>
+              </w:rPr>
+            </w:pPr>
+            <w:r>
+              <w:rPr>
+                <w:rFonts w:ascii="Arial" w:eastAsia="Times New Roman" w:hAnsi="Arial" w:cs="Arial"/>
+                <w:color w:val="000000"/>
+                <w:sz w:val="20"/>
+                <w:szCs w:val="20"/>
+                <w:lang w:eastAsia="pt-BR"/>
+              </w:rPr>
+              <w:t>RNF.04</w:t>
+            </w:r>
+          </w:p>
+        </w:tc>
+        <w:tc>
+          <w:tcPr>
+            <w:tcW w:w="5880" w:type="dxa"/>
+            <w:tcBorders>
+              <w:top w:val="nil"/>
+              <w:left w:val="nil"/>
+              <w:bottom w:val="single" w:sz="8" w:space="0" w:color="auto"/>
+              <w:right w:val="single" w:sz="8" w:space="0" w:color="auto"/>
+            </w:tcBorders>
+            <w:shd w:val="clear" w:color="auto" w:fill="auto"/>
+            <w:noWrap/>
+            <w:vAlign w:val="center"/>
+            <w:hideMark/>
+          </w:tcPr>
+          <w:p>
+            <w:pPr>
+              <w:spacing w:after="0" w:line="240" w:lineRule="auto"/>
+              <w:jc w:val="center"/>
+              <w:rPr>
+                <w:rFonts w:ascii="Calibri" w:eastAsia="Times New Roman" w:hAnsi="Calibri" w:cs="Calibri"/>
+                <w:color w:val="000000"/>
+                <w:lang w:eastAsia="pt-BR"/>
+              </w:rPr>
+            </w:pPr>
+            <w:r>
+              <w:rPr>
+                <w:rFonts w:ascii="Calibri" w:eastAsia="Times New Roman" w:hAnsi="Calibri" w:cs="Calibri"/>
+                <w:color w:val="000000"/>
+                <w:lang w:eastAsia="pt-BR"/>
+              </w:rPr>
+              <w:t xml:space="preserve"> Garantia de que os dados são precisos e completos.</w:t>
+            </w:r>
+          </w:p>
+        </w:tc>
+      </w:tr>
+      <w:tr>
+        <w:trPr>
+          <w:trHeight w:val="315"/>
+        </w:trPr>
+        <w:tc>
+          <w:tcPr>
+            <w:tcW w:w="1140" w:type="dxa"/>
+            <w:tcBorders>
+              <w:top w:val="nil"/>
+              <w:left w:val="single" w:sz="8" w:space="0" w:color="auto"/>
+              <w:bottom w:val="single" w:sz="8" w:space="0" w:color="auto"/>
+              <w:right w:val="single" w:sz="8" w:space="0" w:color="auto"/>
+            </w:tcBorders>
+            <w:shd w:val="clear" w:color="auto" w:fill="auto"/>
+            <w:vAlign w:val="center"/>
+            <w:hideMark/>
+          </w:tcPr>
+          <w:p>
+            <w:pPr>
+              <w:spacing w:after="0" w:line="240" w:lineRule="auto"/>
+              <w:jc w:val="center"/>
+              <w:rPr>
+                <w:rFonts w:ascii="Arial" w:eastAsia="Times New Roman" w:hAnsi="Arial" w:cs="Arial"/>
+                <w:color w:val="000000"/>
+                <w:sz w:val="20"/>
+                <w:szCs w:val="20"/>
+                <w:lang w:eastAsia="pt-BR"/>
+              </w:rPr>
+            </w:pPr>
+            <w:r>
+              <w:rPr>
+                <w:rFonts w:ascii="Arial" w:eastAsia="Times New Roman" w:hAnsi="Arial" w:cs="Arial"/>
+                <w:color w:val="000000"/>
+                <w:sz w:val="20"/>
+                <w:szCs w:val="20"/>
+                <w:lang w:eastAsia="pt-BR"/>
+              </w:rPr>
+              <w:t>RNF.05</w:t>
+            </w:r>
+          </w:p>
+        </w:tc>
+        <w:tc>
+          <w:tcPr>
+            <w:tcW w:w="5880" w:type="dxa"/>
+            <w:tcBorders>
+              <w:top w:val="nil"/>
+              <w:left w:val="nil"/>
+              <w:bottom w:val="single" w:sz="8" w:space="0" w:color="auto"/>
+              <w:right w:val="single" w:sz="8" w:space="0" w:color="auto"/>
+            </w:tcBorders>
+            <w:shd w:val="clear" w:color="auto" w:fill="auto"/>
+            <w:noWrap/>
+            <w:vAlign w:val="center"/>
+            <w:hideMark/>
+          </w:tcPr>
+          <w:p>
+            <w:pPr>
+              <w:spacing w:after="0" w:line="240" w:lineRule="auto"/>
+              <w:jc w:val="center"/>
+              <w:rPr>
+                <w:rFonts w:ascii="Calibri" w:eastAsia="Times New Roman" w:hAnsi="Calibri" w:cs="Calibri"/>
+                <w:color w:val="000000"/>
+                <w:lang w:eastAsia="pt-BR"/>
+              </w:rPr>
+            </w:pPr>
+            <w:r>
+              <w:rPr>
+                <w:rFonts w:ascii="Calibri" w:eastAsia="Times New Roman" w:hAnsi="Calibri" w:cs="Calibri"/>
+                <w:color w:val="000000"/>
+                <w:lang w:eastAsia="pt-BR"/>
+              </w:rPr>
+              <w:t>Facilidade de manutenção e atualização do sistema.</w:t>
+            </w:r>
+          </w:p>
+        </w:tc>
+      </w:tr>
+      <w:tr>
+        <w:trPr>
+          <w:trHeight w:val="315"/>
+        </w:trPr>
+        <w:tc>
+          <w:tcPr>
+            <w:tcW w:w="1140" w:type="dxa"/>
+            <w:tcBorders>
+              <w:top w:val="nil"/>
+              <w:left w:val="single" w:sz="8" w:space="0" w:color="auto"/>
+              <w:bottom w:val="single" w:sz="8" w:space="0" w:color="auto"/>
+              <w:right w:val="single" w:sz="8" w:space="0" w:color="auto"/>
+            </w:tcBorders>
+            <w:shd w:val="clear" w:color="auto" w:fill="auto"/>
+            <w:vAlign w:val="center"/>
+            <w:hideMark/>
+          </w:tcPr>
+          <w:p>
+            <w:pPr>
+              <w:spacing w:after="0" w:line="240" w:lineRule="auto"/>
+              <w:jc w:val="center"/>
+              <w:rPr>
+                <w:rFonts w:ascii="Arial" w:eastAsia="Times New Roman" w:hAnsi="Arial" w:cs="Arial"/>
+                <w:color w:val="000000"/>
+                <w:sz w:val="20"/>
+                <w:szCs w:val="20"/>
+                <w:lang w:eastAsia="pt-BR"/>
+              </w:rPr>
+            </w:pPr>
+            <w:r>
+              <w:rPr>
+                <w:rFonts w:ascii="Arial" w:eastAsia="Times New Roman" w:hAnsi="Arial" w:cs="Arial"/>
+                <w:color w:val="000000"/>
+                <w:sz w:val="20"/>
+                <w:szCs w:val="20"/>
+                <w:lang w:eastAsia="pt-BR"/>
+              </w:rPr>
+              <w:t>RNF.06</w:t>
+            </w:r>
+          </w:p>
+        </w:tc>
+        <w:tc>
+          <w:tcPr>
+            <w:tcW w:w="5880" w:type="dxa"/>
+            <w:tcBorders>
+              <w:top w:val="nil"/>
+              <w:left w:val="nil"/>
+              <w:bottom w:val="single" w:sz="8" w:space="0" w:color="auto"/>
+              <w:right w:val="single" w:sz="8" w:space="0" w:color="auto"/>
+            </w:tcBorders>
+            <w:shd w:val="clear" w:color="auto" w:fill="auto"/>
+            <w:noWrap/>
+            <w:vAlign w:val="center"/>
+            <w:hideMark/>
+          </w:tcPr>
+          <w:p>
+            <w:pPr>
+              <w:spacing w:after="0" w:line="240" w:lineRule="auto"/>
+              <w:jc w:val="center"/>
+              <w:rPr>
+                <w:rFonts w:ascii="Calibri" w:eastAsia="Times New Roman" w:hAnsi="Calibri" w:cs="Calibri"/>
+                <w:color w:val="000000"/>
+                <w:lang w:eastAsia="pt-BR"/>
+              </w:rPr>
+            </w:pPr>
+            <w:r>
+              <w:rPr>
+                <w:rFonts w:ascii="Calibri" w:eastAsia="Times New Roman" w:hAnsi="Calibri" w:cs="Calibri"/>
+                <w:color w:val="000000"/>
+                <w:lang w:eastAsia="pt-BR"/>
+              </w:rPr>
+              <w:t>Deve ser sustentável do ponto de vista ambiental e social.</w:t>
+            </w:r>
+          </w:p>
+        </w:tc>
+      </w:tr>
+      <w:tr>
+        <w:trPr>
+          <w:trHeight w:val="315"/>
+        </w:trPr>
+        <w:tc>
+          <w:tcPr>
+            <w:tcW w:w="1140" w:type="dxa"/>
+            <w:tcBorders>
+              <w:top w:val="nil"/>
+              <w:left w:val="single" w:sz="8" w:space="0" w:color="auto"/>
+              <w:bottom w:val="single" w:sz="8" w:space="0" w:color="auto"/>
+              <w:right w:val="single" w:sz="8" w:space="0" w:color="auto"/>
+            </w:tcBorders>
+            <w:shd w:val="clear" w:color="auto" w:fill="auto"/>
+            <w:vAlign w:val="center"/>
+            <w:hideMark/>
+          </w:tcPr>
+          <w:p>
+            <w:pPr>
+              <w:spacing w:after="0" w:line="240" w:lineRule="auto"/>
+              <w:jc w:val="center"/>
+              <w:rPr>
+                <w:rFonts w:ascii="Arial" w:eastAsia="Times New Roman" w:hAnsi="Arial" w:cs="Arial"/>
+                <w:color w:val="000000"/>
+                <w:sz w:val="20"/>
+                <w:szCs w:val="20"/>
+                <w:lang w:eastAsia="pt-BR"/>
+              </w:rPr>
+            </w:pPr>
+            <w:r>
+              <w:rPr>
+                <w:rFonts w:ascii="Arial" w:eastAsia="Times New Roman" w:hAnsi="Arial" w:cs="Arial"/>
+                <w:color w:val="000000"/>
+                <w:sz w:val="20"/>
+                <w:szCs w:val="20"/>
+                <w:lang w:eastAsia="pt-BR"/>
+              </w:rPr>
+              <w:t>RNF.07</w:t>
+            </w:r>
+          </w:p>
+        </w:tc>
+        <w:tc>
+          <w:tcPr>
+            <w:tcW w:w="5880" w:type="dxa"/>
+            <w:tcBorders>
+              <w:top w:val="nil"/>
+              <w:left w:val="nil"/>
+              <w:bottom w:val="single" w:sz="8" w:space="0" w:color="auto"/>
+              <w:right w:val="single" w:sz="8" w:space="0" w:color="auto"/>
+            </w:tcBorders>
+            <w:shd w:val="clear" w:color="auto" w:fill="auto"/>
+            <w:noWrap/>
+            <w:vAlign w:val="bottom"/>
+            <w:hideMark/>
+          </w:tcPr>
+          <w:p>
+            <w:pPr>
+              <w:spacing w:after="0" w:line="240" w:lineRule="auto"/>
+              <w:jc w:val="center"/>
+              <w:rPr>
+                <w:rFonts w:ascii="Calibri" w:eastAsia="Times New Roman" w:hAnsi="Calibri" w:cs="Calibri"/>
+                <w:color w:val="000000"/>
+                <w:lang w:eastAsia="pt-BR"/>
+              </w:rPr>
+            </w:pPr>
+            <w:r>
+              <w:rPr>
+                <w:rFonts w:ascii="Calibri" w:eastAsia="Times New Roman" w:hAnsi="Calibri" w:cs="Calibri"/>
+                <w:color w:val="000000"/>
+                <w:lang w:eastAsia="pt-BR"/>
+              </w:rPr>
+              <w:t>Integração com outros sistemas e plataformas externas.</w:t>
+            </w:r>
+          </w:p>
+        </w:tc>
+      </w:tr>
+      <w:tr>
+        <w:trPr>
+          <w:trHeight w:val="315"/>
+        </w:trPr>
+        <w:tc>
+          <w:tcPr>
+            <w:tcW w:w="1140" w:type="dxa"/>
+            <w:tcBorders>
+              <w:top w:val="nil"/>
+              <w:left w:val="single" w:sz="8" w:space="0" w:color="auto"/>
+              <w:bottom w:val="single" w:sz="8" w:space="0" w:color="auto"/>
+              <w:right w:val="single" w:sz="8" w:space="0" w:color="auto"/>
+            </w:tcBorders>
+            <w:shd w:val="clear" w:color="auto" w:fill="auto"/>
+            <w:vAlign w:val="center"/>
+            <w:hideMark/>
+          </w:tcPr>
+          <w:p>
+            <w:pPr>
+              <w:spacing w:after="0" w:line="240" w:lineRule="auto"/>
+              <w:jc w:val="center"/>
+              <w:rPr>
+                <w:rFonts w:ascii="Arial" w:eastAsia="Times New Roman" w:hAnsi="Arial" w:cs="Arial"/>
+                <w:color w:val="000000"/>
+                <w:sz w:val="20"/>
+                <w:szCs w:val="20"/>
+                <w:lang w:eastAsia="pt-BR"/>
+              </w:rPr>
+            </w:pPr>
+            <w:r>
+              <w:rPr>
+                <w:rFonts w:ascii="Arial" w:eastAsia="Times New Roman" w:hAnsi="Arial" w:cs="Arial"/>
+                <w:color w:val="000000"/>
+                <w:sz w:val="20"/>
+                <w:szCs w:val="20"/>
+                <w:lang w:eastAsia="pt-BR"/>
+              </w:rPr>
+              <w:t>RNF.08</w:t>
+            </w:r>
+          </w:p>
+        </w:tc>
+        <w:tc>
+          <w:tcPr>
+            <w:tcW w:w="5880" w:type="dxa"/>
+            <w:tcBorders>
+              <w:top w:val="nil"/>
+              <w:left w:val="nil"/>
+              <w:bottom w:val="single" w:sz="8" w:space="0" w:color="auto"/>
+              <w:right w:val="single" w:sz="8" w:space="0" w:color="auto"/>
+            </w:tcBorders>
+            <w:shd w:val="clear" w:color="auto" w:fill="auto"/>
+            <w:noWrap/>
+            <w:vAlign w:val="bottom"/>
+            <w:hideMark/>
+          </w:tcPr>
+          <w:p>
+            <w:pPr>
+              <w:spacing w:after="0" w:line="240" w:lineRule="auto"/>
+              <w:jc w:val="center"/>
+              <w:rPr>
+                <w:rFonts w:ascii="Calibri" w:eastAsia="Times New Roman" w:hAnsi="Calibri" w:cs="Calibri"/>
+                <w:color w:val="000000"/>
+                <w:lang w:eastAsia="pt-BR"/>
+              </w:rPr>
+            </w:pPr>
+            <w:r>
+              <w:rPr>
+                <w:rFonts w:ascii="Calibri" w:eastAsia="Times New Roman" w:hAnsi="Calibri" w:cs="Calibri"/>
+                <w:color w:val="000000"/>
+                <w:lang w:eastAsia="pt-BR"/>
+              </w:rPr>
+              <w:t>Interface amigável e fácil de navegar para o usuário final.</w:t>
+            </w:r>
+          </w:p>
+        </w:tc>
+      </w:tr>
+      <w:tr>
+        <w:trPr>
+          <w:trHeight w:val="615"/>
+        </w:trPr>
+        <w:tc>
+          <w:tcPr>
+            <w:tcW w:w="1140" w:type="dxa"/>
+            <w:tcBorders>
+              <w:top w:val="nil"/>
+              <w:left w:val="single" w:sz="8" w:space="0" w:color="auto"/>
+              <w:bottom w:val="single" w:sz="8" w:space="0" w:color="auto"/>
+              <w:right w:val="single" w:sz="8" w:space="0" w:color="auto"/>
+            </w:tcBorders>
+            <w:shd w:val="clear" w:color="auto" w:fill="auto"/>
+            <w:vAlign w:val="center"/>
+            <w:hideMark/>
+          </w:tcPr>
+          <w:p>
+            <w:pPr>
+              <w:spacing w:after="0" w:line="240" w:lineRule="auto"/>
+              <w:jc w:val="center"/>
+              <w:rPr>
+                <w:rFonts w:ascii="Arial" w:eastAsia="Times New Roman" w:hAnsi="Arial" w:cs="Arial"/>
+                <w:color w:val="000000"/>
+                <w:sz w:val="20"/>
+                <w:szCs w:val="20"/>
+                <w:lang w:eastAsia="pt-BR"/>
+              </w:rPr>
+            </w:pPr>
+            <w:r>
+              <w:rPr>
+                <w:rFonts w:ascii="Arial" w:eastAsia="Times New Roman" w:hAnsi="Arial" w:cs="Arial"/>
+                <w:color w:val="000000"/>
+                <w:sz w:val="20"/>
+                <w:szCs w:val="20"/>
+                <w:lang w:eastAsia="pt-BR"/>
+              </w:rPr>
+              <w:t>RNF.09</w:t>
+            </w:r>
+          </w:p>
+        </w:tc>
+        <w:tc>
+          <w:tcPr>
+            <w:tcW w:w="5880" w:type="dxa"/>
+            <w:tcBorders>
+              <w:top w:val="nil"/>
+              <w:left w:val="nil"/>
+              <w:bottom w:val="single" w:sz="8" w:space="0" w:color="auto"/>
+              <w:right w:val="single" w:sz="8" w:space="0" w:color="auto"/>
+            </w:tcBorders>
+            <w:shd w:val="clear" w:color="auto" w:fill="auto"/>
+            <w:vAlign w:val="center"/>
+            <w:hideMark/>
+          </w:tcPr>
+          <w:p>
+            <w:pPr>
+              <w:spacing w:after="0" w:line="240" w:lineRule="auto"/>
+              <w:jc w:val="center"/>
+              <w:rPr>
+                <w:rFonts w:ascii="Calibri" w:eastAsia="Times New Roman" w:hAnsi="Calibri" w:cs="Calibri"/>
+                <w:color w:val="000000"/>
+                <w:lang w:eastAsia="pt-BR"/>
+              </w:rPr>
+            </w:pPr>
+            <w:r>
+              <w:rPr>
+                <w:rFonts w:ascii="Calibri" w:eastAsia="Times New Roman" w:hAnsi="Calibri" w:cs="Calibri"/>
+                <w:color w:val="000000"/>
+                <w:lang w:eastAsia="pt-BR"/>
+              </w:rPr>
+              <w:t>O sistema deve utilizar os recursos de hardware e software de forma eficiente.</w:t>
+            </w:r>
+          </w:p>
+        </w:tc>
+      </w:tr>
+      <w:tr>
+        <w:trPr>
+          <w:trHeight w:val="615"/>
+        </w:trPr>
+        <w:tc>
+          <w:tcPr>
+            <w:tcW w:w="1140" w:type="dxa"/>
+            <w:tcBorders>
+              <w:top w:val="nil"/>
+              <w:left w:val="single" w:sz="8" w:space="0" w:color="auto"/>
+              <w:bottom w:val="single" w:sz="8" w:space="0" w:color="auto"/>
+              <w:right w:val="single" w:sz="8" w:space="0" w:color="auto"/>
+            </w:tcBorders>
+            <w:shd w:val="clear" w:color="auto" w:fill="auto"/>
+            <w:vAlign w:val="center"/>
+            <w:hideMark/>
+          </w:tcPr>
+          <w:p>
+            <w:pPr>
+              <w:spacing w:after="0" w:line="240" w:lineRule="auto"/>
+              <w:jc w:val="center"/>
+              <w:rPr>
+                <w:rFonts w:ascii="Arial" w:eastAsia="Times New Roman" w:hAnsi="Arial" w:cs="Arial"/>
+                <w:color w:val="000000"/>
+                <w:sz w:val="20"/>
+                <w:szCs w:val="20"/>
+                <w:lang w:eastAsia="pt-BR"/>
+              </w:rPr>
+            </w:pPr>
+            <w:r>
+              <w:rPr>
+                <w:rFonts w:ascii="Arial" w:eastAsia="Times New Roman" w:hAnsi="Arial" w:cs="Arial"/>
+                <w:color w:val="000000"/>
+                <w:sz w:val="20"/>
+                <w:szCs w:val="20"/>
+                <w:lang w:eastAsia="pt-BR"/>
+              </w:rPr>
+              <w:t>RNF.10</w:t>
+            </w:r>
+          </w:p>
+        </w:tc>
+        <w:tc>
+          <w:tcPr>
+            <w:tcW w:w="5880" w:type="dxa"/>
+            <w:tcBorders>
+              <w:top w:val="nil"/>
+              <w:left w:val="nil"/>
+              <w:bottom w:val="single" w:sz="8" w:space="0" w:color="auto"/>
+              <w:right w:val="single" w:sz="8" w:space="0" w:color="auto"/>
+            </w:tcBorders>
+            <w:shd w:val="clear" w:color="auto" w:fill="auto"/>
+            <w:vAlign w:val="bottom"/>
+            <w:hideMark/>
+          </w:tcPr>
+          <w:p>
+            <w:pPr>
+              <w:spacing w:after="0" w:line="240" w:lineRule="auto"/>
+              <w:jc w:val="center"/>
+              <w:rPr>
+                <w:rFonts w:ascii="Calibri" w:eastAsia="Times New Roman" w:hAnsi="Calibri" w:cs="Calibri"/>
+                <w:color w:val="000000"/>
+                <w:lang w:eastAsia="pt-BR"/>
+              </w:rPr>
+            </w:pPr>
+            <w:r>
+              <w:rPr>
+                <w:rFonts w:ascii="Calibri" w:eastAsia="Times New Roman" w:hAnsi="Calibri" w:cs="Calibri"/>
+                <w:color w:val="000000"/>
+                <w:lang w:eastAsia="pt-BR"/>
+              </w:rPr>
+              <w:t>Deve ser capaz de se integrar facilmente com outros sistemas externos.</w:t>
+            </w:r>
+          </w:p>
+        </w:tc>
+      </w:tr>
+    </w:tbl>
+    <w:p>
+      <w:pPr>
+        <w:rPr>
+          <w:b/>
+          <w:bCs/>
+          <w:sz w:val="28"/>
+          <w:szCs w:val="28"/>
           <w:lang w:eastAsia="pt-BR"/>
         </w:rPr>
       </w:pPr>
@@ -2210,9 +3258,148 @@
     <w:p>
       <w:pPr>
         <w:rPr>
+          <w:b/>
+          <w:bCs/>
+          <w:sz w:val="28"/>
+          <w:szCs w:val="28"/>
           <w:lang w:eastAsia="pt-BR"/>
         </w:rPr>
       </w:pPr>
+      <w:r>
+        <w:rPr>
+          <w:b/>
+          <w:bCs/>
+          <w:sz w:val="28"/>
+          <w:szCs w:val="28"/>
+          <w:lang w:eastAsia="pt-BR"/>
+        </w:rPr>
+        <w:t>Regras do Negócio:</w:t>
+      </w:r>
+    </w:p>
+    <w:p>
+      <w:pPr>
+        <w:pStyle w:val="ListParagraph"/>
+        <w:numPr>
+          <w:ilvl w:val="0"/>
+          <w:numId w:val="22"/>
+        </w:numPr>
+        <w:rPr>
+          <w:lang w:eastAsia="pt-BR"/>
+        </w:rPr>
+      </w:pPr>
+      <w:r>
+        <w:t>Os usuários devem concordar com os termos e condições da plataform</w:t>
+      </w:r>
+      <w:r>
+        <w:t>a ao realizar o cadastro para poder utilizar do conteúdo oferecido pela plataforma</w:t>
+      </w:r>
+    </w:p>
+    <w:p>
+      <w:pPr>
+        <w:pStyle w:val="ListParagraph"/>
+        <w:numPr>
+          <w:ilvl w:val="0"/>
+          <w:numId w:val="22"/>
+        </w:numPr>
+      </w:pPr>
+      <w:r>
+        <w:t>Os certificados só serão liberados quando a pessoa atingir um certo números de u-coins para comprar esse certificado.</w:t>
+      </w:r>
+    </w:p>
+    <w:p>
+      <w:pPr>
+        <w:pStyle w:val="ListParagraph"/>
+        <w:numPr>
+          <w:ilvl w:val="0"/>
+          <w:numId w:val="22"/>
+        </w:numPr>
+      </w:pPr>
+      <w:r>
+        <w:t>A pessoas recebe U-coins conforme ele for completando os cursos, e recebe por tempo logado na plataforma</w:t>
+      </w:r>
+      <w:r>
+        <w:t>.</w:t>
+      </w:r>
+    </w:p>
+    <w:p>
+      <w:pPr>
+        <w:pStyle w:val="ListParagraph"/>
+        <w:numPr>
+          <w:ilvl w:val="0"/>
+          <w:numId w:val="22"/>
+        </w:numPr>
+        <w:rPr>
+          <w:lang w:eastAsia="pt-BR"/>
+        </w:rPr>
+      </w:pPr>
+      <w:r>
+        <w:t>O chatbot deve fornecer respostas precisas e úteis para as perguntas dos usuários, com base em informações atualizadas e relevantes</w:t>
+      </w:r>
+      <w:r>
+        <w:t>.</w:t>
+      </w:r>
+    </w:p>
+    <w:p>
+      <w:pPr>
+        <w:pStyle w:val="ListParagraph"/>
+        <w:numPr>
+          <w:ilvl w:val="0"/>
+          <w:numId w:val="22"/>
+        </w:numPr>
+      </w:pPr>
+      <w:r>
+        <w:t>A U-Invest é uma plataforma para usuários de 19 a 29 anos</w:t>
+      </w:r>
+      <w:r>
+        <w:t>.</w:t>
+      </w:r>
+    </w:p>
+    <w:p>
+      <w:pPr>
+        <w:pStyle w:val="ListParagraph"/>
+        <w:numPr>
+          <w:ilvl w:val="0"/>
+          <w:numId w:val="22"/>
+        </w:numPr>
+        <w:rPr>
+          <w:lang w:eastAsia="pt-BR"/>
+        </w:rPr>
+      </w:pPr>
+      <w:r>
+        <w:t>U-Invest tem como objetivo atender às necessidades de investimento de jovens adultos entre 19 e 29 anos.</w:t>
+      </w:r>
+    </w:p>
+    <w:p>
+      <w:pPr>
+        <w:pStyle w:val="ListParagraph"/>
+        <w:rPr>
+          <w:lang w:eastAsia="pt-BR"/>
+        </w:rPr>
+      </w:pPr>
+    </w:p>
+    <w:p>
+      <w:pPr>
+        <w:pStyle w:val="ListParagraph"/>
+        <w:rPr>
+          <w:lang w:eastAsia="pt-BR"/>
+        </w:rPr>
+      </w:pPr>
+    </w:p>
+    <w:p>
+      <w:pPr>
+        <w:tabs>
+          <w:tab w:val="left" w:pos="2755"/>
+        </w:tabs>
+        <w:rPr>
+          <w:lang w:eastAsia="pt-BR"/>
+        </w:rPr>
+      </w:pPr>
+      <w:r>
+        <w:rPr>
+          <w:lang w:eastAsia="pt-BR"/>
+        </w:rPr>
+        <w:tab/>
+      </w:r>
     </w:p>
     <w:sectPr>
       <w:pgSz w:w="11906" w:h="16838"/>
@@ -2225,7 +3412,7 @@
 </file>
 
 <file path=word/endnotes.xml><?xml version="1.0" encoding="utf-8"?>
-<w:endnotes xmlns:wpc="http://schemas.microsoft.com/office/word/2010/wordprocessingCanvas" xmlns:cx="http://schemas.microsoft.com/office/drawing/2014/chartex" xmlns:cx1="http://schemas.microsoft.com/office/drawing/2015/9/8/chartex" xmlns:cx2="http://schemas.microsoft.com/office/drawing/2015/10/21/chartex" xmlns:cx3="http://schemas.microsoft.com/office/drawing/2016/5/9/chartex" xmlns:cx4="http://schemas.microsoft.com/office/drawing/2016/5/10/chartex" xmlns:cx5="http://schemas.microsoft.com/office/drawing/2016/5/11/chartex" xmlns:cx6="http://schemas.microsoft.com/office/drawing/2016/5/12/chartex" xmlns:cx7="http://schemas.microsoft.com/office/drawing/2016/5/13/chartex" xmlns:cx8="http://schemas.microsoft.com/office/drawing/2016/5/14/chartex" xmlns:mc="http://schemas.openxmlformats.org/markup-compatibility/2006" xmlns:aink="http://schemas.microsoft.com/office/drawing/2016/ink" xmlns:am3d="http://schemas.microsoft.com/office/drawing/2017/model3d" xmlns:o="urn:schemas-microsoft-com:office:office" xmlns:oel="http://schemas.microsoft.com/office/2019/extlst" xmlns:r="http://schemas.openxmlformats.org/officeDocument/2006/relationships" xmlns:m="http://schemas.openxmlformats.org/officeDocument/2006/math" xmlns:v="urn:schemas-microsoft-com:vml" xmlns:wp14="http://schemas.microsoft.com/office/word/2010/wordprocessingDrawing" xmlns:wp="http://schemas.openxmlformats.org/drawingml/2006/wordprocessingDrawing" xmlns:w10="urn:schemas-microsoft-com:office:word" xmlns:w="http://schemas.openxmlformats.org/wordprocessingml/2006/main" xmlns:w14="http://schemas.microsoft.com/office/word/2010/wordml" xmlns:w15="http://schemas.microsoft.com/office/word/2012/wordml" xmlns:w16cex="http://schemas.microsoft.com/office/word/2018/wordml/cex" xmlns:w16cid="http://schemas.microsoft.com/office/word/2016/wordml/cid" xmlns:w16="http://schemas.microsoft.com/office/word/2018/wordml" xmlns:w16sdtdh="http://schemas.microsoft.com/office/word/2020/wordml/sdtdatahash" xmlns:w16se="http://schemas.microsoft.com/office/word/2015/wordml/symex" xmlns:wpg="http://schemas.microsoft.com/office/word/2010/wordprocessingGroup" xmlns:wpi="http://schemas.microsoft.com/office/word/2010/wordprocessingInk" xmlns:wne="http://schemas.microsoft.com/office/word/2006/wordml" xmlns:wps="http://schemas.microsoft.com/office/word/2010/wordprocessingShape" mc:Ignorable="w14 w15 w16se w16cid w16 w16cex w16sdtdh wp14">
+<w:endnotes xmlns:wpc="http://schemas.microsoft.com/office/word/2010/wordprocessingCanvas" xmlns:cx="http://schemas.microsoft.com/office/drawing/2014/chartex" xmlns:cx1="http://schemas.microsoft.com/office/drawing/2015/9/8/chartex" xmlns:cx2="http://schemas.microsoft.com/office/drawing/2015/10/21/chartex" xmlns:cx3="http://schemas.microsoft.com/office/drawing/2016/5/9/chartex" xmlns:cx4="http://schemas.microsoft.com/office/drawing/2016/5/10/chartex" xmlns:cx5="http://schemas.microsoft.com/office/drawing/2016/5/11/chartex" xmlns:cx6="http://schemas.microsoft.com/office/drawing/2016/5/12/chartex" xmlns:cx7="http://schemas.microsoft.com/office/drawing/2016/5/13/chartex" xmlns:cx8="http://schemas.microsoft.com/office/drawing/2016/5/14/chartex" xmlns:mc="http://schemas.openxmlformats.org/markup-compatibility/2006" xmlns:aink="http://schemas.microsoft.com/office/drawing/2016/ink" xmlns:am3d="http://schemas.microsoft.com/office/drawing/2017/model3d" xmlns:o="urn:schemas-microsoft-com:office:office" xmlns:r="http://schemas.openxmlformats.org/officeDocument/2006/relationships" xmlns:m="http://schemas.openxmlformats.org/officeDocument/2006/math" xmlns:v="urn:schemas-microsoft-com:vml" xmlns:wp14="http://schemas.microsoft.com/office/word/2010/wordprocessingDrawing" xmlns:wp="http://schemas.openxmlformats.org/drawingml/2006/wordprocessingDrawing" xmlns:w10="urn:schemas-microsoft-com:office:word" xmlns:w="http://schemas.openxmlformats.org/wordprocessingml/2006/main" xmlns:w14="http://schemas.microsoft.com/office/word/2010/wordml" xmlns:w15="http://schemas.microsoft.com/office/word/2012/wordml" xmlns:w16cex="http://schemas.microsoft.com/office/word/2018/wordml/cex" xmlns:w16cid="http://schemas.microsoft.com/office/word/2016/wordml/cid" xmlns:w16="http://schemas.microsoft.com/office/word/2018/wordml" xmlns:w16sdtdh="http://schemas.microsoft.com/office/word/2020/wordml/sdtdatahash" xmlns:w16se="http://schemas.microsoft.com/office/word/2015/wordml/symex" xmlns:wpg="http://schemas.microsoft.com/office/word/2010/wordprocessingGroup" xmlns:wpi="http://schemas.microsoft.com/office/word/2010/wordprocessingInk" xmlns:wne="http://schemas.microsoft.com/office/word/2006/wordml" xmlns:wps="http://schemas.microsoft.com/office/word/2010/wordprocessingShape" mc:Ignorable="w14 w15 w16se w16cid w16 w16cex w16sdtdh wp14">
   <w:endnote w:type="separator" w:id="-1">
     <w:p>
       <w:pPr>
@@ -2250,7 +3437,7 @@
 </file>
 
 <file path=word/footnotes.xml><?xml version="1.0" encoding="utf-8"?>
-<w:footnotes xmlns:wpc="http://schemas.microsoft.com/office/word/2010/wordprocessingCanvas" xmlns:cx="http://schemas.microsoft.com/office/drawing/2014/chartex" xmlns:cx1="http://schemas.microsoft.com/office/drawing/2015/9/8/chartex" xmlns:cx2="http://schemas.microsoft.com/office/drawing/2015/10/21/chartex" xmlns:cx3="http://schemas.microsoft.com/office/drawing/2016/5/9/chartex" xmlns:cx4="http://schemas.microsoft.com/office/drawing/2016/5/10/chartex" xmlns:cx5="http://schemas.microsoft.com/office/drawing/2016/5/11/chartex" xmlns:cx6="http://schemas.microsoft.com/office/drawing/2016/5/12/chartex" xmlns:cx7="http://schemas.microsoft.com/office/drawing/2016/5/13/chartex" xmlns:cx8="http://schemas.microsoft.com/office/drawing/2016/5/14/chartex" xmlns:mc="http://schemas.openxmlformats.org/markup-compatibility/2006" xmlns:aink="http://schemas.microsoft.com/office/drawing/2016/ink" xmlns:am3d="http://schemas.microsoft.com/office/drawing/2017/model3d" xmlns:o="urn:schemas-microsoft-com:office:office" xmlns:oel="http://schemas.microsoft.com/office/2019/extlst" xmlns:r="http://schemas.openxmlformats.org/officeDocument/2006/relationships" xmlns:m="http://schemas.openxmlformats.org/officeDocument/2006/math" xmlns:v="urn:schemas-microsoft-com:vml" xmlns:wp14="http://schemas.microsoft.com/office/word/2010/wordprocessingDrawing" xmlns:wp="http://schemas.openxmlformats.org/drawingml/2006/wordprocessingDrawing" xmlns:w10="urn:schemas-microsoft-com:office:word" xmlns:w="http://schemas.openxmlformats.org/wordprocessingml/2006/main" xmlns:w14="http://schemas.microsoft.com/office/word/2010/wordml" xmlns:w15="http://schemas.microsoft.com/office/word/2012/wordml" xmlns:w16cex="http://schemas.microsoft.com/office/word/2018/wordml/cex" xmlns:w16cid="http://schemas.microsoft.com/office/word/2016/wordml/cid" xmlns:w16="http://schemas.microsoft.com/office/word/2018/wordml" xmlns:w16sdtdh="http://schemas.microsoft.com/office/word/2020/wordml/sdtdatahash" xmlns:w16se="http://schemas.microsoft.com/office/word/2015/wordml/symex" xmlns:wpg="http://schemas.microsoft.com/office/word/2010/wordprocessingGroup" xmlns:wpi="http://schemas.microsoft.com/office/word/2010/wordprocessingInk" xmlns:wne="http://schemas.microsoft.com/office/word/2006/wordml" xmlns:wps="http://schemas.microsoft.com/office/word/2010/wordprocessingShape" mc:Ignorable="w14 w15 w16se w16cid w16 w16cex w16sdtdh wp14">
+<w:footnotes xmlns:wpc="http://schemas.microsoft.com/office/word/2010/wordprocessingCanvas" xmlns:cx="http://schemas.microsoft.com/office/drawing/2014/chartex" xmlns:cx1="http://schemas.microsoft.com/office/drawing/2015/9/8/chartex" xmlns:cx2="http://schemas.microsoft.com/office/drawing/2015/10/21/chartex" xmlns:cx3="http://schemas.microsoft.com/office/drawing/2016/5/9/chartex" xmlns:cx4="http://schemas.microsoft.com/office/drawing/2016/5/10/chartex" xmlns:cx5="http://schemas.microsoft.com/office/drawing/2016/5/11/chartex" xmlns:cx6="http://schemas.microsoft.com/office/drawing/2016/5/12/chartex" xmlns:cx7="http://schemas.microsoft.com/office/drawing/2016/5/13/chartex" xmlns:cx8="http://schemas.microsoft.com/office/drawing/2016/5/14/chartex" xmlns:mc="http://schemas.openxmlformats.org/markup-compatibility/2006" xmlns:aink="http://schemas.microsoft.com/office/drawing/2016/ink" xmlns:am3d="http://schemas.microsoft.com/office/drawing/2017/model3d" xmlns:o="urn:schemas-microsoft-com:office:office" xmlns:r="http://schemas.openxmlformats.org/officeDocument/2006/relationships" xmlns:m="http://schemas.openxmlformats.org/officeDocument/2006/math" xmlns:v="urn:schemas-microsoft-com:vml" xmlns:wp14="http://schemas.microsoft.com/office/word/2010/wordprocessingDrawing" xmlns:wp="http://schemas.openxmlformats.org/drawingml/2006/wordprocessingDrawing" xmlns:w10="urn:schemas-microsoft-com:office:word" xmlns:w="http://schemas.openxmlformats.org/wordprocessingml/2006/main" xmlns:w14="http://schemas.microsoft.com/office/word/2010/wordml" xmlns:w15="http://schemas.microsoft.com/office/word/2012/wordml" xmlns:w16cex="http://schemas.microsoft.com/office/word/2018/wordml/cex" xmlns:w16cid="http://schemas.microsoft.com/office/word/2016/wordml/cid" xmlns:w16="http://schemas.microsoft.com/office/word/2018/wordml" xmlns:w16sdtdh="http://schemas.microsoft.com/office/word/2020/wordml/sdtdatahash" xmlns:w16se="http://schemas.microsoft.com/office/word/2015/wordml/symex" xmlns:wpg="http://schemas.microsoft.com/office/word/2010/wordprocessingGroup" xmlns:wpi="http://schemas.microsoft.com/office/word/2010/wordprocessingInk" xmlns:wne="http://schemas.microsoft.com/office/word/2006/wordml" xmlns:wps="http://schemas.microsoft.com/office/word/2010/wordprocessingShape" mc:Ignorable="w14 w15 w16se w16cid w16 w16cex w16sdtdh wp14">
   <w:footnote w:type="separator" w:id="-1">
     <w:p>
       <w:pPr>
@@ -2275,7 +3462,7 @@
 </file>
 
 <file path=word/numbering.xml><?xml version="1.0" encoding="utf-8"?>
-<w:numbering xmlns:wpc="http://schemas.microsoft.com/office/word/2010/wordprocessingCanvas" xmlns:cx="http://schemas.microsoft.com/office/drawing/2014/chartex" xmlns:cx1="http://schemas.microsoft.com/office/drawing/2015/9/8/chartex" xmlns:cx2="http://schemas.microsoft.com/office/drawing/2015/10/21/chartex" xmlns:cx3="http://schemas.microsoft.com/office/drawing/2016/5/9/chartex" xmlns:cx4="http://schemas.microsoft.com/office/drawing/2016/5/10/chartex" xmlns:cx5="http://schemas.microsoft.com/office/drawing/2016/5/11/chartex" xmlns:cx6="http://schemas.microsoft.com/office/drawing/2016/5/12/chartex" xmlns:cx7="http://schemas.microsoft.com/office/drawing/2016/5/13/chartex" xmlns:cx8="http://schemas.microsoft.com/office/drawing/2016/5/14/chartex" xmlns:mc="http://schemas.openxmlformats.org/markup-compatibility/2006" xmlns:aink="http://schemas.microsoft.com/office/drawing/2016/ink" xmlns:am3d="http://schemas.microsoft.com/office/drawing/2017/model3d" xmlns:o="urn:schemas-microsoft-com:office:office" xmlns:oel="http://schemas.microsoft.com/office/2019/extlst" xmlns:r="http://schemas.openxmlformats.org/officeDocument/2006/relationships" xmlns:m="http://schemas.openxmlformats.org/officeDocument/2006/math" xmlns:v="urn:schemas-microsoft-com:vml" xmlns:wp14="http://schemas.microsoft.com/office/word/2010/wordprocessingDrawing" xmlns:wp="http://schemas.openxmlformats.org/drawingml/2006/wordprocessingDrawing" xmlns:w10="urn:schemas-microsoft-com:office:word" xmlns:w="http://schemas.openxmlformats.org/wordprocessingml/2006/main" xmlns:w14="http://schemas.microsoft.com/office/word/2010/wordml" xmlns:w15="http://schemas.microsoft.com/office/word/2012/wordml" xmlns:w16cex="http://schemas.microsoft.com/office/word/2018/wordml/cex" xmlns:w16cid="http://schemas.microsoft.com/office/word/2016/wordml/cid" xmlns:w16="http://schemas.microsoft.com/office/word/2018/wordml" xmlns:w16sdtdh="http://schemas.microsoft.com/office/word/2020/wordml/sdtdatahash" xmlns:w16se="http://schemas.microsoft.com/office/word/2015/wordml/symex" xmlns:wpg="http://schemas.microsoft.com/office/word/2010/wordprocessingGroup" xmlns:wpi="http://schemas.microsoft.com/office/word/2010/wordprocessingInk" xmlns:wne="http://schemas.microsoft.com/office/word/2006/wordml" xmlns:wps="http://schemas.microsoft.com/office/word/2010/wordprocessingShape" mc:Ignorable="w14 w15 w16se w16cid w16 w16cex w16sdtdh wp14">
+<w:numbering xmlns:wpc="http://schemas.microsoft.com/office/word/2010/wordprocessingCanvas" xmlns:cx="http://schemas.microsoft.com/office/drawing/2014/chartex" xmlns:cx1="http://schemas.microsoft.com/office/drawing/2015/9/8/chartex" xmlns:cx2="http://schemas.microsoft.com/office/drawing/2015/10/21/chartex" xmlns:cx3="http://schemas.microsoft.com/office/drawing/2016/5/9/chartex" xmlns:cx4="http://schemas.microsoft.com/office/drawing/2016/5/10/chartex" xmlns:cx5="http://schemas.microsoft.com/office/drawing/2016/5/11/chartex" xmlns:cx6="http://schemas.microsoft.com/office/drawing/2016/5/12/chartex" xmlns:cx7="http://schemas.microsoft.com/office/drawing/2016/5/13/chartex" xmlns:cx8="http://schemas.microsoft.com/office/drawing/2016/5/14/chartex" xmlns:mc="http://schemas.openxmlformats.org/markup-compatibility/2006" xmlns:aink="http://schemas.microsoft.com/office/drawing/2016/ink" xmlns:am3d="http://schemas.microsoft.com/office/drawing/2017/model3d" xmlns:o="urn:schemas-microsoft-com:office:office" xmlns:r="http://schemas.openxmlformats.org/officeDocument/2006/relationships" xmlns:m="http://schemas.openxmlformats.org/officeDocument/2006/math" xmlns:v="urn:schemas-microsoft-com:vml" xmlns:wp14="http://schemas.microsoft.com/office/word/2010/wordprocessingDrawing" xmlns:wp="http://schemas.openxmlformats.org/drawingml/2006/wordprocessingDrawing" xmlns:w10="urn:schemas-microsoft-com:office:word" xmlns:w="http://schemas.openxmlformats.org/wordprocessingml/2006/main" xmlns:w14="http://schemas.microsoft.com/office/word/2010/wordml" xmlns:w15="http://schemas.microsoft.com/office/word/2012/wordml" xmlns:w16cex="http://schemas.microsoft.com/office/word/2018/wordml/cex" xmlns:w16cid="http://schemas.microsoft.com/office/word/2016/wordml/cid" xmlns:w16="http://schemas.microsoft.com/office/word/2018/wordml" xmlns:w16sdtdh="http://schemas.microsoft.com/office/word/2020/wordml/sdtdatahash" xmlns:w16se="http://schemas.microsoft.com/office/word/2015/wordml/symex" xmlns:wpg="http://schemas.microsoft.com/office/word/2010/wordprocessingGroup" xmlns:wpi="http://schemas.microsoft.com/office/word/2010/wordprocessingInk" xmlns:wne="http://schemas.microsoft.com/office/word/2006/wordml" xmlns:wps="http://schemas.microsoft.com/office/word/2010/wordprocessingShape" mc:Ignorable="w14 w15 w16se w16cid w16 w16cex w16sdtdh wp14">
   <w:abstractNum w:abstractNumId="0" w15:restartNumberingAfterBreak="0">
     <w:nsid w:val="0302025C"/>
     <w:multiLevelType w:val="hybridMultilevel"/>
@@ -4080,6 +5267,119 @@
     </w:lvl>
   </w:abstractNum>
   <w:abstractNum w:abstractNumId="15" w15:restartNumberingAfterBreak="0">
+    <w:nsid w:val="52443966"/>
+    <w:multiLevelType w:val="hybridMultilevel"/>
+    <w:tmpl w:val="579C5378"/>
+    <w:lvl w:ilvl="0" w:tplc="04160001">
+      <w:start w:val="1"/>
+      <w:numFmt w:val="bullet"/>
+      <w:lvlText w:val=""/>
+      <w:lvlJc w:val="left"/>
+      <w:pPr>
+        <w:ind w:left="720" w:hanging="360"/>
+      </w:pPr>
+      <w:rPr>
+        <w:rFonts w:ascii="Symbol" w:hAnsi="Symbol" w:hint="default"/>
+      </w:rPr>
+    </w:lvl>
+    <w:lvl w:ilvl="1" w:tplc="04160003" w:tentative="1">
+      <w:start w:val="1"/>
+      <w:numFmt w:val="bullet"/>
+      <w:lvlText w:val="o"/>
+      <w:lvlJc w:val="left"/>
+      <w:pPr>
+        <w:ind w:left="1440" w:hanging="360"/>
+      </w:pPr>
+      <w:rPr>
+        <w:rFonts w:ascii="Courier New" w:hAnsi="Courier New" w:cs="Courier New" w:hint="default"/>
+      </w:rPr>
+    </w:lvl>
+    <w:lvl w:ilvl="2" w:tplc="04160005" w:tentative="1">
+      <w:start w:val="1"/>
+      <w:numFmt w:val="bullet"/>
+      <w:lvlText w:val=""/>
+      <w:lvlJc w:val="left"/>
+      <w:pPr>
+        <w:ind w:left="2160" w:hanging="360"/>
+      </w:pPr>
+      <w:rPr>
+        <w:rFonts w:ascii="Wingdings" w:hAnsi="Wingdings" w:hint="default"/>
+      </w:rPr>
+    </w:lvl>
+    <w:lvl w:ilvl="3" w:tplc="04160001" w:tentative="1">
+      <w:start w:val="1"/>
+      <w:numFmt w:val="bullet"/>
+      <w:lvlText w:val=""/>
+      <w:lvlJc w:val="left"/>
+      <w:pPr>
+        <w:ind w:left="2880" w:hanging="360"/>
+      </w:pPr>
+      <w:rPr>
+        <w:rFonts w:ascii="Symbol" w:hAnsi="Symbol" w:hint="default"/>
+      </w:rPr>
+    </w:lvl>
+    <w:lvl w:ilvl="4" w:tplc="04160003" w:tentative="1">
+      <w:start w:val="1"/>
+      <w:numFmt w:val="bullet"/>
+      <w:lvlText w:val="o"/>
+      <w:lvlJc w:val="left"/>
+      <w:pPr>
+        <w:ind w:left="3600" w:hanging="360"/>
+      </w:pPr>
+      <w:rPr>
+        <w:rFonts w:ascii="Courier New" w:hAnsi="Courier New" w:cs="Courier New" w:hint="default"/>
+      </w:rPr>
+    </w:lvl>
+    <w:lvl w:ilvl="5" w:tplc="04160005" w:tentative="1">
+      <w:start w:val="1"/>
+      <w:numFmt w:val="bullet"/>
+      <w:lvlText w:val=""/>
+      <w:lvlJc w:val="left"/>
+      <w:pPr>
+        <w:ind w:left="4320" w:hanging="360"/>
+      </w:pPr>
+      <w:rPr>
+        <w:rFonts w:ascii="Wingdings" w:hAnsi="Wingdings" w:hint="default"/>
+      </w:rPr>
+    </w:lvl>
+    <w:lvl w:ilvl="6" w:tplc="04160001" w:tentative="1">
+      <w:start w:val="1"/>
+      <w:numFmt w:val="bullet"/>
+      <w:lvlText w:val=""/>
+      <w:lvlJc w:val="left"/>
+      <w:pPr>
+        <w:ind w:left="5040" w:hanging="360"/>
+      </w:pPr>
+      <w:rPr>
+        <w:rFonts w:ascii="Symbol" w:hAnsi="Symbol" w:hint="default"/>
+      </w:rPr>
+    </w:lvl>
+    <w:lvl w:ilvl="7" w:tplc="04160003" w:tentative="1">
+      <w:start w:val="1"/>
+      <w:numFmt w:val="bullet"/>
+      <w:lvlText w:val="o"/>
+      <w:lvlJc w:val="left"/>
+      <w:pPr>
+        <w:ind w:left="5760" w:hanging="360"/>
+      </w:pPr>
+      <w:rPr>
+        <w:rFonts w:ascii="Courier New" w:hAnsi="Courier New" w:cs="Courier New" w:hint="default"/>
+      </w:rPr>
+    </w:lvl>
+    <w:lvl w:ilvl="8" w:tplc="04160005" w:tentative="1">
+      <w:start w:val="1"/>
+      <w:numFmt w:val="bullet"/>
+      <w:lvlText w:val=""/>
+      <w:lvlJc w:val="left"/>
+      <w:pPr>
+        <w:ind w:left="6480" w:hanging="360"/>
+      </w:pPr>
+      <w:rPr>
+        <w:rFonts w:ascii="Wingdings" w:hAnsi="Wingdings" w:hint="default"/>
+      </w:rPr>
+    </w:lvl>
+  </w:abstractNum>
+  <w:abstractNum w:abstractNumId="16" w15:restartNumberingAfterBreak="0">
     <w:nsid w:val="526817C1"/>
     <w:multiLevelType w:val="hybridMultilevel"/>
     <w:tmpl w:val="90C6A5A2"/>
@@ -4192,7 +5492,7 @@
       </w:rPr>
     </w:lvl>
   </w:abstractNum>
-  <w:abstractNum w:abstractNumId="16" w15:restartNumberingAfterBreak="0">
+  <w:abstractNum w:abstractNumId="17" w15:restartNumberingAfterBreak="0">
     <w:nsid w:val="604F7EB4"/>
     <w:multiLevelType w:val="hybridMultilevel"/>
     <w:tmpl w:val="2E92F336"/>
@@ -4305,7 +5605,7 @@
       </w:rPr>
     </w:lvl>
   </w:abstractNum>
-  <w:abstractNum w:abstractNumId="17" w15:restartNumberingAfterBreak="0">
+  <w:abstractNum w:abstractNumId="18" w15:restartNumberingAfterBreak="0">
     <w:nsid w:val="6DEB30C9"/>
     <w:multiLevelType w:val="hybridMultilevel"/>
     <w:tmpl w:val="8DBE3088"/>
@@ -4418,7 +5718,7 @@
       </w:rPr>
     </w:lvl>
   </w:abstractNum>
-  <w:abstractNum w:abstractNumId="18" w15:restartNumberingAfterBreak="0">
+  <w:abstractNum w:abstractNumId="19" w15:restartNumberingAfterBreak="0">
     <w:nsid w:val="7432701D"/>
     <w:multiLevelType w:val="multilevel"/>
     <w:tmpl w:val="BC14CF2C"/>
@@ -4567,7 +5867,120 @@
       </w:rPr>
     </w:lvl>
   </w:abstractNum>
-  <w:abstractNum w:abstractNumId="19" w15:restartNumberingAfterBreak="0">
+  <w:abstractNum w:abstractNumId="20" w15:restartNumberingAfterBreak="0">
+    <w:nsid w:val="752D12BB"/>
+    <w:multiLevelType w:val="hybridMultilevel"/>
+    <w:tmpl w:val="9AAE90CA"/>
+    <w:lvl w:ilvl="0" w:tplc="04160001">
+      <w:start w:val="1"/>
+      <w:numFmt w:val="bullet"/>
+      <w:lvlText w:val=""/>
+      <w:lvlJc w:val="left"/>
+      <w:pPr>
+        <w:ind w:left="720" w:hanging="360"/>
+      </w:pPr>
+      <w:rPr>
+        <w:rFonts w:ascii="Symbol" w:hAnsi="Symbol" w:hint="default"/>
+      </w:rPr>
+    </w:lvl>
+    <w:lvl w:ilvl="1" w:tplc="04160003" w:tentative="1">
+      <w:start w:val="1"/>
+      <w:numFmt w:val="bullet"/>
+      <w:lvlText w:val="o"/>
+      <w:lvlJc w:val="left"/>
+      <w:pPr>
+        <w:ind w:left="1440" w:hanging="360"/>
+      </w:pPr>
+      <w:rPr>
+        <w:rFonts w:ascii="Courier New" w:hAnsi="Courier New" w:cs="Courier New" w:hint="default"/>
+      </w:rPr>
+    </w:lvl>
+    <w:lvl w:ilvl="2" w:tplc="04160005" w:tentative="1">
+      <w:start w:val="1"/>
+      <w:numFmt w:val="bullet"/>
+      <w:lvlText w:val=""/>
+      <w:lvlJc w:val="left"/>
+      <w:pPr>
+        <w:ind w:left="2160" w:hanging="360"/>
+      </w:pPr>
+      <w:rPr>
+        <w:rFonts w:ascii="Wingdings" w:hAnsi="Wingdings" w:hint="default"/>
+      </w:rPr>
+    </w:lvl>
+    <w:lvl w:ilvl="3" w:tplc="04160001" w:tentative="1">
+      <w:start w:val="1"/>
+      <w:numFmt w:val="bullet"/>
+      <w:lvlText w:val=""/>
+      <w:lvlJc w:val="left"/>
+      <w:pPr>
+        <w:ind w:left="2880" w:hanging="360"/>
+      </w:pPr>
+      <w:rPr>
+        <w:rFonts w:ascii="Symbol" w:hAnsi="Symbol" w:hint="default"/>
+      </w:rPr>
+    </w:lvl>
+    <w:lvl w:ilvl="4" w:tplc="04160003" w:tentative="1">
+      <w:start w:val="1"/>
+      <w:numFmt w:val="bullet"/>
+      <w:lvlText w:val="o"/>
+      <w:lvlJc w:val="left"/>
+      <w:pPr>
+        <w:ind w:left="3600" w:hanging="360"/>
+      </w:pPr>
+      <w:rPr>
+        <w:rFonts w:ascii="Courier New" w:hAnsi="Courier New" w:cs="Courier New" w:hint="default"/>
+      </w:rPr>
+    </w:lvl>
+    <w:lvl w:ilvl="5" w:tplc="04160005" w:tentative="1">
+      <w:start w:val="1"/>
+      <w:numFmt w:val="bullet"/>
+      <w:lvlText w:val=""/>
+      <w:lvlJc w:val="left"/>
+      <w:pPr>
+        <w:ind w:left="4320" w:hanging="360"/>
+      </w:pPr>
+      <w:rPr>
+        <w:rFonts w:ascii="Wingdings" w:hAnsi="Wingdings" w:hint="default"/>
+      </w:rPr>
+    </w:lvl>
+    <w:lvl w:ilvl="6" w:tplc="04160001" w:tentative="1">
+      <w:start w:val="1"/>
+      <w:numFmt w:val="bullet"/>
+      <w:lvlText w:val=""/>
+      <w:lvlJc w:val="left"/>
+      <w:pPr>
+        <w:ind w:left="5040" w:hanging="360"/>
+      </w:pPr>
+      <w:rPr>
+        <w:rFonts w:ascii="Symbol" w:hAnsi="Symbol" w:hint="default"/>
+      </w:rPr>
+    </w:lvl>
+    <w:lvl w:ilvl="7" w:tplc="04160003" w:tentative="1">
+      <w:start w:val="1"/>
+      <w:numFmt w:val="bullet"/>
+      <w:lvlText w:val="o"/>
+      <w:lvlJc w:val="left"/>
+      <w:pPr>
+        <w:ind w:left="5760" w:hanging="360"/>
+      </w:pPr>
+      <w:rPr>
+        <w:rFonts w:ascii="Courier New" w:hAnsi="Courier New" w:cs="Courier New" w:hint="default"/>
+      </w:rPr>
+    </w:lvl>
+    <w:lvl w:ilvl="8" w:tplc="04160005" w:tentative="1">
+      <w:start w:val="1"/>
+      <w:numFmt w:val="bullet"/>
+      <w:lvlText w:val=""/>
+      <w:lvlJc w:val="left"/>
+      <w:pPr>
+        <w:ind w:left="6480" w:hanging="360"/>
+      </w:pPr>
+      <w:rPr>
+        <w:rFonts w:ascii="Wingdings" w:hAnsi="Wingdings" w:hint="default"/>
+      </w:rPr>
+    </w:lvl>
+  </w:abstractNum>
+  <w:abstractNum w:abstractNumId="21" w15:restartNumberingAfterBreak="0">
     <w:nsid w:val="79F86C39"/>
     <w:multiLevelType w:val="hybridMultilevel"/>
     <w:tmpl w:val="22CC7568"/>
@@ -4680,65 +6093,71 @@
       </w:rPr>
     </w:lvl>
   </w:abstractNum>
-  <w:num w:numId="1" w16cid:durableId="1302930061">
+  <w:num w:numId="1">
     <w:abstractNumId w:val="4"/>
   </w:num>
-  <w:num w:numId="2" w16cid:durableId="1206141968">
+  <w:num w:numId="2">
     <w:abstractNumId w:val="7"/>
   </w:num>
-  <w:num w:numId="3" w16cid:durableId="379210043">
+  <w:num w:numId="3">
     <w:abstractNumId w:val="13"/>
   </w:num>
-  <w:num w:numId="4" w16cid:durableId="172690138">
+  <w:num w:numId="4">
     <w:abstractNumId w:val="10"/>
   </w:num>
-  <w:num w:numId="5" w16cid:durableId="583342734">
+  <w:num w:numId="5">
+    <w:abstractNumId w:val="17"/>
+  </w:num>
+  <w:num w:numId="6">
+    <w:abstractNumId w:val="14"/>
+  </w:num>
+  <w:num w:numId="7">
+    <w:abstractNumId w:val="12"/>
+  </w:num>
+  <w:num w:numId="8">
+    <w:abstractNumId w:val="18"/>
+  </w:num>
+  <w:num w:numId="9">
+    <w:abstractNumId w:val="21"/>
+  </w:num>
+  <w:num w:numId="10">
+    <w:abstractNumId w:val="11"/>
+  </w:num>
+  <w:num w:numId="11">
+    <w:abstractNumId w:val="5"/>
+  </w:num>
+  <w:num w:numId="12">
+    <w:abstractNumId w:val="9"/>
+  </w:num>
+  <w:num w:numId="13">
     <w:abstractNumId w:val="16"/>
   </w:num>
-  <w:num w:numId="6" w16cid:durableId="1528836465">
-    <w:abstractNumId w:val="14"/>
-  </w:num>
-  <w:num w:numId="7" w16cid:durableId="230508226">
-    <w:abstractNumId w:val="12"/>
-  </w:num>
-  <w:num w:numId="8" w16cid:durableId="354423666">
-    <w:abstractNumId w:val="17"/>
-  </w:num>
-  <w:num w:numId="9" w16cid:durableId="1872914434">
+  <w:num w:numId="14">
     <w:abstractNumId w:val="19"/>
   </w:num>
-  <w:num w:numId="10" w16cid:durableId="1548370197">
-    <w:abstractNumId w:val="11"/>
-  </w:num>
-  <w:num w:numId="11" w16cid:durableId="1684739772">
-    <w:abstractNumId w:val="5"/>
-  </w:num>
-  <w:num w:numId="12" w16cid:durableId="615868498">
-    <w:abstractNumId w:val="9"/>
-  </w:num>
-  <w:num w:numId="13" w16cid:durableId="1622490818">
-    <w:abstractNumId w:val="15"/>
-  </w:num>
-  <w:num w:numId="14" w16cid:durableId="787548909">
-    <w:abstractNumId w:val="18"/>
-  </w:num>
-  <w:num w:numId="15" w16cid:durableId="15081470">
+  <w:num w:numId="15">
     <w:abstractNumId w:val="6"/>
   </w:num>
-  <w:num w:numId="16" w16cid:durableId="2045250754">
+  <w:num w:numId="16">
     <w:abstractNumId w:val="1"/>
   </w:num>
-  <w:num w:numId="17" w16cid:durableId="62028619">
+  <w:num w:numId="17">
     <w:abstractNumId w:val="3"/>
   </w:num>
-  <w:num w:numId="18" w16cid:durableId="419840258">
+  <w:num w:numId="18">
     <w:abstractNumId w:val="2"/>
   </w:num>
-  <w:num w:numId="19" w16cid:durableId="1079594317">
+  <w:num w:numId="19">
     <w:abstractNumId w:val="8"/>
   </w:num>
-  <w:num w:numId="20" w16cid:durableId="1506558563">
+  <w:num w:numId="20">
     <w:abstractNumId w:val="0"/>
+  </w:num>
+  <w:num w:numId="21">
+    <w:abstractNumId w:val="20"/>
+  </w:num>
+  <w:num w:numId="22">
+    <w:abstractNumId w:val="15"/>
   </w:num>
 </w:numbering>
 </file>
@@ -5142,13 +6561,13 @@
     <w:name w:val="Normal"/>
     <w:qFormat/>
   </w:style>
-  <w:style w:type="character" w:default="1" w:styleId="Fontepargpadro">
+  <w:style w:type="character" w:default="1" w:styleId="DefaultParagraphFont">
     <w:name w:val="Default Paragraph Font"/>
     <w:uiPriority w:val="1"/>
     <w:semiHidden/>
     <w:unhideWhenUsed/>
   </w:style>
-  <w:style w:type="table" w:default="1" w:styleId="Tabelanormal">
+  <w:style w:type="table" w:default="1" w:styleId="TableNormal">
     <w:name w:val="Normal Table"/>
     <w:uiPriority w:val="99"/>
     <w:semiHidden/>
@@ -5163,13 +6582,13 @@
       </w:tblCellMar>
     </w:tblPr>
   </w:style>
-  <w:style w:type="numbering" w:default="1" w:styleId="Semlista">
+  <w:style w:type="numbering" w:default="1" w:styleId="NoList">
     <w:name w:val="No List"/>
     <w:uiPriority w:val="99"/>
     <w:semiHidden/>
     <w:unhideWhenUsed/>
   </w:style>
-  <w:style w:type="paragraph" w:styleId="PargrafodaLista">
+  <w:style w:type="paragraph" w:styleId="ListParagraph">
     <w:name w:val="List Paragraph"/>
     <w:basedOn w:val="Normal"/>
     <w:uiPriority w:val="34"/>
@@ -5197,11 +6616,11 @@
       <w:lang w:eastAsia="pt-BR"/>
     </w:rPr>
   </w:style>
-  <w:style w:type="paragraph" w:styleId="Cabealho">
+  <w:style w:type="paragraph" w:styleId="Header">
     <w:name w:val="header"/>
     <w:aliases w:val="Header Char,encabezado,Cover Page"/>
     <w:basedOn w:val="Normal"/>
-    <w:link w:val="CabealhoChar"/>
+    <w:link w:val="HeaderChar1"/>
     <w:unhideWhenUsed/>
     <w:rsid w:val="00E71F72"/>
     <w:pPr>
@@ -5212,17 +6631,17 @@
       <w:spacing w:after="0" w:line="240" w:lineRule="auto"/>
     </w:pPr>
   </w:style>
-  <w:style w:type="character" w:customStyle="1" w:styleId="CabealhoChar">
-    <w:name w:val="Cabeçalho Char"/>
-    <w:aliases w:val="Header Char Char,encabezado Char1,Cover Page Char1"/>
-    <w:basedOn w:val="Fontepargpadro"/>
-    <w:link w:val="Cabealho"/>
+  <w:style w:type="character" w:customStyle="1" w:styleId="HeaderChar1">
+    <w:name w:val="Header Char1"/>
+    <w:aliases w:val="Header Char Char,encabezado Char,Cover Page Char"/>
+    <w:basedOn w:val="DefaultParagraphFont"/>
+    <w:link w:val="Header"/>
     <w:rsid w:val="00E71F72"/>
   </w:style>
-  <w:style w:type="paragraph" w:styleId="Rodap">
+  <w:style w:type="paragraph" w:styleId="Footer">
     <w:name w:val="footer"/>
     <w:basedOn w:val="Normal"/>
-    <w:link w:val="RodapChar"/>
+    <w:link w:val="FooterChar"/>
     <w:uiPriority w:val="99"/>
     <w:unhideWhenUsed/>
     <w:rsid w:val="00E71F72"/>
@@ -5234,21 +6653,21 @@
       <w:spacing w:after="0" w:line="240" w:lineRule="auto"/>
     </w:pPr>
   </w:style>
-  <w:style w:type="character" w:customStyle="1" w:styleId="RodapChar">
-    <w:name w:val="Rodapé Char"/>
-    <w:basedOn w:val="Fontepargpadro"/>
-    <w:link w:val="Rodap"/>
+  <w:style w:type="character" w:customStyle="1" w:styleId="FooterChar">
+    <w:name w:val="Footer Char"/>
+    <w:basedOn w:val="DefaultParagraphFont"/>
+    <w:link w:val="Footer"/>
     <w:uiPriority w:val="99"/>
     <w:rsid w:val="00E71F72"/>
   </w:style>
   <w:style w:type="character" w:customStyle="1" w:styleId="i-apostilas-label-title">
     <w:name w:val="i-apostilas-label-title"/>
-    <w:basedOn w:val="Fontepargpadro"/>
+    <w:basedOn w:val="DefaultParagraphFont"/>
     <w:rsid w:val="007E0D0C"/>
   </w:style>
   <w:style w:type="character" w:customStyle="1" w:styleId="i-apostilas-label-subtitle">
     <w:name w:val="i-apostilas-label-subtitle"/>
-    <w:basedOn w:val="Fontepargpadro"/>
+    <w:basedOn w:val="DefaultParagraphFont"/>
     <w:rsid w:val="007E0D0C"/>
   </w:style>
 </w:styles>
@@ -5547,4 +6966,16 @@
     </a:ext>
   </a:extLst>
 </a:theme>
+</file>
+
+<file path=customXml/item1.xml><?xml version="1.0" encoding="utf-8"?>
+<b:Sources xmlns:b="http://schemas.openxmlformats.org/officeDocument/2006/bibliography" xmlns="http://schemas.openxmlformats.org/officeDocument/2006/bibliography" SelectedStyle="\APASixthEditionOfficeOnline.xsl" StyleName="APA" Version="6"/>
+</file>
+
+<file path=customXml/itemProps1.xml><?xml version="1.0" encoding="utf-8"?>
+<ds:datastoreItem xmlns:ds="http://schemas.openxmlformats.org/officeDocument/2006/customXml" ds:itemID="{48817302-6B3C-4BA7-9E62-AC5E1D57E062}">
+  <ds:schemaRefs>
+    <ds:schemaRef ds:uri="http://schemas.openxmlformats.org/officeDocument/2006/bibliography"/>
+  </ds:schemaRefs>
+</ds:datastoreItem>
 </file>
</xml_diff>

<commit_message>
Resolver problema de merge
</commit_message>
<xml_diff>
--- a/UInvest/target/classes/Domain Driven Design.docx
+++ b/UInvest/target/classes/Domain Driven Design.docx
@@ -1,6 +1,6 @@
 
 <file path=word/document.xml><?xml version="1.0" encoding="utf-8"?>
-<w:document xmlns:wpc="http://schemas.microsoft.com/office/word/2010/wordprocessingCanvas" xmlns:cx="http://schemas.microsoft.com/office/drawing/2014/chartex" xmlns:cx1="http://schemas.microsoft.com/office/drawing/2015/9/8/chartex" xmlns:cx2="http://schemas.microsoft.com/office/drawing/2015/10/21/chartex" xmlns:cx3="http://schemas.microsoft.com/office/drawing/2016/5/9/chartex" xmlns:cx4="http://schemas.microsoft.com/office/drawing/2016/5/10/chartex" xmlns:cx5="http://schemas.microsoft.com/office/drawing/2016/5/11/chartex" xmlns:cx6="http://schemas.microsoft.com/office/drawing/2016/5/12/chartex" xmlns:cx7="http://schemas.microsoft.com/office/drawing/2016/5/13/chartex" xmlns:cx8="http://schemas.microsoft.com/office/drawing/2016/5/14/chartex" xmlns:mc="http://schemas.openxmlformats.org/markup-compatibility/2006" xmlns:aink="http://schemas.microsoft.com/office/drawing/2016/ink" xmlns:am3d="http://schemas.microsoft.com/office/drawing/2017/model3d" xmlns:o="urn:schemas-microsoft-com:office:office" xmlns:r="http://schemas.openxmlformats.org/officeDocument/2006/relationships" xmlns:m="http://schemas.openxmlformats.org/officeDocument/2006/math" xmlns:v="urn:schemas-microsoft-com:vml" xmlns:wp14="http://schemas.microsoft.com/office/word/2010/wordprocessingDrawing" xmlns:wp="http://schemas.openxmlformats.org/drawingml/2006/wordprocessingDrawing" xmlns:w10="urn:schemas-microsoft-com:office:word" xmlns:w="http://schemas.openxmlformats.org/wordprocessingml/2006/main" xmlns:w14="http://schemas.microsoft.com/office/word/2010/wordml" xmlns:w15="http://schemas.microsoft.com/office/word/2012/wordml" xmlns:w16cex="http://schemas.microsoft.com/office/word/2018/wordml/cex" xmlns:w16cid="http://schemas.microsoft.com/office/word/2016/wordml/cid" xmlns:w16="http://schemas.microsoft.com/office/word/2018/wordml" xmlns:w16sdtdh="http://schemas.microsoft.com/office/word/2020/wordml/sdtdatahash" xmlns:w16se="http://schemas.microsoft.com/office/word/2015/wordml/symex" xmlns:wpg="http://schemas.microsoft.com/office/word/2010/wordprocessingGroup" xmlns:wpi="http://schemas.microsoft.com/office/word/2010/wordprocessingInk" xmlns:wne="http://schemas.microsoft.com/office/word/2006/wordml" xmlns:wps="http://schemas.microsoft.com/office/word/2010/wordprocessingShape" mc:Ignorable="w14 w15 w16se w16cid w16 w16cex w16sdtdh wp14">
+<w:document xmlns:wpc="http://schemas.microsoft.com/office/word/2010/wordprocessingCanvas" xmlns:cx="http://schemas.microsoft.com/office/drawing/2014/chartex" xmlns:cx1="http://schemas.microsoft.com/office/drawing/2015/9/8/chartex" xmlns:cx2="http://schemas.microsoft.com/office/drawing/2015/10/21/chartex" xmlns:cx3="http://schemas.microsoft.com/office/drawing/2016/5/9/chartex" xmlns:cx4="http://schemas.microsoft.com/office/drawing/2016/5/10/chartex" xmlns:cx5="http://schemas.microsoft.com/office/drawing/2016/5/11/chartex" xmlns:cx6="http://schemas.microsoft.com/office/drawing/2016/5/12/chartex" xmlns:cx7="http://schemas.microsoft.com/office/drawing/2016/5/13/chartex" xmlns:cx8="http://schemas.microsoft.com/office/drawing/2016/5/14/chartex" xmlns:mc="http://schemas.openxmlformats.org/markup-compatibility/2006" xmlns:aink="http://schemas.microsoft.com/office/drawing/2016/ink" xmlns:am3d="http://schemas.microsoft.com/office/drawing/2017/model3d" xmlns:o="urn:schemas-microsoft-com:office:office" xmlns:oel="http://schemas.microsoft.com/office/2019/extlst" xmlns:r="http://schemas.openxmlformats.org/officeDocument/2006/relationships" xmlns:m="http://schemas.openxmlformats.org/officeDocument/2006/math" xmlns:v="urn:schemas-microsoft-com:vml" xmlns:wp14="http://schemas.microsoft.com/office/word/2010/wordprocessingDrawing" xmlns:wp="http://schemas.openxmlformats.org/drawingml/2006/wordprocessingDrawing" xmlns:w10="urn:schemas-microsoft-com:office:word" xmlns:w="http://schemas.openxmlformats.org/wordprocessingml/2006/main" xmlns:w14="http://schemas.microsoft.com/office/word/2010/wordml" xmlns:w15="http://schemas.microsoft.com/office/word/2012/wordml" xmlns:w16cex="http://schemas.microsoft.com/office/word/2018/wordml/cex" xmlns:w16cid="http://schemas.microsoft.com/office/word/2016/wordml/cid" xmlns:w16="http://schemas.microsoft.com/office/word/2018/wordml" xmlns:w16sdtdh="http://schemas.microsoft.com/office/word/2020/wordml/sdtdatahash" xmlns:w16se="http://schemas.microsoft.com/office/word/2015/wordml/symex" xmlns:wpg="http://schemas.microsoft.com/office/word/2010/wordprocessingGroup" xmlns:wpi="http://schemas.microsoft.com/office/word/2010/wordprocessingInk" xmlns:wne="http://schemas.microsoft.com/office/word/2006/wordml" xmlns:wps="http://schemas.microsoft.com/office/word/2010/wordprocessingShape" mc:Ignorable="w14 w15 w16se w16cid w16 w16cex w16sdtdh wp14">
   <w:body>
     <w:p>
       <w:pPr>
@@ -468,10 +468,10 @@
           <w:szCs w:val="28"/>
         </w:rPr>
         <w:drawing>
-          <wp:inline distT="0" distB="0" distL="0" distR="0" wp14:anchorId="7DF2CD16" wp14:editId="41C4DED7">
-            <wp:extent cx="5760085" cy="3810635"/>
-            <wp:effectExtent l="0" t="0" r="0" b="0"/>
-            <wp:docPr id="1" name="Picture 1"/>
+          <wp:inline distT="0" distB="0" distL="0" distR="0" wp14:anchorId="497536CB" wp14:editId="33D1CA11">
+            <wp:extent cx="5760085" cy="3938270"/>
+            <wp:effectExtent l="0" t="0" r="0" b="5080"/>
+            <wp:docPr id="1" name="Imagem 1" descr="Diagrama&#10;&#10;Descrição gerada automaticamente com confiança média"/>
             <wp:cNvGraphicFramePr>
               <a:graphicFrameLocks xmlns:a="http://schemas.openxmlformats.org/drawingml/2006/main" noChangeAspect="1"/>
             </wp:cNvGraphicFramePr>
@@ -479,7 +479,7 @@
               <a:graphicData uri="http://schemas.openxmlformats.org/drawingml/2006/picture">
                 <pic:pic xmlns:pic="http://schemas.openxmlformats.org/drawingml/2006/picture">
                   <pic:nvPicPr>
-                    <pic:cNvPr id="1" name=""/>
+                    <pic:cNvPr id="1" name="Imagem 1" descr="Diagrama&#10;&#10;Descrição gerada automaticamente com confiança média"/>
                     <pic:cNvPicPr/>
                   </pic:nvPicPr>
                   <pic:blipFill>
@@ -491,7 +491,7 @@
                   <pic:spPr>
                     <a:xfrm>
                       <a:off x="0" y="0"/>
-                      <a:ext cx="5760085" cy="3810635"/>
+                      <a:ext cx="5760085" cy="3938270"/>
                     </a:xfrm>
                     <a:prstGeom prst="rect">
                       <a:avLst/>
@@ -687,7 +687,7 @@
               </wp:inline>
             </w:drawing>
           </mc:Choice>
-          <mc:Fallback xmlns:oel="http://schemas.microsoft.com/office/2019/extlst">
+          <mc:Fallback>
             <w:pict>
               <v:rect w14:anchorId="6E8DA5F2" id="Retângulo 5" o:spid="_x0000_s1026" style="width:24pt;height:24pt;visibility:visible;mso-wrap-style:square;mso-left-percent:-10001;mso-top-percent:-10001;mso-position-horizontal:absolute;mso-position-horizontal-relative:char;mso-position-vertical:absolute;mso-position-vertical-relative:line;mso-left-percent:-10001;mso-top-percent:-10001;v-text-anchor:top" o:gfxdata="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" filled="f" stroked="f">
                 <o:lock v:ext="edit" aspectratio="t"/>
@@ -1275,10 +1275,10 @@
           <w:lang w:eastAsia="pt-BR"/>
         </w:rPr>
         <w:drawing>
-          <wp:inline distT="0" distB="0" distL="0" distR="0" wp14:anchorId="0FFD7F9E" wp14:editId="5A1B03A3">
-            <wp:extent cx="5760085" cy="3206115"/>
+          <wp:inline distT="0" distB="0" distL="0" distR="0" wp14:anchorId="6CCE3935" wp14:editId="52333D4A">
+            <wp:extent cx="5760085" cy="3733800"/>
             <wp:effectExtent l="0" t="0" r="0" b="0"/>
-            <wp:docPr id="2" name="Imagem 2" descr="Diagrama&#10;&#10;Descrição gerada automaticamente"/>
+            <wp:docPr id="20" name="Imagem 20" descr="Diagrama&#10;&#10;Descrição gerada automaticamente"/>
             <wp:cNvGraphicFramePr>
               <a:graphicFrameLocks xmlns:a="http://schemas.openxmlformats.org/drawingml/2006/main" noChangeAspect="1"/>
             </wp:cNvGraphicFramePr>
@@ -1286,7 +1286,7 @@
               <a:graphicData uri="http://schemas.openxmlformats.org/drawingml/2006/picture">
                 <pic:pic xmlns:pic="http://schemas.openxmlformats.org/drawingml/2006/picture">
                   <pic:nvPicPr>
-                    <pic:cNvPr id="2" name="Imagem 2" descr="Diagrama&#10;&#10;Descrição gerada automaticamente"/>
+                    <pic:cNvPr id="20" name="Imagem 20" descr="Diagrama&#10;&#10;Descrição gerada automaticamente"/>
                     <pic:cNvPicPr/>
                   </pic:nvPicPr>
                   <pic:blipFill>
@@ -1298,7 +1298,7 @@
                   <pic:spPr>
                     <a:xfrm>
                       <a:off x="0" y="0"/>
-                      <a:ext cx="5760085" cy="3206115"/>
+                      <a:ext cx="5760085" cy="3733800"/>
                     </a:xfrm>
                     <a:prstGeom prst="rect">
                       <a:avLst/>
@@ -1385,8 +1385,8 @@
           <w:lang w:eastAsia="pt-BR"/>
         </w:rPr>
         <w:drawing>
-          <wp:inline distT="0" distB="0" distL="0" distR="0" wp14:anchorId="15AB0134" wp14:editId="69D3D5A7">
-            <wp:extent cx="5621573" cy="3704128"/>
+          <wp:inline distT="0" distB="0" distL="0" distR="0" wp14:anchorId="15AB0134" wp14:editId="282297F3">
+            <wp:extent cx="4581525" cy="3018828"/>
             <wp:effectExtent l="0" t="0" r="0" b="0"/>
             <wp:docPr id="6" name="Imagem 6" descr="Diagrama&#10;&#10;Descrição gerada automaticamente"/>
             <wp:cNvGraphicFramePr>
@@ -1408,7 +1408,7 @@
                   <pic:spPr>
                     <a:xfrm>
                       <a:off x="0" y="0"/>
-                      <a:ext cx="5627264" cy="3707878"/>
+                      <a:ext cx="4602241" cy="3032478"/>
                     </a:xfrm>
                     <a:prstGeom prst="rect">
                       <a:avLst/>
@@ -3278,7 +3278,7 @@
     </w:p>
     <w:p>
       <w:pPr>
-        <w:pStyle w:val="ListParagraph"/>
+        <w:pStyle w:val="PargrafodaLista"/>
         <w:numPr>
           <w:ilvl w:val="0"/>
           <w:numId w:val="22"/>
@@ -3296,7 +3296,7 @@
     </w:p>
     <w:p>
       <w:pPr>
-        <w:pStyle w:val="ListParagraph"/>
+        <w:pStyle w:val="PargrafodaLista"/>
         <w:numPr>
           <w:ilvl w:val="0"/>
           <w:numId w:val="22"/>
@@ -3308,7 +3308,7 @@
     </w:p>
     <w:p>
       <w:pPr>
-        <w:pStyle w:val="ListParagraph"/>
+        <w:pStyle w:val="PargrafodaLista"/>
         <w:numPr>
           <w:ilvl w:val="0"/>
           <w:numId w:val="22"/>
@@ -3323,7 +3323,7 @@
     </w:p>
     <w:p>
       <w:pPr>
-        <w:pStyle w:val="ListParagraph"/>
+        <w:pStyle w:val="PargrafodaLista"/>
         <w:numPr>
           <w:ilvl w:val="0"/>
           <w:numId w:val="22"/>
@@ -3341,7 +3341,7 @@
     </w:p>
     <w:p>
       <w:pPr>
-        <w:pStyle w:val="ListParagraph"/>
+        <w:pStyle w:val="PargrafodaLista"/>
         <w:numPr>
           <w:ilvl w:val="0"/>
           <w:numId w:val="22"/>
@@ -3356,7 +3356,7 @@
     </w:p>
     <w:p>
       <w:pPr>
-        <w:pStyle w:val="ListParagraph"/>
+        <w:pStyle w:val="PargrafodaLista"/>
         <w:numPr>
           <w:ilvl w:val="0"/>
           <w:numId w:val="22"/>
@@ -3371,19 +3371,366 @@
     </w:p>
     <w:p>
       <w:pPr>
-        <w:pStyle w:val="ListParagraph"/>
-        <w:rPr>
-          <w:lang w:eastAsia="pt-BR"/>
-        </w:rPr>
-      </w:pPr>
-    </w:p>
-    <w:p>
-      <w:pPr>
-        <w:pStyle w:val="ListParagraph"/>
-        <w:rPr>
-          <w:lang w:eastAsia="pt-BR"/>
-        </w:rPr>
-      </w:pPr>
+        <w:pStyle w:val="PargrafodaLista"/>
+        <w:rPr>
+          <w:lang w:eastAsia="pt-BR"/>
+        </w:rPr>
+      </w:pPr>
+    </w:p>
+    <w:p>
+      <w:pPr>
+        <w:rPr>
+          <w:b/>
+          <w:bCs/>
+          <w:sz w:val="28"/>
+          <w:szCs w:val="28"/>
+          <w:lang w:eastAsia="pt-BR"/>
+        </w:rPr>
+      </w:pPr>
+    </w:p>
+    <w:p>
+      <w:pPr>
+        <w:rPr>
+          <w:b/>
+          <w:bCs/>
+          <w:sz w:val="28"/>
+          <w:szCs w:val="28"/>
+          <w:lang w:eastAsia="pt-BR"/>
+        </w:rPr>
+      </w:pPr>
+    </w:p>
+    <w:p>
+      <w:pPr>
+        <w:rPr>
+          <w:b/>
+          <w:bCs/>
+          <w:sz w:val="28"/>
+          <w:szCs w:val="28"/>
+          <w:lang w:eastAsia="pt-BR"/>
+        </w:rPr>
+      </w:pPr>
+    </w:p>
+    <w:p>
+      <w:pPr>
+        <w:rPr>
+          <w:b/>
+          <w:bCs/>
+          <w:sz w:val="28"/>
+          <w:szCs w:val="28"/>
+          <w:lang w:eastAsia="pt-BR"/>
+        </w:rPr>
+      </w:pPr>
+    </w:p>
+    <w:p>
+      <w:pPr>
+        <w:rPr>
+          <w:b/>
+          <w:bCs/>
+          <w:sz w:val="28"/>
+          <w:szCs w:val="28"/>
+          <w:lang w:eastAsia="pt-BR"/>
+        </w:rPr>
+      </w:pPr>
+    </w:p>
+    <w:p>
+      <w:pPr>
+        <w:rPr>
+          <w:b/>
+          <w:bCs/>
+          <w:sz w:val="28"/>
+          <w:szCs w:val="28"/>
+          <w:lang w:eastAsia="pt-BR"/>
+        </w:rPr>
+      </w:pPr>
+    </w:p>
+    <w:p>
+      <w:pPr>
+        <w:rPr>
+          <w:b/>
+          <w:bCs/>
+          <w:sz w:val="28"/>
+          <w:szCs w:val="28"/>
+          <w:lang w:eastAsia="pt-BR"/>
+        </w:rPr>
+      </w:pPr>
+      <w:r>
+        <w:rPr>
+          <w:b/>
+          <w:bCs/>
+          <w:sz w:val="28"/>
+          <w:szCs w:val="28"/>
+          <w:lang w:eastAsia="pt-BR"/>
+        </w:rPr>
+        <w:lastRenderedPageBreak/>
+        <w:t>Documentação Projeto Java</w:t>
+      </w:r>
+      <w:r>
+        <w:rPr>
+          <w:b/>
+          <w:bCs/>
+          <w:sz w:val="28"/>
+          <w:szCs w:val="28"/>
+          <w:lang w:eastAsia="pt-BR"/>
+        </w:rPr>
+        <w:t>:</w:t>
+      </w:r>
+    </w:p>
+    <w:p>
+      <w:pPr>
+        <w:rPr>
+          <w:sz w:val="24"/>
+          <w:szCs w:val="24"/>
+          <w:lang w:eastAsia="pt-BR"/>
+        </w:rPr>
+      </w:pPr>
+      <w:r>
+        <w:rPr>
+          <w:sz w:val="24"/>
+          <w:szCs w:val="24"/>
+          <w:lang w:eastAsia="pt-BR"/>
+        </w:rPr>
+        <w:tab/>
+        <w:t xml:space="preserve">Insira seus dados para efetuar login no </w:t>
+      </w:r>
+      <w:r>
+        <w:rPr>
+          <w:b/>
+          <w:bCs/>
+          <w:sz w:val="24"/>
+          <w:szCs w:val="24"/>
+          <w:lang w:eastAsia="pt-BR"/>
+        </w:rPr>
+        <w:t>SQL Developer</w:t>
+      </w:r>
+      <w:r>
+        <w:rPr>
+          <w:sz w:val="24"/>
+          <w:szCs w:val="24"/>
+          <w:lang w:eastAsia="pt-BR"/>
+        </w:rPr>
+        <w:t>:</w:t>
+      </w:r>
+    </w:p>
+    <w:p>
+      <w:pPr>
+        <w:rPr>
+          <w:sz w:val="28"/>
+          <w:szCs w:val="28"/>
+          <w:lang w:eastAsia="pt-BR"/>
+        </w:rPr>
+      </w:pPr>
+      <w:r>
+        <w:rPr>
+          <w:noProof/>
+          <w:sz w:val="28"/>
+          <w:szCs w:val="28"/>
+          <w:lang w:eastAsia="pt-BR"/>
+        </w:rPr>
+        <w:drawing>
+          <wp:anchor distT="0" distB="0" distL="114300" distR="114300" simplePos="0" relativeHeight="251667456" behindDoc="0" locked="0" layoutInCell="1" allowOverlap="1" wp14:anchorId="15E1ACA8" wp14:editId="20267007">
+            <wp:simplePos x="0" y="0"/>
+            <wp:positionH relativeFrom="column">
+              <wp:posOffset>-51435</wp:posOffset>
+            </wp:positionH>
+            <wp:positionV relativeFrom="paragraph">
+              <wp:posOffset>0</wp:posOffset>
+            </wp:positionV>
+            <wp:extent cx="5760085" cy="3687445"/>
+            <wp:effectExtent l="0" t="0" r="0" b="8255"/>
+            <wp:wrapSquare wrapText="bothSides"/>
+            <wp:docPr id="4" name="Imagem 4" descr="Interface gráfica do usuário, Texto, Aplicativo&#10;&#10;Descrição gerada automaticamente"/>
+            <wp:cNvGraphicFramePr>
+              <a:graphicFrameLocks xmlns:a="http://schemas.openxmlformats.org/drawingml/2006/main" noChangeAspect="1"/>
+            </wp:cNvGraphicFramePr>
+            <a:graphic xmlns:a="http://schemas.openxmlformats.org/drawingml/2006/main">
+              <a:graphicData uri="http://schemas.openxmlformats.org/drawingml/2006/picture">
+                <pic:pic xmlns:pic="http://schemas.openxmlformats.org/drawingml/2006/picture">
+                  <pic:nvPicPr>
+                    <pic:cNvPr id="4" name="Imagem 4" descr="Interface gráfica do usuário, Texto, Aplicativo&#10;&#10;Descrição gerada automaticamente"/>
+                    <pic:cNvPicPr/>
+                  </pic:nvPicPr>
+                  <pic:blipFill>
+                    <a:blip r:embed="rId17">
+                      <a:extLst>
+                        <a:ext uri="{28A0092B-C50C-407E-A947-70E740481C1C}">
+                          <a14:useLocalDpi xmlns:a14="http://schemas.microsoft.com/office/drawing/2010/main" val="0"/>
+                        </a:ext>
+                      </a:extLst>
+                    </a:blip>
+                    <a:stretch>
+                      <a:fillRect/>
+                    </a:stretch>
+                  </pic:blipFill>
+                  <pic:spPr>
+                    <a:xfrm>
+                      <a:off x="0" y="0"/>
+                      <a:ext cx="5760085" cy="3687445"/>
+                    </a:xfrm>
+                    <a:prstGeom prst="rect">
+                      <a:avLst/>
+                    </a:prstGeom>
+                  </pic:spPr>
+                </pic:pic>
+              </a:graphicData>
+            </a:graphic>
+            <wp14:sizeRelH relativeFrom="page">
+              <wp14:pctWidth>0</wp14:pctWidth>
+            </wp14:sizeRelH>
+            <wp14:sizeRelV relativeFrom="page">
+              <wp14:pctHeight>0</wp14:pctHeight>
+            </wp14:sizeRelV>
+          </wp:anchor>
+        </w:drawing>
+      </w:r>
+    </w:p>
+    <w:p>
+      <w:pPr>
+        <w:rPr>
+          <w:lang w:eastAsia="pt-BR"/>
+        </w:rPr>
+      </w:pPr>
+    </w:p>
+    <w:p>
+      <w:pPr>
+        <w:rPr>
+          <w:lang w:eastAsia="pt-BR"/>
+        </w:rPr>
+      </w:pPr>
+      <w:r>
+        <w:rPr>
+          <w:lang w:eastAsia="pt-BR"/>
+        </w:rPr>
+        <w:tab/>
+        <w:t xml:space="preserve">Na </w:t>
+      </w:r>
+      <w:r>
+        <w:rPr>
+          <w:b/>
+          <w:bCs/>
+          <w:lang w:eastAsia="pt-BR"/>
+        </w:rPr>
+        <w:t>classe Conexão</w:t>
+      </w:r>
+      <w:r>
+        <w:rPr>
+          <w:lang w:eastAsia="pt-BR"/>
+        </w:rPr>
+        <w:t xml:space="preserve"> altere para seus dados:</w:t>
+      </w:r>
+      <w:r>
+        <w:rPr>
+          <w:lang w:eastAsia="pt-BR"/>
+        </w:rPr>
+        <w:t xml:space="preserve"> </w:t>
+      </w:r>
+    </w:p>
+    <w:p>
+      <w:pPr>
+        <w:pStyle w:val="PargrafodaLista"/>
+        <w:numPr>
+          <w:ilvl w:val="0"/>
+          <w:numId w:val="24"/>
+        </w:numPr>
+        <w:rPr>
+          <w:lang w:eastAsia="pt-BR"/>
+        </w:rPr>
+      </w:pPr>
+      <w:r>
+        <w:rPr>
+          <w:rStyle w:val="ui-provider"/>
+        </w:rPr>
+        <w:t>final String USER = "</w:t>
+      </w:r>
+      <w:r>
+        <w:rPr>
+          <w:rStyle w:val="ui-provider"/>
+        </w:rPr>
+        <w:t>&lt;</w:t>
+      </w:r>
+      <w:r>
+        <w:rPr>
+          <w:rStyle w:val="ui-provider"/>
+        </w:rPr>
+        <w:t>SEU_USUARIO</w:t>
+      </w:r>
+      <w:r>
+        <w:rPr>
+          <w:rStyle w:val="ui-provider"/>
+        </w:rPr>
+        <w:t>&gt;</w:t>
+      </w:r>
+      <w:r>
+        <w:rPr>
+          <w:rStyle w:val="ui-provider"/>
+        </w:rPr>
+        <w:t>";</w:t>
+      </w:r>
+    </w:p>
+    <w:p>
+      <w:pPr>
+        <w:pStyle w:val="PargrafodaLista"/>
+        <w:numPr>
+          <w:ilvl w:val="0"/>
+          <w:numId w:val="24"/>
+        </w:numPr>
+        <w:rPr>
+          <w:lang w:eastAsia="pt-BR"/>
+        </w:rPr>
+      </w:pPr>
+      <w:r>
+        <w:rPr>
+          <w:rStyle w:val="ui-provider"/>
+        </w:rPr>
+        <w:t>final String PASS = "&lt;SUA_SENHA&gt;";</w:t>
+      </w:r>
+    </w:p>
+    <w:p>
+      <w:pPr>
+        <w:rPr>
+          <w:lang w:eastAsia="pt-BR"/>
+        </w:rPr>
+      </w:pPr>
+      <w:r>
+        <w:rPr>
+          <w:noProof/>
+          <w:lang w:eastAsia="pt-BR"/>
+        </w:rPr>
+        <w:drawing>
+          <wp:inline distT="0" distB="0" distL="0" distR="0" wp14:anchorId="04474B40" wp14:editId="516DF698">
+            <wp:extent cx="5760085" cy="3022600"/>
+            <wp:effectExtent l="0" t="0" r="0" b="6350"/>
+            <wp:docPr id="8" name="Imagem 8" descr="Texto&#10;&#10;Descrição gerada automaticamente"/>
+            <wp:cNvGraphicFramePr>
+              <a:graphicFrameLocks xmlns:a="http://schemas.openxmlformats.org/drawingml/2006/main" noChangeAspect="1"/>
+            </wp:cNvGraphicFramePr>
+            <a:graphic xmlns:a="http://schemas.openxmlformats.org/drawingml/2006/main">
+              <a:graphicData uri="http://schemas.openxmlformats.org/drawingml/2006/picture">
+                <pic:pic xmlns:pic="http://schemas.openxmlformats.org/drawingml/2006/picture">
+                  <pic:nvPicPr>
+                    <pic:cNvPr id="8" name="Imagem 8" descr="Texto&#10;&#10;Descrição gerada automaticamente"/>
+                    <pic:cNvPicPr/>
+                  </pic:nvPicPr>
+                  <pic:blipFill>
+                    <a:blip r:embed="rId18"/>
+                    <a:stretch>
+                      <a:fillRect/>
+                    </a:stretch>
+                  </pic:blipFill>
+                  <pic:spPr>
+                    <a:xfrm>
+                      <a:off x="0" y="0"/>
+                      <a:ext cx="5760085" cy="3022600"/>
+                    </a:xfrm>
+                    <a:prstGeom prst="rect">
+                      <a:avLst/>
+                    </a:prstGeom>
+                  </pic:spPr>
+                </pic:pic>
+              </a:graphicData>
+            </a:graphic>
+          </wp:inline>
+        </w:drawing>
+      </w:r>
     </w:p>
     <w:p>
       <w:pPr>
@@ -3398,7 +3745,694 @@
         <w:rPr>
           <w:lang w:eastAsia="pt-BR"/>
         </w:rPr>
-        <w:tab/>
+        <w:lastRenderedPageBreak/>
+        <w:t xml:space="preserve">Na </w:t>
+      </w:r>
+      <w:r>
+        <w:rPr>
+          <w:b/>
+          <w:bCs/>
+          <w:lang w:eastAsia="pt-BR"/>
+        </w:rPr>
+        <w:t>classe UsuarioController</w:t>
+      </w:r>
+      <w:r>
+        <w:rPr>
+          <w:b/>
+          <w:bCs/>
+          <w:lang w:eastAsia="pt-BR"/>
+        </w:rPr>
+        <w:t xml:space="preserve"> </w:t>
+      </w:r>
+      <w:r>
+        <w:rPr>
+          <w:lang w:eastAsia="pt-BR"/>
+        </w:rPr>
+        <w:t xml:space="preserve">é importante que você insira </w:t>
+      </w:r>
+      <w:r>
+        <w:rPr>
+          <w:lang w:eastAsia="pt-BR"/>
+        </w:rPr>
+        <w:t xml:space="preserve">os </w:t>
+      </w:r>
+      <w:r>
+        <w:rPr>
+          <w:lang w:eastAsia="pt-BR"/>
+        </w:rPr>
+        <w:t xml:space="preserve"> </w:t>
+      </w:r>
+      <w:r>
+        <w:rPr>
+          <w:lang w:eastAsia="pt-BR"/>
+        </w:rPr>
+        <w:t>dados</w:t>
+      </w:r>
+      <w:r>
+        <w:rPr>
+          <w:lang w:eastAsia="pt-BR"/>
+        </w:rPr>
+        <w:t xml:space="preserve"> </w:t>
+      </w:r>
+      <w:r>
+        <w:rPr>
+          <w:lang w:eastAsia="pt-BR"/>
+        </w:rPr>
+        <w:t>de acordo com a formatação que é exemplificada pelo JOptionPane para que a inserção ocorra no Banco de Dados .</w:t>
+      </w:r>
+    </w:p>
+    <w:p>
+      <w:pPr>
+        <w:tabs>
+          <w:tab w:val="left" w:pos="1035"/>
+        </w:tabs>
+        <w:rPr>
+          <w:b/>
+          <w:bCs/>
+          <w:lang w:eastAsia="pt-BR"/>
+        </w:rPr>
+      </w:pPr>
+      <w:r>
+        <w:rPr>
+          <w:b/>
+          <w:bCs/>
+          <w:noProof/>
+          <w:lang w:eastAsia="pt-BR"/>
+        </w:rPr>
+        <w:drawing>
+          <wp:inline distT="0" distB="0" distL="0" distR="0" wp14:anchorId="3DE01E8B" wp14:editId="72234378">
+            <wp:extent cx="5760085" cy="2138680"/>
+            <wp:effectExtent l="0" t="0" r="0" b="0"/>
+            <wp:docPr id="12" name="Imagem 12" descr="Texto&#10;&#10;Descrição gerada automaticamente"/>
+            <wp:cNvGraphicFramePr>
+              <a:graphicFrameLocks xmlns:a="http://schemas.openxmlformats.org/drawingml/2006/main" noChangeAspect="1"/>
+            </wp:cNvGraphicFramePr>
+            <a:graphic xmlns:a="http://schemas.openxmlformats.org/drawingml/2006/main">
+              <a:graphicData uri="http://schemas.openxmlformats.org/drawingml/2006/picture">
+                <pic:pic xmlns:pic="http://schemas.openxmlformats.org/drawingml/2006/picture">
+                  <pic:nvPicPr>
+                    <pic:cNvPr id="12" name="Imagem 12" descr="Texto&#10;&#10;Descrição gerada automaticamente"/>
+                    <pic:cNvPicPr/>
+                  </pic:nvPicPr>
+                  <pic:blipFill>
+                    <a:blip r:embed="rId19"/>
+                    <a:stretch>
+                      <a:fillRect/>
+                    </a:stretch>
+                  </pic:blipFill>
+                  <pic:spPr>
+                    <a:xfrm>
+                      <a:off x="0" y="0"/>
+                      <a:ext cx="5760085" cy="2138680"/>
+                    </a:xfrm>
+                    <a:prstGeom prst="rect">
+                      <a:avLst/>
+                    </a:prstGeom>
+                  </pic:spPr>
+                </pic:pic>
+              </a:graphicData>
+            </a:graphic>
+          </wp:inline>
+        </w:drawing>
+      </w:r>
+    </w:p>
+    <w:p>
+      <w:pPr>
+        <w:tabs>
+          <w:tab w:val="left" w:pos="1035"/>
+        </w:tabs>
+        <w:rPr>
+          <w:lang w:eastAsia="pt-BR"/>
+        </w:rPr>
+      </w:pPr>
+    </w:p>
+    <w:p>
+      <w:pPr>
+        <w:rPr>
+          <w:lang w:eastAsia="pt-BR"/>
+        </w:rPr>
+      </w:pPr>
+      <w:r>
+        <w:rPr>
+          <w:lang w:eastAsia="pt-BR"/>
+        </w:rPr>
+        <w:t xml:space="preserve">Utilizamos uma API que valida seu email e retorna </w:t>
+      </w:r>
+      <w:r>
+        <w:rPr>
+          <w:lang w:eastAsia="pt-BR"/>
+        </w:rPr>
+        <w:t xml:space="preserve">em Json se foi validado ou não na </w:t>
+      </w:r>
+      <w:r>
+        <w:rPr>
+          <w:b/>
+          <w:bCs/>
+          <w:lang w:eastAsia="pt-BR"/>
+        </w:rPr>
+        <w:t>UsuarioService.</w:t>
+      </w:r>
+    </w:p>
+    <w:p>
+      <w:pPr>
+        <w:rPr>
+          <w:lang w:eastAsia="pt-BR"/>
+        </w:rPr>
+      </w:pPr>
+      <w:r>
+        <w:rPr>
+          <w:noProof/>
+          <w:lang w:eastAsia="pt-BR"/>
+        </w:rPr>
+        <w:drawing>
+          <wp:anchor distT="0" distB="0" distL="114300" distR="114300" simplePos="0" relativeHeight="251668480" behindDoc="0" locked="0" layoutInCell="1" allowOverlap="1" wp14:anchorId="1BCAAD9D" wp14:editId="05CF2AEB">
+            <wp:simplePos x="0" y="0"/>
+            <wp:positionH relativeFrom="column">
+              <wp:posOffset>24765</wp:posOffset>
+            </wp:positionH>
+            <wp:positionV relativeFrom="paragraph">
+              <wp:posOffset>63500</wp:posOffset>
+            </wp:positionV>
+            <wp:extent cx="3829584" cy="943107"/>
+            <wp:effectExtent l="0" t="0" r="0" b="9525"/>
+            <wp:wrapSquare wrapText="bothSides"/>
+            <wp:docPr id="14" name="Imagem 14" descr="Texto&#10;&#10;Descrição gerada automaticamente"/>
+            <wp:cNvGraphicFramePr>
+              <a:graphicFrameLocks xmlns:a="http://schemas.openxmlformats.org/drawingml/2006/main" noChangeAspect="1"/>
+            </wp:cNvGraphicFramePr>
+            <a:graphic xmlns:a="http://schemas.openxmlformats.org/drawingml/2006/main">
+              <a:graphicData uri="http://schemas.openxmlformats.org/drawingml/2006/picture">
+                <pic:pic xmlns:pic="http://schemas.openxmlformats.org/drawingml/2006/picture">
+                  <pic:nvPicPr>
+                    <pic:cNvPr id="14" name="Imagem 14" descr="Texto&#10;&#10;Descrição gerada automaticamente"/>
+                    <pic:cNvPicPr/>
+                  </pic:nvPicPr>
+                  <pic:blipFill>
+                    <a:blip r:embed="rId20">
+                      <a:extLst>
+                        <a:ext uri="{28A0092B-C50C-407E-A947-70E740481C1C}">
+                          <a14:useLocalDpi xmlns:a14="http://schemas.microsoft.com/office/drawing/2010/main" val="0"/>
+                        </a:ext>
+                      </a:extLst>
+                    </a:blip>
+                    <a:stretch>
+                      <a:fillRect/>
+                    </a:stretch>
+                  </pic:blipFill>
+                  <pic:spPr>
+                    <a:xfrm>
+                      <a:off x="0" y="0"/>
+                      <a:ext cx="3829584" cy="943107"/>
+                    </a:xfrm>
+                    <a:prstGeom prst="rect">
+                      <a:avLst/>
+                    </a:prstGeom>
+                  </pic:spPr>
+                </pic:pic>
+              </a:graphicData>
+            </a:graphic>
+            <wp14:sizeRelH relativeFrom="page">
+              <wp14:pctWidth>0</wp14:pctWidth>
+            </wp14:sizeRelH>
+            <wp14:sizeRelV relativeFrom="page">
+              <wp14:pctHeight>0</wp14:pctHeight>
+            </wp14:sizeRelV>
+          </wp:anchor>
+        </w:drawing>
+      </w:r>
+    </w:p>
+    <w:p>
+      <w:pPr>
+        <w:rPr>
+          <w:lang w:eastAsia="pt-BR"/>
+        </w:rPr>
+      </w:pPr>
+    </w:p>
+    <w:p>
+      <w:pPr>
+        <w:rPr>
+          <w:lang w:eastAsia="pt-BR"/>
+        </w:rPr>
+      </w:pPr>
+    </w:p>
+    <w:p>
+      <w:pPr>
+        <w:rPr>
+          <w:lang w:eastAsia="pt-BR"/>
+        </w:rPr>
+      </w:pPr>
+    </w:p>
+    <w:p>
+      <w:pPr>
+        <w:rPr>
+          <w:lang w:eastAsia="pt-BR"/>
+        </w:rPr>
+      </w:pPr>
+    </w:p>
+    <w:p>
+      <w:pPr>
+        <w:rPr>
+          <w:lang w:eastAsia="pt-BR"/>
+        </w:rPr>
+      </w:pPr>
+      <w:r>
+        <w:rPr>
+          <w:lang w:eastAsia="pt-BR"/>
+        </w:rPr>
+        <w:t xml:space="preserve">Também implementamos os métodos de autenticação e logout </w:t>
+      </w:r>
+      <w:r>
+        <w:rPr>
+          <w:lang w:eastAsia="pt-BR"/>
+        </w:rPr>
+        <w:t xml:space="preserve">registrando a sessão e sua duração </w:t>
+      </w:r>
+      <w:r>
+        <w:rPr>
+          <w:lang w:eastAsia="pt-BR"/>
+        </w:rPr>
+        <w:t xml:space="preserve"> </w:t>
+      </w:r>
+    </w:p>
+    <w:p>
+      <w:pPr>
+        <w:rPr>
+          <w:lang w:eastAsia="pt-BR"/>
+        </w:rPr>
+      </w:pPr>
+      <w:r>
+        <w:rPr>
+          <w:noProof/>
+          <w:lang w:eastAsia="pt-BR"/>
+        </w:rPr>
+        <w:drawing>
+          <wp:anchor distT="0" distB="0" distL="114300" distR="114300" simplePos="0" relativeHeight="251669504" behindDoc="0" locked="0" layoutInCell="1" allowOverlap="1" wp14:anchorId="13CE914F" wp14:editId="63A34ABD">
+            <wp:simplePos x="0" y="0"/>
+            <wp:positionH relativeFrom="margin">
+              <wp:align>left</wp:align>
+            </wp:positionH>
+            <wp:positionV relativeFrom="paragraph">
+              <wp:posOffset>283210</wp:posOffset>
+            </wp:positionV>
+            <wp:extent cx="5563376" cy="1962424"/>
+            <wp:effectExtent l="0" t="0" r="0" b="0"/>
+            <wp:wrapSquare wrapText="bothSides"/>
+            <wp:docPr id="16" name="Imagem 16" descr="Texto&#10;&#10;Descrição gerada automaticamente"/>
+            <wp:cNvGraphicFramePr>
+              <a:graphicFrameLocks xmlns:a="http://schemas.openxmlformats.org/drawingml/2006/main" noChangeAspect="1"/>
+            </wp:cNvGraphicFramePr>
+            <a:graphic xmlns:a="http://schemas.openxmlformats.org/drawingml/2006/main">
+              <a:graphicData uri="http://schemas.openxmlformats.org/drawingml/2006/picture">
+                <pic:pic xmlns:pic="http://schemas.openxmlformats.org/drawingml/2006/picture">
+                  <pic:nvPicPr>
+                    <pic:cNvPr id="16" name="Imagem 16" descr="Texto&#10;&#10;Descrição gerada automaticamente"/>
+                    <pic:cNvPicPr/>
+                  </pic:nvPicPr>
+                  <pic:blipFill>
+                    <a:blip r:embed="rId21">
+                      <a:extLst>
+                        <a:ext uri="{28A0092B-C50C-407E-A947-70E740481C1C}">
+                          <a14:useLocalDpi xmlns:a14="http://schemas.microsoft.com/office/drawing/2010/main" val="0"/>
+                        </a:ext>
+                      </a:extLst>
+                    </a:blip>
+                    <a:stretch>
+                      <a:fillRect/>
+                    </a:stretch>
+                  </pic:blipFill>
+                  <pic:spPr>
+                    <a:xfrm>
+                      <a:off x="0" y="0"/>
+                      <a:ext cx="5563376" cy="1962424"/>
+                    </a:xfrm>
+                    <a:prstGeom prst="rect">
+                      <a:avLst/>
+                    </a:prstGeom>
+                  </pic:spPr>
+                </pic:pic>
+              </a:graphicData>
+            </a:graphic>
+            <wp14:sizeRelH relativeFrom="page">
+              <wp14:pctWidth>0</wp14:pctWidth>
+            </wp14:sizeRelH>
+            <wp14:sizeRelV relativeFrom="page">
+              <wp14:pctHeight>0</wp14:pctHeight>
+            </wp14:sizeRelV>
+          </wp:anchor>
+        </w:drawing>
+      </w:r>
+    </w:p>
+    <w:p>
+      <w:pPr>
+        <w:rPr>
+          <w:lang w:eastAsia="pt-BR"/>
+        </w:rPr>
+      </w:pPr>
+    </w:p>
+    <w:p>
+      <w:pPr>
+        <w:rPr>
+          <w:lang w:eastAsia="pt-BR"/>
+        </w:rPr>
+      </w:pPr>
+      <w:r>
+        <w:rPr>
+          <w:lang w:eastAsia="pt-BR"/>
+        </w:rPr>
+        <w:t xml:space="preserve">Note que existe um sleep de 10 segundos para simular o tempo logado do usuário </w:t>
+      </w:r>
+    </w:p>
+    <w:p>
+      <w:pPr>
+        <w:tabs>
+          <w:tab w:val="left" w:pos="825"/>
+        </w:tabs>
+        <w:rPr>
+          <w:lang w:eastAsia="pt-BR"/>
+        </w:rPr>
+      </w:pPr>
+      <w:r>
+        <w:rPr>
+          <w:noProof/>
+          <w:lang w:eastAsia="pt-BR"/>
+        </w:rPr>
+        <w:lastRenderedPageBreak/>
+        <w:drawing>
+          <wp:anchor distT="0" distB="0" distL="114300" distR="114300" simplePos="0" relativeHeight="251670528" behindDoc="0" locked="0" layoutInCell="1" allowOverlap="1" wp14:anchorId="238DC89A" wp14:editId="5CA54CD0">
+            <wp:simplePos x="0" y="0"/>
+            <wp:positionH relativeFrom="margin">
+              <wp:align>left</wp:align>
+            </wp:positionH>
+            <wp:positionV relativeFrom="paragraph">
+              <wp:posOffset>466725</wp:posOffset>
+            </wp:positionV>
+            <wp:extent cx="5239481" cy="1105054"/>
+            <wp:effectExtent l="0" t="0" r="0" b="0"/>
+            <wp:wrapSquare wrapText="bothSides"/>
+            <wp:docPr id="17" name="Imagem 17" descr="Texto&#10;&#10;Descrição gerada automaticamente"/>
+            <wp:cNvGraphicFramePr>
+              <a:graphicFrameLocks xmlns:a="http://schemas.openxmlformats.org/drawingml/2006/main" noChangeAspect="1"/>
+            </wp:cNvGraphicFramePr>
+            <a:graphic xmlns:a="http://schemas.openxmlformats.org/drawingml/2006/main">
+              <a:graphicData uri="http://schemas.openxmlformats.org/drawingml/2006/picture">
+                <pic:pic xmlns:pic="http://schemas.openxmlformats.org/drawingml/2006/picture">
+                  <pic:nvPicPr>
+                    <pic:cNvPr id="17" name="Imagem 17" descr="Texto&#10;&#10;Descrição gerada automaticamente"/>
+                    <pic:cNvPicPr/>
+                  </pic:nvPicPr>
+                  <pic:blipFill>
+                    <a:blip r:embed="rId22">
+                      <a:extLst>
+                        <a:ext uri="{28A0092B-C50C-407E-A947-70E740481C1C}">
+                          <a14:useLocalDpi xmlns:a14="http://schemas.microsoft.com/office/drawing/2010/main" val="0"/>
+                        </a:ext>
+                      </a:extLst>
+                    </a:blip>
+                    <a:stretch>
+                      <a:fillRect/>
+                    </a:stretch>
+                  </pic:blipFill>
+                  <pic:spPr>
+                    <a:xfrm>
+                      <a:off x="0" y="0"/>
+                      <a:ext cx="5239481" cy="1105054"/>
+                    </a:xfrm>
+                    <a:prstGeom prst="rect">
+                      <a:avLst/>
+                    </a:prstGeom>
+                  </pic:spPr>
+                </pic:pic>
+              </a:graphicData>
+            </a:graphic>
+            <wp14:sizeRelH relativeFrom="page">
+              <wp14:pctWidth>0</wp14:pctWidth>
+            </wp14:sizeRelH>
+            <wp14:sizeRelV relativeFrom="page">
+              <wp14:pctHeight>0</wp14:pctHeight>
+            </wp14:sizeRelV>
+          </wp:anchor>
+        </w:drawing>
+      </w:r>
+      <w:r>
+        <w:rPr>
+          <w:lang w:eastAsia="pt-BR"/>
+        </w:rPr>
+        <w:t xml:space="preserve">Existe outro método que gera um ID único para cada sessão e o </w:t>
+      </w:r>
+      <w:r>
+        <w:rPr>
+          <w:b/>
+          <w:bCs/>
+          <w:lang w:eastAsia="pt-BR"/>
+        </w:rPr>
+        <w:t xml:space="preserve">método registrarTempo </w:t>
+      </w:r>
+      <w:r>
+        <w:rPr>
+          <w:lang w:eastAsia="pt-BR"/>
+        </w:rPr>
+        <w:t>que tem o objetivo de calcular o tempo que você permaneceu logado.</w:t>
+      </w:r>
+    </w:p>
+    <w:p>
+      <w:pPr>
+        <w:rPr>
+          <w:lang w:eastAsia="pt-BR"/>
+        </w:rPr>
+      </w:pPr>
+    </w:p>
+    <w:p>
+      <w:pPr>
+        <w:rPr>
+          <w:lang w:eastAsia="pt-BR"/>
+        </w:rPr>
+      </w:pPr>
+    </w:p>
+    <w:p>
+      <w:pPr>
+        <w:rPr>
+          <w:lang w:eastAsia="pt-BR"/>
+        </w:rPr>
+      </w:pPr>
+    </w:p>
+    <w:p>
+      <w:pPr>
+        <w:rPr>
+          <w:lang w:eastAsia="pt-BR"/>
+        </w:rPr>
+      </w:pPr>
+    </w:p>
+    <w:p>
+      <w:pPr>
+        <w:rPr>
+          <w:lang w:eastAsia="pt-BR"/>
+        </w:rPr>
+      </w:pPr>
+    </w:p>
+    <w:p>
+      <w:pPr>
+        <w:rPr>
+          <w:lang w:eastAsia="pt-BR"/>
+        </w:rPr>
+      </w:pPr>
+      <w:r>
+        <w:rPr>
+          <w:noProof/>
+          <w:lang w:eastAsia="pt-BR"/>
+        </w:rPr>
+        <w:drawing>
+          <wp:anchor distT="0" distB="0" distL="114300" distR="114300" simplePos="0" relativeHeight="251671552" behindDoc="0" locked="0" layoutInCell="1" allowOverlap="1" wp14:anchorId="65D329EE" wp14:editId="1219F361">
+            <wp:simplePos x="0" y="0"/>
+            <wp:positionH relativeFrom="column">
+              <wp:posOffset>472440</wp:posOffset>
+            </wp:positionH>
+            <wp:positionV relativeFrom="paragraph">
+              <wp:posOffset>12700</wp:posOffset>
+            </wp:positionV>
+            <wp:extent cx="3695700" cy="285750"/>
+            <wp:effectExtent l="0" t="0" r="0" b="0"/>
+            <wp:wrapSquare wrapText="bothSides"/>
+            <wp:docPr id="18" name="Imagem 18"/>
+            <wp:cNvGraphicFramePr>
+              <a:graphicFrameLocks xmlns:a="http://schemas.openxmlformats.org/drawingml/2006/main" noChangeAspect="1"/>
+            </wp:cNvGraphicFramePr>
+            <a:graphic xmlns:a="http://schemas.openxmlformats.org/drawingml/2006/main">
+              <a:graphicData uri="http://schemas.openxmlformats.org/drawingml/2006/picture">
+                <pic:pic xmlns:pic="http://schemas.openxmlformats.org/drawingml/2006/picture">
+                  <pic:nvPicPr>
+                    <pic:cNvPr id="1" name=""/>
+                    <pic:cNvPicPr/>
+                  </pic:nvPicPr>
+                  <pic:blipFill>
+                    <a:blip r:embed="rId23">
+                      <a:extLst>
+                        <a:ext uri="{28A0092B-C50C-407E-A947-70E740481C1C}">
+                          <a14:useLocalDpi xmlns:a14="http://schemas.microsoft.com/office/drawing/2010/main" val="0"/>
+                        </a:ext>
+                      </a:extLst>
+                    </a:blip>
+                    <a:stretch>
+                      <a:fillRect/>
+                    </a:stretch>
+                  </pic:blipFill>
+                  <pic:spPr>
+                    <a:xfrm>
+                      <a:off x="0" y="0"/>
+                      <a:ext cx="3695700" cy="285750"/>
+                    </a:xfrm>
+                    <a:prstGeom prst="rect">
+                      <a:avLst/>
+                    </a:prstGeom>
+                  </pic:spPr>
+                </pic:pic>
+              </a:graphicData>
+            </a:graphic>
+            <wp14:sizeRelH relativeFrom="page">
+              <wp14:pctWidth>0</wp14:pctWidth>
+            </wp14:sizeRelH>
+            <wp14:sizeRelV relativeFrom="page">
+              <wp14:pctHeight>0</wp14:pctHeight>
+            </wp14:sizeRelV>
+          </wp:anchor>
+        </w:drawing>
+      </w:r>
+    </w:p>
+    <w:p>
+      <w:pPr>
+        <w:rPr>
+          <w:lang w:eastAsia="pt-BR"/>
+        </w:rPr>
+      </w:pPr>
+    </w:p>
+    <w:p>
+      <w:pPr>
+        <w:tabs>
+          <w:tab w:val="left" w:pos="4035"/>
+        </w:tabs>
+        <w:rPr>
+          <w:lang w:eastAsia="pt-BR"/>
+        </w:rPr>
+      </w:pPr>
+      <w:r>
+        <w:rPr>
+          <w:noProof/>
+          <w:lang w:eastAsia="pt-BR"/>
+        </w:rPr>
+        <w:drawing>
+          <wp:anchor distT="0" distB="0" distL="114300" distR="114300" simplePos="0" relativeHeight="251672576" behindDoc="0" locked="0" layoutInCell="1" allowOverlap="1" wp14:anchorId="01DA73FC" wp14:editId="49CAD674">
+            <wp:simplePos x="0" y="0"/>
+            <wp:positionH relativeFrom="margin">
+              <wp:align>right</wp:align>
+            </wp:positionH>
+            <wp:positionV relativeFrom="paragraph">
+              <wp:posOffset>616585</wp:posOffset>
+            </wp:positionV>
+            <wp:extent cx="5760085" cy="1118870"/>
+            <wp:effectExtent l="0" t="0" r="0" b="5080"/>
+            <wp:wrapSquare wrapText="bothSides"/>
+            <wp:docPr id="19" name="Imagem 19" descr="Texto&#10;&#10;Descrição gerada automaticamente"/>
+            <wp:cNvGraphicFramePr>
+              <a:graphicFrameLocks xmlns:a="http://schemas.openxmlformats.org/drawingml/2006/main" noChangeAspect="1"/>
+            </wp:cNvGraphicFramePr>
+            <a:graphic xmlns:a="http://schemas.openxmlformats.org/drawingml/2006/main">
+              <a:graphicData uri="http://schemas.openxmlformats.org/drawingml/2006/picture">
+                <pic:pic xmlns:pic="http://schemas.openxmlformats.org/drawingml/2006/picture">
+                  <pic:nvPicPr>
+                    <pic:cNvPr id="19" name="Imagem 19" descr="Texto&#10;&#10;Descrição gerada automaticamente"/>
+                    <pic:cNvPicPr/>
+                  </pic:nvPicPr>
+                  <pic:blipFill>
+                    <a:blip r:embed="rId24">
+                      <a:extLst>
+                        <a:ext uri="{28A0092B-C50C-407E-A947-70E740481C1C}">
+                          <a14:useLocalDpi xmlns:a14="http://schemas.microsoft.com/office/drawing/2010/main" val="0"/>
+                        </a:ext>
+                      </a:extLst>
+                    </a:blip>
+                    <a:stretch>
+                      <a:fillRect/>
+                    </a:stretch>
+                  </pic:blipFill>
+                  <pic:spPr>
+                    <a:xfrm>
+                      <a:off x="0" y="0"/>
+                      <a:ext cx="5760085" cy="1118870"/>
+                    </a:xfrm>
+                    <a:prstGeom prst="rect">
+                      <a:avLst/>
+                    </a:prstGeom>
+                  </pic:spPr>
+                </pic:pic>
+              </a:graphicData>
+            </a:graphic>
+            <wp14:sizeRelH relativeFrom="page">
+              <wp14:pctWidth>0</wp14:pctWidth>
+            </wp14:sizeRelH>
+            <wp14:sizeRelV relativeFrom="page">
+              <wp14:pctHeight>0</wp14:pctHeight>
+            </wp14:sizeRelV>
+          </wp:anchor>
+        </w:drawing>
+      </w:r>
+      <w:r>
+        <w:rPr>
+          <w:lang w:eastAsia="pt-BR"/>
+        </w:rPr>
+        <w:t xml:space="preserve">Por fim criamos um gerador de certificado para quando usuário finalizar um curso. Será gerado um certificado em pdf na pasta </w:t>
+      </w:r>
+      <w:r>
+        <w:rPr>
+          <w:rStyle w:val="ui-provider"/>
+          <w:b/>
+          <w:bCs/>
+        </w:rPr>
+        <w:t>UInvest/src/main/resources</w:t>
+      </w:r>
+      <w:r>
+        <w:rPr>
+          <w:rStyle w:val="ui-provider"/>
+          <w:b/>
+          <w:bCs/>
+        </w:rPr>
+        <w:t xml:space="preserve"> </w:t>
+      </w:r>
+      <w:r>
+        <w:rPr>
+          <w:rStyle w:val="ui-provider"/>
+        </w:rPr>
+        <w:t xml:space="preserve">baseado no arquivo </w:t>
+      </w:r>
+      <w:r>
+        <w:rPr>
+          <w:rStyle w:val="ui-provider"/>
+        </w:rPr>
+        <w:t>certificadoTemplate.html que está na mesma pasta.</w:t>
+      </w:r>
+    </w:p>
+    <w:p>
+      <w:pPr>
+        <w:tabs>
+          <w:tab w:val="left" w:pos="4035"/>
+        </w:tabs>
+        <w:rPr>
+          <w:lang w:eastAsia="pt-BR"/>
+        </w:rPr>
+      </w:pPr>
+    </w:p>
+    <w:p>
+      <w:pPr>
+        <w:tabs>
+          <w:tab w:val="left" w:pos="4035"/>
+        </w:tabs>
+        <w:rPr>
+          <w:lang w:eastAsia="pt-BR"/>
+        </w:rPr>
+      </w:pPr>
+      <w:r>
+        <w:rPr>
+          <w:lang w:eastAsia="pt-BR"/>
+        </w:rPr>
+        <w:t>Iremos futuramente fazer com que o arquivo html template seja preenchido com os dados provindos tanto do Banco de Dados quanto do Front-End.</w:t>
       </w:r>
     </w:p>
     <w:sectPr>
@@ -3412,7 +4446,7 @@
 </file>
 
 <file path=word/endnotes.xml><?xml version="1.0" encoding="utf-8"?>
-<w:endnotes xmlns:wpc="http://schemas.microsoft.com/office/word/2010/wordprocessingCanvas" xmlns:cx="http://schemas.microsoft.com/office/drawing/2014/chartex" xmlns:cx1="http://schemas.microsoft.com/office/drawing/2015/9/8/chartex" xmlns:cx2="http://schemas.microsoft.com/office/drawing/2015/10/21/chartex" xmlns:cx3="http://schemas.microsoft.com/office/drawing/2016/5/9/chartex" xmlns:cx4="http://schemas.microsoft.com/office/drawing/2016/5/10/chartex" xmlns:cx5="http://schemas.microsoft.com/office/drawing/2016/5/11/chartex" xmlns:cx6="http://schemas.microsoft.com/office/drawing/2016/5/12/chartex" xmlns:cx7="http://schemas.microsoft.com/office/drawing/2016/5/13/chartex" xmlns:cx8="http://schemas.microsoft.com/office/drawing/2016/5/14/chartex" xmlns:mc="http://schemas.openxmlformats.org/markup-compatibility/2006" xmlns:aink="http://schemas.microsoft.com/office/drawing/2016/ink" xmlns:am3d="http://schemas.microsoft.com/office/drawing/2017/model3d" xmlns:o="urn:schemas-microsoft-com:office:office" xmlns:r="http://schemas.openxmlformats.org/officeDocument/2006/relationships" xmlns:m="http://schemas.openxmlformats.org/officeDocument/2006/math" xmlns:v="urn:schemas-microsoft-com:vml" xmlns:wp14="http://schemas.microsoft.com/office/word/2010/wordprocessingDrawing" xmlns:wp="http://schemas.openxmlformats.org/drawingml/2006/wordprocessingDrawing" xmlns:w10="urn:schemas-microsoft-com:office:word" xmlns:w="http://schemas.openxmlformats.org/wordprocessingml/2006/main" xmlns:w14="http://schemas.microsoft.com/office/word/2010/wordml" xmlns:w15="http://schemas.microsoft.com/office/word/2012/wordml" xmlns:w16cex="http://schemas.microsoft.com/office/word/2018/wordml/cex" xmlns:w16cid="http://schemas.microsoft.com/office/word/2016/wordml/cid" xmlns:w16="http://schemas.microsoft.com/office/word/2018/wordml" xmlns:w16sdtdh="http://schemas.microsoft.com/office/word/2020/wordml/sdtdatahash" xmlns:w16se="http://schemas.microsoft.com/office/word/2015/wordml/symex" xmlns:wpg="http://schemas.microsoft.com/office/word/2010/wordprocessingGroup" xmlns:wpi="http://schemas.microsoft.com/office/word/2010/wordprocessingInk" xmlns:wne="http://schemas.microsoft.com/office/word/2006/wordml" xmlns:wps="http://schemas.microsoft.com/office/word/2010/wordprocessingShape" mc:Ignorable="w14 w15 w16se w16cid w16 w16cex w16sdtdh wp14">
+<w:endnotes xmlns:wpc="http://schemas.microsoft.com/office/word/2010/wordprocessingCanvas" xmlns:cx="http://schemas.microsoft.com/office/drawing/2014/chartex" xmlns:cx1="http://schemas.microsoft.com/office/drawing/2015/9/8/chartex" xmlns:cx2="http://schemas.microsoft.com/office/drawing/2015/10/21/chartex" xmlns:cx3="http://schemas.microsoft.com/office/drawing/2016/5/9/chartex" xmlns:cx4="http://schemas.microsoft.com/office/drawing/2016/5/10/chartex" xmlns:cx5="http://schemas.microsoft.com/office/drawing/2016/5/11/chartex" xmlns:cx6="http://schemas.microsoft.com/office/drawing/2016/5/12/chartex" xmlns:cx7="http://schemas.microsoft.com/office/drawing/2016/5/13/chartex" xmlns:cx8="http://schemas.microsoft.com/office/drawing/2016/5/14/chartex" xmlns:mc="http://schemas.openxmlformats.org/markup-compatibility/2006" xmlns:aink="http://schemas.microsoft.com/office/drawing/2016/ink" xmlns:am3d="http://schemas.microsoft.com/office/drawing/2017/model3d" xmlns:o="urn:schemas-microsoft-com:office:office" xmlns:oel="http://schemas.microsoft.com/office/2019/extlst" xmlns:r="http://schemas.openxmlformats.org/officeDocument/2006/relationships" xmlns:m="http://schemas.openxmlformats.org/officeDocument/2006/math" xmlns:v="urn:schemas-microsoft-com:vml" xmlns:wp14="http://schemas.microsoft.com/office/word/2010/wordprocessingDrawing" xmlns:wp="http://schemas.openxmlformats.org/drawingml/2006/wordprocessingDrawing" xmlns:w10="urn:schemas-microsoft-com:office:word" xmlns:w="http://schemas.openxmlformats.org/wordprocessingml/2006/main" xmlns:w14="http://schemas.microsoft.com/office/word/2010/wordml" xmlns:w15="http://schemas.microsoft.com/office/word/2012/wordml" xmlns:w16cex="http://schemas.microsoft.com/office/word/2018/wordml/cex" xmlns:w16cid="http://schemas.microsoft.com/office/word/2016/wordml/cid" xmlns:w16="http://schemas.microsoft.com/office/word/2018/wordml" xmlns:w16sdtdh="http://schemas.microsoft.com/office/word/2020/wordml/sdtdatahash" xmlns:w16se="http://schemas.microsoft.com/office/word/2015/wordml/symex" xmlns:wpg="http://schemas.microsoft.com/office/word/2010/wordprocessingGroup" xmlns:wpi="http://schemas.microsoft.com/office/word/2010/wordprocessingInk" xmlns:wne="http://schemas.microsoft.com/office/word/2006/wordml" xmlns:wps="http://schemas.microsoft.com/office/word/2010/wordprocessingShape" mc:Ignorable="w14 w15 w16se w16cid w16 w16cex w16sdtdh wp14">
   <w:endnote w:type="separator" w:id="-1">
     <w:p>
       <w:pPr>
@@ -3437,7 +4471,7 @@
 </file>
 
 <file path=word/footnotes.xml><?xml version="1.0" encoding="utf-8"?>
-<w:footnotes xmlns:wpc="http://schemas.microsoft.com/office/word/2010/wordprocessingCanvas" xmlns:cx="http://schemas.microsoft.com/office/drawing/2014/chartex" xmlns:cx1="http://schemas.microsoft.com/office/drawing/2015/9/8/chartex" xmlns:cx2="http://schemas.microsoft.com/office/drawing/2015/10/21/chartex" xmlns:cx3="http://schemas.microsoft.com/office/drawing/2016/5/9/chartex" xmlns:cx4="http://schemas.microsoft.com/office/drawing/2016/5/10/chartex" xmlns:cx5="http://schemas.microsoft.com/office/drawing/2016/5/11/chartex" xmlns:cx6="http://schemas.microsoft.com/office/drawing/2016/5/12/chartex" xmlns:cx7="http://schemas.microsoft.com/office/drawing/2016/5/13/chartex" xmlns:cx8="http://schemas.microsoft.com/office/drawing/2016/5/14/chartex" xmlns:mc="http://schemas.openxmlformats.org/markup-compatibility/2006" xmlns:aink="http://schemas.microsoft.com/office/drawing/2016/ink" xmlns:am3d="http://schemas.microsoft.com/office/drawing/2017/model3d" xmlns:o="urn:schemas-microsoft-com:office:office" xmlns:r="http://schemas.openxmlformats.org/officeDocument/2006/relationships" xmlns:m="http://schemas.openxmlformats.org/officeDocument/2006/math" xmlns:v="urn:schemas-microsoft-com:vml" xmlns:wp14="http://schemas.microsoft.com/office/word/2010/wordprocessingDrawing" xmlns:wp="http://schemas.openxmlformats.org/drawingml/2006/wordprocessingDrawing" xmlns:w10="urn:schemas-microsoft-com:office:word" xmlns:w="http://schemas.openxmlformats.org/wordprocessingml/2006/main" xmlns:w14="http://schemas.microsoft.com/office/word/2010/wordml" xmlns:w15="http://schemas.microsoft.com/office/word/2012/wordml" xmlns:w16cex="http://schemas.microsoft.com/office/word/2018/wordml/cex" xmlns:w16cid="http://schemas.microsoft.com/office/word/2016/wordml/cid" xmlns:w16="http://schemas.microsoft.com/office/word/2018/wordml" xmlns:w16sdtdh="http://schemas.microsoft.com/office/word/2020/wordml/sdtdatahash" xmlns:w16se="http://schemas.microsoft.com/office/word/2015/wordml/symex" xmlns:wpg="http://schemas.microsoft.com/office/word/2010/wordprocessingGroup" xmlns:wpi="http://schemas.microsoft.com/office/word/2010/wordprocessingInk" xmlns:wne="http://schemas.microsoft.com/office/word/2006/wordml" xmlns:wps="http://schemas.microsoft.com/office/word/2010/wordprocessingShape" mc:Ignorable="w14 w15 w16se w16cid w16 w16cex w16sdtdh wp14">
+<w:footnotes xmlns:wpc="http://schemas.microsoft.com/office/word/2010/wordprocessingCanvas" xmlns:cx="http://schemas.microsoft.com/office/drawing/2014/chartex" xmlns:cx1="http://schemas.microsoft.com/office/drawing/2015/9/8/chartex" xmlns:cx2="http://schemas.microsoft.com/office/drawing/2015/10/21/chartex" xmlns:cx3="http://schemas.microsoft.com/office/drawing/2016/5/9/chartex" xmlns:cx4="http://schemas.microsoft.com/office/drawing/2016/5/10/chartex" xmlns:cx5="http://schemas.microsoft.com/office/drawing/2016/5/11/chartex" xmlns:cx6="http://schemas.microsoft.com/office/drawing/2016/5/12/chartex" xmlns:cx7="http://schemas.microsoft.com/office/drawing/2016/5/13/chartex" xmlns:cx8="http://schemas.microsoft.com/office/drawing/2016/5/14/chartex" xmlns:mc="http://schemas.openxmlformats.org/markup-compatibility/2006" xmlns:aink="http://schemas.microsoft.com/office/drawing/2016/ink" xmlns:am3d="http://schemas.microsoft.com/office/drawing/2017/model3d" xmlns:o="urn:schemas-microsoft-com:office:office" xmlns:oel="http://schemas.microsoft.com/office/2019/extlst" xmlns:r="http://schemas.openxmlformats.org/officeDocument/2006/relationships" xmlns:m="http://schemas.openxmlformats.org/officeDocument/2006/math" xmlns:v="urn:schemas-microsoft-com:vml" xmlns:wp14="http://schemas.microsoft.com/office/word/2010/wordprocessingDrawing" xmlns:wp="http://schemas.openxmlformats.org/drawingml/2006/wordprocessingDrawing" xmlns:w10="urn:schemas-microsoft-com:office:word" xmlns:w="http://schemas.openxmlformats.org/wordprocessingml/2006/main" xmlns:w14="http://schemas.microsoft.com/office/word/2010/wordml" xmlns:w15="http://schemas.microsoft.com/office/word/2012/wordml" xmlns:w16cex="http://schemas.microsoft.com/office/word/2018/wordml/cex" xmlns:w16cid="http://schemas.microsoft.com/office/word/2016/wordml/cid" xmlns:w16="http://schemas.microsoft.com/office/word/2018/wordml" xmlns:w16sdtdh="http://schemas.microsoft.com/office/word/2020/wordml/sdtdatahash" xmlns:w16se="http://schemas.microsoft.com/office/word/2015/wordml/symex" xmlns:wpg="http://schemas.microsoft.com/office/word/2010/wordprocessingGroup" xmlns:wpi="http://schemas.microsoft.com/office/word/2010/wordprocessingInk" xmlns:wne="http://schemas.microsoft.com/office/word/2006/wordml" xmlns:wps="http://schemas.microsoft.com/office/word/2010/wordprocessingShape" mc:Ignorable="w14 w15 w16se w16cid w16 w16cex w16sdtdh wp14">
   <w:footnote w:type="separator" w:id="-1">
     <w:p>
       <w:pPr>
@@ -3462,7 +4496,7 @@
 </file>
 
 <file path=word/numbering.xml><?xml version="1.0" encoding="utf-8"?>
-<w:numbering xmlns:wpc="http://schemas.microsoft.com/office/word/2010/wordprocessingCanvas" xmlns:cx="http://schemas.microsoft.com/office/drawing/2014/chartex" xmlns:cx1="http://schemas.microsoft.com/office/drawing/2015/9/8/chartex" xmlns:cx2="http://schemas.microsoft.com/office/drawing/2015/10/21/chartex" xmlns:cx3="http://schemas.microsoft.com/office/drawing/2016/5/9/chartex" xmlns:cx4="http://schemas.microsoft.com/office/drawing/2016/5/10/chartex" xmlns:cx5="http://schemas.microsoft.com/office/drawing/2016/5/11/chartex" xmlns:cx6="http://schemas.microsoft.com/office/drawing/2016/5/12/chartex" xmlns:cx7="http://schemas.microsoft.com/office/drawing/2016/5/13/chartex" xmlns:cx8="http://schemas.microsoft.com/office/drawing/2016/5/14/chartex" xmlns:mc="http://schemas.openxmlformats.org/markup-compatibility/2006" xmlns:aink="http://schemas.microsoft.com/office/drawing/2016/ink" xmlns:am3d="http://schemas.microsoft.com/office/drawing/2017/model3d" xmlns:o="urn:schemas-microsoft-com:office:office" xmlns:r="http://schemas.openxmlformats.org/officeDocument/2006/relationships" xmlns:m="http://schemas.openxmlformats.org/officeDocument/2006/math" xmlns:v="urn:schemas-microsoft-com:vml" xmlns:wp14="http://schemas.microsoft.com/office/word/2010/wordprocessingDrawing" xmlns:wp="http://schemas.openxmlformats.org/drawingml/2006/wordprocessingDrawing" xmlns:w10="urn:schemas-microsoft-com:office:word" xmlns:w="http://schemas.openxmlformats.org/wordprocessingml/2006/main" xmlns:w14="http://schemas.microsoft.com/office/word/2010/wordml" xmlns:w15="http://schemas.microsoft.com/office/word/2012/wordml" xmlns:w16cex="http://schemas.microsoft.com/office/word/2018/wordml/cex" xmlns:w16cid="http://schemas.microsoft.com/office/word/2016/wordml/cid" xmlns:w16="http://schemas.microsoft.com/office/word/2018/wordml" xmlns:w16sdtdh="http://schemas.microsoft.com/office/word/2020/wordml/sdtdatahash" xmlns:w16se="http://schemas.microsoft.com/office/word/2015/wordml/symex" xmlns:wpg="http://schemas.microsoft.com/office/word/2010/wordprocessingGroup" xmlns:wpi="http://schemas.microsoft.com/office/word/2010/wordprocessingInk" xmlns:wne="http://schemas.microsoft.com/office/word/2006/wordml" xmlns:wps="http://schemas.microsoft.com/office/word/2010/wordprocessingShape" mc:Ignorable="w14 w15 w16se w16cid w16 w16cex w16sdtdh wp14">
+<w:numbering xmlns:wpc="http://schemas.microsoft.com/office/word/2010/wordprocessingCanvas" xmlns:cx="http://schemas.microsoft.com/office/drawing/2014/chartex" xmlns:cx1="http://schemas.microsoft.com/office/drawing/2015/9/8/chartex" xmlns:cx2="http://schemas.microsoft.com/office/drawing/2015/10/21/chartex" xmlns:cx3="http://schemas.microsoft.com/office/drawing/2016/5/9/chartex" xmlns:cx4="http://schemas.microsoft.com/office/drawing/2016/5/10/chartex" xmlns:cx5="http://schemas.microsoft.com/office/drawing/2016/5/11/chartex" xmlns:cx6="http://schemas.microsoft.com/office/drawing/2016/5/12/chartex" xmlns:cx7="http://schemas.microsoft.com/office/drawing/2016/5/13/chartex" xmlns:cx8="http://schemas.microsoft.com/office/drawing/2016/5/14/chartex" xmlns:mc="http://schemas.openxmlformats.org/markup-compatibility/2006" xmlns:aink="http://schemas.microsoft.com/office/drawing/2016/ink" xmlns:am3d="http://schemas.microsoft.com/office/drawing/2017/model3d" xmlns:o="urn:schemas-microsoft-com:office:office" xmlns:oel="http://schemas.microsoft.com/office/2019/extlst" xmlns:r="http://schemas.openxmlformats.org/officeDocument/2006/relationships" xmlns:m="http://schemas.openxmlformats.org/officeDocument/2006/math" xmlns:v="urn:schemas-microsoft-com:vml" xmlns:wp14="http://schemas.microsoft.com/office/word/2010/wordprocessingDrawing" xmlns:wp="http://schemas.openxmlformats.org/drawingml/2006/wordprocessingDrawing" xmlns:w10="urn:schemas-microsoft-com:office:word" xmlns:w="http://schemas.openxmlformats.org/wordprocessingml/2006/main" xmlns:w14="http://schemas.microsoft.com/office/word/2010/wordml" xmlns:w15="http://schemas.microsoft.com/office/word/2012/wordml" xmlns:w16cex="http://schemas.microsoft.com/office/word/2018/wordml/cex" xmlns:w16cid="http://schemas.microsoft.com/office/word/2016/wordml/cid" xmlns:w16="http://schemas.microsoft.com/office/word/2018/wordml" xmlns:w16sdtdh="http://schemas.microsoft.com/office/word/2020/wordml/sdtdatahash" xmlns:w16se="http://schemas.microsoft.com/office/word/2015/wordml/symex" xmlns:wpg="http://schemas.microsoft.com/office/word/2010/wordprocessingGroup" xmlns:wpi="http://schemas.microsoft.com/office/word/2010/wordprocessingInk" xmlns:wne="http://schemas.microsoft.com/office/word/2006/wordml" xmlns:wps="http://schemas.microsoft.com/office/word/2010/wordprocessingShape" mc:Ignorable="w14 w15 w16se w16cid w16 w16cex w16sdtdh wp14">
   <w:abstractNum w:abstractNumId="0" w15:restartNumberingAfterBreak="0">
     <w:nsid w:val="0302025C"/>
     <w:multiLevelType w:val="hybridMultilevel"/>
@@ -3839,6 +4873,119 @@
     </w:lvl>
   </w:abstractNum>
   <w:abstractNum w:abstractNumId="3" w15:restartNumberingAfterBreak="0">
+    <w:nsid w:val="0B9D3E47"/>
+    <w:multiLevelType w:val="hybridMultilevel"/>
+    <w:tmpl w:val="B5A2951E"/>
+    <w:lvl w:ilvl="0" w:tplc="04160001">
+      <w:start w:val="1"/>
+      <w:numFmt w:val="bullet"/>
+      <w:lvlText w:val=""/>
+      <w:lvlJc w:val="left"/>
+      <w:pPr>
+        <w:ind w:left="1428" w:hanging="360"/>
+      </w:pPr>
+      <w:rPr>
+        <w:rFonts w:ascii="Symbol" w:hAnsi="Symbol" w:hint="default"/>
+      </w:rPr>
+    </w:lvl>
+    <w:lvl w:ilvl="1" w:tplc="04160003" w:tentative="1">
+      <w:start w:val="1"/>
+      <w:numFmt w:val="bullet"/>
+      <w:lvlText w:val="o"/>
+      <w:lvlJc w:val="left"/>
+      <w:pPr>
+        <w:ind w:left="2148" w:hanging="360"/>
+      </w:pPr>
+      <w:rPr>
+        <w:rFonts w:ascii="Courier New" w:hAnsi="Courier New" w:cs="Courier New" w:hint="default"/>
+      </w:rPr>
+    </w:lvl>
+    <w:lvl w:ilvl="2" w:tplc="04160005" w:tentative="1">
+      <w:start w:val="1"/>
+      <w:numFmt w:val="bullet"/>
+      <w:lvlText w:val=""/>
+      <w:lvlJc w:val="left"/>
+      <w:pPr>
+        <w:ind w:left="2868" w:hanging="360"/>
+      </w:pPr>
+      <w:rPr>
+        <w:rFonts w:ascii="Wingdings" w:hAnsi="Wingdings" w:hint="default"/>
+      </w:rPr>
+    </w:lvl>
+    <w:lvl w:ilvl="3" w:tplc="04160001" w:tentative="1">
+      <w:start w:val="1"/>
+      <w:numFmt w:val="bullet"/>
+      <w:lvlText w:val=""/>
+      <w:lvlJc w:val="left"/>
+      <w:pPr>
+        <w:ind w:left="3588" w:hanging="360"/>
+      </w:pPr>
+      <w:rPr>
+        <w:rFonts w:ascii="Symbol" w:hAnsi="Symbol" w:hint="default"/>
+      </w:rPr>
+    </w:lvl>
+    <w:lvl w:ilvl="4" w:tplc="04160003" w:tentative="1">
+      <w:start w:val="1"/>
+      <w:numFmt w:val="bullet"/>
+      <w:lvlText w:val="o"/>
+      <w:lvlJc w:val="left"/>
+      <w:pPr>
+        <w:ind w:left="4308" w:hanging="360"/>
+      </w:pPr>
+      <w:rPr>
+        <w:rFonts w:ascii="Courier New" w:hAnsi="Courier New" w:cs="Courier New" w:hint="default"/>
+      </w:rPr>
+    </w:lvl>
+    <w:lvl w:ilvl="5" w:tplc="04160005" w:tentative="1">
+      <w:start w:val="1"/>
+      <w:numFmt w:val="bullet"/>
+      <w:lvlText w:val=""/>
+      <w:lvlJc w:val="left"/>
+      <w:pPr>
+        <w:ind w:left="5028" w:hanging="360"/>
+      </w:pPr>
+      <w:rPr>
+        <w:rFonts w:ascii="Wingdings" w:hAnsi="Wingdings" w:hint="default"/>
+      </w:rPr>
+    </w:lvl>
+    <w:lvl w:ilvl="6" w:tplc="04160001" w:tentative="1">
+      <w:start w:val="1"/>
+      <w:numFmt w:val="bullet"/>
+      <w:lvlText w:val=""/>
+      <w:lvlJc w:val="left"/>
+      <w:pPr>
+        <w:ind w:left="5748" w:hanging="360"/>
+      </w:pPr>
+      <w:rPr>
+        <w:rFonts w:ascii="Symbol" w:hAnsi="Symbol" w:hint="default"/>
+      </w:rPr>
+    </w:lvl>
+    <w:lvl w:ilvl="7" w:tplc="04160003" w:tentative="1">
+      <w:start w:val="1"/>
+      <w:numFmt w:val="bullet"/>
+      <w:lvlText w:val="o"/>
+      <w:lvlJc w:val="left"/>
+      <w:pPr>
+        <w:ind w:left="6468" w:hanging="360"/>
+      </w:pPr>
+      <w:rPr>
+        <w:rFonts w:ascii="Courier New" w:hAnsi="Courier New" w:cs="Courier New" w:hint="default"/>
+      </w:rPr>
+    </w:lvl>
+    <w:lvl w:ilvl="8" w:tplc="04160005" w:tentative="1">
+      <w:start w:val="1"/>
+      <w:numFmt w:val="bullet"/>
+      <w:lvlText w:val=""/>
+      <w:lvlJc w:val="left"/>
+      <w:pPr>
+        <w:ind w:left="7188" w:hanging="360"/>
+      </w:pPr>
+      <w:rPr>
+        <w:rFonts w:ascii="Wingdings" w:hAnsi="Wingdings" w:hint="default"/>
+      </w:rPr>
+    </w:lvl>
+  </w:abstractNum>
+  <w:abstractNum w:abstractNumId="4" w15:restartNumberingAfterBreak="0">
     <w:nsid w:val="0F9A4222"/>
     <w:multiLevelType w:val="multilevel"/>
     <w:tmpl w:val="B248EDE0"/>
@@ -3987,7 +5134,7 @@
       </w:rPr>
     </w:lvl>
   </w:abstractNum>
-  <w:abstractNum w:abstractNumId="4" w15:restartNumberingAfterBreak="0">
+  <w:abstractNum w:abstractNumId="5" w15:restartNumberingAfterBreak="0">
     <w:nsid w:val="12A17163"/>
     <w:multiLevelType w:val="hybridMultilevel"/>
     <w:tmpl w:val="9DC64F82"/>
@@ -4100,7 +5247,7 @@
       </w:rPr>
     </w:lvl>
   </w:abstractNum>
-  <w:abstractNum w:abstractNumId="5" w15:restartNumberingAfterBreak="0">
+  <w:abstractNum w:abstractNumId="6" w15:restartNumberingAfterBreak="0">
     <w:nsid w:val="1978569B"/>
     <w:multiLevelType w:val="hybridMultilevel"/>
     <w:tmpl w:val="A212F99A"/>
@@ -4213,7 +5360,7 @@
       </w:rPr>
     </w:lvl>
   </w:abstractNum>
-  <w:abstractNum w:abstractNumId="6" w15:restartNumberingAfterBreak="0">
+  <w:abstractNum w:abstractNumId="7" w15:restartNumberingAfterBreak="0">
     <w:nsid w:val="27AA6633"/>
     <w:multiLevelType w:val="multilevel"/>
     <w:tmpl w:val="ED86F7AE"/>
@@ -4362,7 +5509,7 @@
       </w:rPr>
     </w:lvl>
   </w:abstractNum>
-  <w:abstractNum w:abstractNumId="7" w15:restartNumberingAfterBreak="0">
+  <w:abstractNum w:abstractNumId="8" w15:restartNumberingAfterBreak="0">
     <w:nsid w:val="295F642F"/>
     <w:multiLevelType w:val="hybridMultilevel"/>
     <w:tmpl w:val="499685F6"/>
@@ -4475,7 +5622,120 @@
       </w:rPr>
     </w:lvl>
   </w:abstractNum>
-  <w:abstractNum w:abstractNumId="8" w15:restartNumberingAfterBreak="0">
+  <w:abstractNum w:abstractNumId="9" w15:restartNumberingAfterBreak="0">
+    <w:nsid w:val="2AC221FA"/>
+    <w:multiLevelType w:val="hybridMultilevel"/>
+    <w:tmpl w:val="6162480A"/>
+    <w:lvl w:ilvl="0" w:tplc="04160001">
+      <w:start w:val="1"/>
+      <w:numFmt w:val="bullet"/>
+      <w:lvlText w:val=""/>
+      <w:lvlJc w:val="left"/>
+      <w:pPr>
+        <w:ind w:left="1428" w:hanging="360"/>
+      </w:pPr>
+      <w:rPr>
+        <w:rFonts w:ascii="Symbol" w:hAnsi="Symbol" w:hint="default"/>
+      </w:rPr>
+    </w:lvl>
+    <w:lvl w:ilvl="1" w:tplc="04160003" w:tentative="1">
+      <w:start w:val="1"/>
+      <w:numFmt w:val="bullet"/>
+      <w:lvlText w:val="o"/>
+      <w:lvlJc w:val="left"/>
+      <w:pPr>
+        <w:ind w:left="2148" w:hanging="360"/>
+      </w:pPr>
+      <w:rPr>
+        <w:rFonts w:ascii="Courier New" w:hAnsi="Courier New" w:cs="Courier New" w:hint="default"/>
+      </w:rPr>
+    </w:lvl>
+    <w:lvl w:ilvl="2" w:tplc="04160005" w:tentative="1">
+      <w:start w:val="1"/>
+      <w:numFmt w:val="bullet"/>
+      <w:lvlText w:val=""/>
+      <w:lvlJc w:val="left"/>
+      <w:pPr>
+        <w:ind w:left="2868" w:hanging="360"/>
+      </w:pPr>
+      <w:rPr>
+        <w:rFonts w:ascii="Wingdings" w:hAnsi="Wingdings" w:hint="default"/>
+      </w:rPr>
+    </w:lvl>
+    <w:lvl w:ilvl="3" w:tplc="04160001" w:tentative="1">
+      <w:start w:val="1"/>
+      <w:numFmt w:val="bullet"/>
+      <w:lvlText w:val=""/>
+      <w:lvlJc w:val="left"/>
+      <w:pPr>
+        <w:ind w:left="3588" w:hanging="360"/>
+      </w:pPr>
+      <w:rPr>
+        <w:rFonts w:ascii="Symbol" w:hAnsi="Symbol" w:hint="default"/>
+      </w:rPr>
+    </w:lvl>
+    <w:lvl w:ilvl="4" w:tplc="04160003" w:tentative="1">
+      <w:start w:val="1"/>
+      <w:numFmt w:val="bullet"/>
+      <w:lvlText w:val="o"/>
+      <w:lvlJc w:val="left"/>
+      <w:pPr>
+        <w:ind w:left="4308" w:hanging="360"/>
+      </w:pPr>
+      <w:rPr>
+        <w:rFonts w:ascii="Courier New" w:hAnsi="Courier New" w:cs="Courier New" w:hint="default"/>
+      </w:rPr>
+    </w:lvl>
+    <w:lvl w:ilvl="5" w:tplc="04160005" w:tentative="1">
+      <w:start w:val="1"/>
+      <w:numFmt w:val="bullet"/>
+      <w:lvlText w:val=""/>
+      <w:lvlJc w:val="left"/>
+      <w:pPr>
+        <w:ind w:left="5028" w:hanging="360"/>
+      </w:pPr>
+      <w:rPr>
+        <w:rFonts w:ascii="Wingdings" w:hAnsi="Wingdings" w:hint="default"/>
+      </w:rPr>
+    </w:lvl>
+    <w:lvl w:ilvl="6" w:tplc="04160001" w:tentative="1">
+      <w:start w:val="1"/>
+      <w:numFmt w:val="bullet"/>
+      <w:lvlText w:val=""/>
+      <w:lvlJc w:val="left"/>
+      <w:pPr>
+        <w:ind w:left="5748" w:hanging="360"/>
+      </w:pPr>
+      <w:rPr>
+        <w:rFonts w:ascii="Symbol" w:hAnsi="Symbol" w:hint="default"/>
+      </w:rPr>
+    </w:lvl>
+    <w:lvl w:ilvl="7" w:tplc="04160003" w:tentative="1">
+      <w:start w:val="1"/>
+      <w:numFmt w:val="bullet"/>
+      <w:lvlText w:val="o"/>
+      <w:lvlJc w:val="left"/>
+      <w:pPr>
+        <w:ind w:left="6468" w:hanging="360"/>
+      </w:pPr>
+      <w:rPr>
+        <w:rFonts w:ascii="Courier New" w:hAnsi="Courier New" w:cs="Courier New" w:hint="default"/>
+      </w:rPr>
+    </w:lvl>
+    <w:lvl w:ilvl="8" w:tplc="04160005" w:tentative="1">
+      <w:start w:val="1"/>
+      <w:numFmt w:val="bullet"/>
+      <w:lvlText w:val=""/>
+      <w:lvlJc w:val="left"/>
+      <w:pPr>
+        <w:ind w:left="7188" w:hanging="360"/>
+      </w:pPr>
+      <w:rPr>
+        <w:rFonts w:ascii="Wingdings" w:hAnsi="Wingdings" w:hint="default"/>
+      </w:rPr>
+    </w:lvl>
+  </w:abstractNum>
+  <w:abstractNum w:abstractNumId="10" w15:restartNumberingAfterBreak="0">
     <w:nsid w:val="3503621D"/>
     <w:multiLevelType w:val="hybridMultilevel"/>
     <w:tmpl w:val="602CE00C"/>
@@ -4588,7 +5848,7 @@
       </w:rPr>
     </w:lvl>
   </w:abstractNum>
-  <w:abstractNum w:abstractNumId="9" w15:restartNumberingAfterBreak="0">
+  <w:abstractNum w:abstractNumId="11" w15:restartNumberingAfterBreak="0">
     <w:nsid w:val="3506762E"/>
     <w:multiLevelType w:val="hybridMultilevel"/>
     <w:tmpl w:val="144E625C"/>
@@ -4701,7 +5961,7 @@
       </w:rPr>
     </w:lvl>
   </w:abstractNum>
-  <w:abstractNum w:abstractNumId="10" w15:restartNumberingAfterBreak="0">
+  <w:abstractNum w:abstractNumId="12" w15:restartNumberingAfterBreak="0">
     <w:nsid w:val="3D8026EF"/>
     <w:multiLevelType w:val="hybridMultilevel"/>
     <w:tmpl w:val="8BE2E80A"/>
@@ -4814,7 +6074,7 @@
       </w:rPr>
     </w:lvl>
   </w:abstractNum>
-  <w:abstractNum w:abstractNumId="11" w15:restartNumberingAfterBreak="0">
+  <w:abstractNum w:abstractNumId="13" w15:restartNumberingAfterBreak="0">
     <w:nsid w:val="40385DFC"/>
     <w:multiLevelType w:val="hybridMultilevel"/>
     <w:tmpl w:val="8C3C50C0"/>
@@ -4927,7 +6187,7 @@
       </w:rPr>
     </w:lvl>
   </w:abstractNum>
-  <w:abstractNum w:abstractNumId="12" w15:restartNumberingAfterBreak="0">
+  <w:abstractNum w:abstractNumId="14" w15:restartNumberingAfterBreak="0">
     <w:nsid w:val="4CD8484F"/>
     <w:multiLevelType w:val="hybridMultilevel"/>
     <w:tmpl w:val="7BF6030A"/>
@@ -5040,7 +6300,7 @@
       </w:rPr>
     </w:lvl>
   </w:abstractNum>
-  <w:abstractNum w:abstractNumId="13" w15:restartNumberingAfterBreak="0">
+  <w:abstractNum w:abstractNumId="15" w15:restartNumberingAfterBreak="0">
     <w:nsid w:val="4FC4499B"/>
     <w:multiLevelType w:val="hybridMultilevel"/>
     <w:tmpl w:val="B6AED1D4"/>
@@ -5153,7 +6413,7 @@
       </w:rPr>
     </w:lvl>
   </w:abstractNum>
-  <w:abstractNum w:abstractNumId="14" w15:restartNumberingAfterBreak="0">
+  <w:abstractNum w:abstractNumId="16" w15:restartNumberingAfterBreak="0">
     <w:nsid w:val="50021921"/>
     <w:multiLevelType w:val="hybridMultilevel"/>
     <w:tmpl w:val="747C439A"/>
@@ -5266,7 +6526,7 @@
       </w:rPr>
     </w:lvl>
   </w:abstractNum>
-  <w:abstractNum w:abstractNumId="15" w15:restartNumberingAfterBreak="0">
+  <w:abstractNum w:abstractNumId="17" w15:restartNumberingAfterBreak="0">
     <w:nsid w:val="52443966"/>
     <w:multiLevelType w:val="hybridMultilevel"/>
     <w:tmpl w:val="579C5378"/>
@@ -5379,7 +6639,7 @@
       </w:rPr>
     </w:lvl>
   </w:abstractNum>
-  <w:abstractNum w:abstractNumId="16" w15:restartNumberingAfterBreak="0">
+  <w:abstractNum w:abstractNumId="18" w15:restartNumberingAfterBreak="0">
     <w:nsid w:val="526817C1"/>
     <w:multiLevelType w:val="hybridMultilevel"/>
     <w:tmpl w:val="90C6A5A2"/>
@@ -5492,7 +6752,7 @@
       </w:rPr>
     </w:lvl>
   </w:abstractNum>
-  <w:abstractNum w:abstractNumId="17" w15:restartNumberingAfterBreak="0">
+  <w:abstractNum w:abstractNumId="19" w15:restartNumberingAfterBreak="0">
     <w:nsid w:val="604F7EB4"/>
     <w:multiLevelType w:val="hybridMultilevel"/>
     <w:tmpl w:val="2E92F336"/>
@@ -5605,7 +6865,7 @@
       </w:rPr>
     </w:lvl>
   </w:abstractNum>
-  <w:abstractNum w:abstractNumId="18" w15:restartNumberingAfterBreak="0">
+  <w:abstractNum w:abstractNumId="20" w15:restartNumberingAfterBreak="0">
     <w:nsid w:val="6DEB30C9"/>
     <w:multiLevelType w:val="hybridMultilevel"/>
     <w:tmpl w:val="8DBE3088"/>
@@ -5718,7 +6978,7 @@
       </w:rPr>
     </w:lvl>
   </w:abstractNum>
-  <w:abstractNum w:abstractNumId="19" w15:restartNumberingAfterBreak="0">
+  <w:abstractNum w:abstractNumId="21" w15:restartNumberingAfterBreak="0">
     <w:nsid w:val="7432701D"/>
     <w:multiLevelType w:val="multilevel"/>
     <w:tmpl w:val="BC14CF2C"/>
@@ -5867,7 +7127,7 @@
       </w:rPr>
     </w:lvl>
   </w:abstractNum>
-  <w:abstractNum w:abstractNumId="20" w15:restartNumberingAfterBreak="0">
+  <w:abstractNum w:abstractNumId="22" w15:restartNumberingAfterBreak="0">
     <w:nsid w:val="752D12BB"/>
     <w:multiLevelType w:val="hybridMultilevel"/>
     <w:tmpl w:val="9AAE90CA"/>
@@ -5980,7 +7240,7 @@
       </w:rPr>
     </w:lvl>
   </w:abstractNum>
-  <w:abstractNum w:abstractNumId="21" w15:restartNumberingAfterBreak="0">
+  <w:abstractNum w:abstractNumId="23" w15:restartNumberingAfterBreak="0">
     <w:nsid w:val="79F86C39"/>
     <w:multiLevelType w:val="hybridMultilevel"/>
     <w:tmpl w:val="22CC7568"/>
@@ -6093,71 +7353,77 @@
       </w:rPr>
     </w:lvl>
   </w:abstractNum>
-  <w:num w:numId="1">
+  <w:num w:numId="1" w16cid:durableId="2077164305">
+    <w:abstractNumId w:val="5"/>
+  </w:num>
+  <w:num w:numId="2" w16cid:durableId="565073089">
+    <w:abstractNumId w:val="8"/>
+  </w:num>
+  <w:num w:numId="3" w16cid:durableId="844829484">
+    <w:abstractNumId w:val="15"/>
+  </w:num>
+  <w:num w:numId="4" w16cid:durableId="438136664">
+    <w:abstractNumId w:val="12"/>
+  </w:num>
+  <w:num w:numId="5" w16cid:durableId="866987119">
+    <w:abstractNumId w:val="19"/>
+  </w:num>
+  <w:num w:numId="6" w16cid:durableId="1480607035">
+    <w:abstractNumId w:val="16"/>
+  </w:num>
+  <w:num w:numId="7" w16cid:durableId="1228493629">
+    <w:abstractNumId w:val="14"/>
+  </w:num>
+  <w:num w:numId="8" w16cid:durableId="1351955371">
+    <w:abstractNumId w:val="20"/>
+  </w:num>
+  <w:num w:numId="9" w16cid:durableId="1423180148">
+    <w:abstractNumId w:val="23"/>
+  </w:num>
+  <w:num w:numId="10" w16cid:durableId="1218857475">
+    <w:abstractNumId w:val="13"/>
+  </w:num>
+  <w:num w:numId="11" w16cid:durableId="260844305">
+    <w:abstractNumId w:val="6"/>
+  </w:num>
+  <w:num w:numId="12" w16cid:durableId="304160868">
+    <w:abstractNumId w:val="11"/>
+  </w:num>
+  <w:num w:numId="13" w16cid:durableId="169758081">
+    <w:abstractNumId w:val="18"/>
+  </w:num>
+  <w:num w:numId="14" w16cid:durableId="279922469">
+    <w:abstractNumId w:val="21"/>
+  </w:num>
+  <w:num w:numId="15" w16cid:durableId="1153183824">
+    <w:abstractNumId w:val="7"/>
+  </w:num>
+  <w:num w:numId="16" w16cid:durableId="943343097">
+    <w:abstractNumId w:val="1"/>
+  </w:num>
+  <w:num w:numId="17" w16cid:durableId="1674335623">
     <w:abstractNumId w:val="4"/>
   </w:num>
-  <w:num w:numId="2">
-    <w:abstractNumId w:val="7"/>
+  <w:num w:numId="18" w16cid:durableId="1435247976">
+    <w:abstractNumId w:val="2"/>
   </w:num>
-  <w:num w:numId="3">
-    <w:abstractNumId w:val="13"/>
-  </w:num>
-  <w:num w:numId="4">
+  <w:num w:numId="19" w16cid:durableId="1950119463">
     <w:abstractNumId w:val="10"/>
   </w:num>
-  <w:num w:numId="5">
+  <w:num w:numId="20" w16cid:durableId="1552882513">
+    <w:abstractNumId w:val="0"/>
+  </w:num>
+  <w:num w:numId="21" w16cid:durableId="737215555">
+    <w:abstractNumId w:val="22"/>
+  </w:num>
+  <w:num w:numId="22" w16cid:durableId="804814831">
     <w:abstractNumId w:val="17"/>
   </w:num>
-  <w:num w:numId="6">
-    <w:abstractNumId w:val="14"/>
-  </w:num>
-  <w:num w:numId="7">
-    <w:abstractNumId w:val="12"/>
-  </w:num>
-  <w:num w:numId="8">
-    <w:abstractNumId w:val="18"/>
-  </w:num>
-  <w:num w:numId="9">
-    <w:abstractNumId w:val="21"/>
-  </w:num>
-  <w:num w:numId="10">
-    <w:abstractNumId w:val="11"/>
-  </w:num>
-  <w:num w:numId="11">
-    <w:abstractNumId w:val="5"/>
-  </w:num>
-  <w:num w:numId="12">
-    <w:abstractNumId w:val="9"/>
-  </w:num>
-  <w:num w:numId="13">
-    <w:abstractNumId w:val="16"/>
-  </w:num>
-  <w:num w:numId="14">
-    <w:abstractNumId w:val="19"/>
-  </w:num>
-  <w:num w:numId="15">
-    <w:abstractNumId w:val="6"/>
-  </w:num>
-  <w:num w:numId="16">
-    <w:abstractNumId w:val="1"/>
-  </w:num>
-  <w:num w:numId="17">
+  <w:num w:numId="23" w16cid:durableId="879368093">
     <w:abstractNumId w:val="3"/>
   </w:num>
-  <w:num w:numId="18">
-    <w:abstractNumId w:val="2"/>
-  </w:num>
-  <w:num w:numId="19">
-    <w:abstractNumId w:val="8"/>
-  </w:num>
-  <w:num w:numId="20">
-    <w:abstractNumId w:val="0"/>
-  </w:num>
-  <w:num w:numId="21">
-    <w:abstractNumId w:val="20"/>
-  </w:num>
-  <w:num w:numId="22">
-    <w:abstractNumId w:val="15"/>
+  <w:num w:numId="24" w16cid:durableId="1151142973">
+    <w:abstractNumId w:val="9"/>
   </w:num>
 </w:numbering>
 </file>
@@ -6561,13 +7827,13 @@
     <w:name w:val="Normal"/>
     <w:qFormat/>
   </w:style>
-  <w:style w:type="character" w:default="1" w:styleId="DefaultParagraphFont">
+  <w:style w:type="character" w:default="1" w:styleId="Fontepargpadro">
     <w:name w:val="Default Paragraph Font"/>
     <w:uiPriority w:val="1"/>
     <w:semiHidden/>
     <w:unhideWhenUsed/>
   </w:style>
-  <w:style w:type="table" w:default="1" w:styleId="TableNormal">
+  <w:style w:type="table" w:default="1" w:styleId="Tabelanormal">
     <w:name w:val="Normal Table"/>
     <w:uiPriority w:val="99"/>
     <w:semiHidden/>
@@ -6582,13 +7848,13 @@
       </w:tblCellMar>
     </w:tblPr>
   </w:style>
-  <w:style w:type="numbering" w:default="1" w:styleId="NoList">
+  <w:style w:type="numbering" w:default="1" w:styleId="Semlista">
     <w:name w:val="No List"/>
     <w:uiPriority w:val="99"/>
     <w:semiHidden/>
     <w:unhideWhenUsed/>
   </w:style>
-  <w:style w:type="paragraph" w:styleId="ListParagraph">
+  <w:style w:type="paragraph" w:styleId="PargrafodaLista">
     <w:name w:val="List Paragraph"/>
     <w:basedOn w:val="Normal"/>
     <w:uiPriority w:val="34"/>
@@ -6616,11 +7882,11 @@
       <w:lang w:eastAsia="pt-BR"/>
     </w:rPr>
   </w:style>
-  <w:style w:type="paragraph" w:styleId="Header">
+  <w:style w:type="paragraph" w:styleId="Cabealho">
     <w:name w:val="header"/>
     <w:aliases w:val="Header Char,encabezado,Cover Page"/>
     <w:basedOn w:val="Normal"/>
-    <w:link w:val="HeaderChar1"/>
+    <w:link w:val="CabealhoChar"/>
     <w:unhideWhenUsed/>
     <w:rsid w:val="00E71F72"/>
     <w:pPr>
@@ -6631,17 +7897,17 @@
       <w:spacing w:after="0" w:line="240" w:lineRule="auto"/>
     </w:pPr>
   </w:style>
-  <w:style w:type="character" w:customStyle="1" w:styleId="HeaderChar1">
-    <w:name w:val="Header Char1"/>
+  <w:style w:type="character" w:customStyle="1" w:styleId="CabealhoChar">
+    <w:name w:val="Cabeçalho Char"/>
     <w:aliases w:val="Header Char Char,encabezado Char,Cover Page Char"/>
-    <w:basedOn w:val="DefaultParagraphFont"/>
-    <w:link w:val="Header"/>
+    <w:basedOn w:val="Fontepargpadro"/>
+    <w:link w:val="Cabealho"/>
     <w:rsid w:val="00E71F72"/>
   </w:style>
-  <w:style w:type="paragraph" w:styleId="Footer">
+  <w:style w:type="paragraph" w:styleId="Rodap">
     <w:name w:val="footer"/>
     <w:basedOn w:val="Normal"/>
-    <w:link w:val="FooterChar"/>
+    <w:link w:val="RodapChar"/>
     <w:uiPriority w:val="99"/>
     <w:unhideWhenUsed/>
     <w:rsid w:val="00E71F72"/>
@@ -6653,22 +7919,27 @@
       <w:spacing w:after="0" w:line="240" w:lineRule="auto"/>
     </w:pPr>
   </w:style>
-  <w:style w:type="character" w:customStyle="1" w:styleId="FooterChar">
-    <w:name w:val="Footer Char"/>
-    <w:basedOn w:val="DefaultParagraphFont"/>
-    <w:link w:val="Footer"/>
+  <w:style w:type="character" w:customStyle="1" w:styleId="RodapChar">
+    <w:name w:val="Rodapé Char"/>
+    <w:basedOn w:val="Fontepargpadro"/>
+    <w:link w:val="Rodap"/>
     <w:uiPriority w:val="99"/>
     <w:rsid w:val="00E71F72"/>
   </w:style>
   <w:style w:type="character" w:customStyle="1" w:styleId="i-apostilas-label-title">
     <w:name w:val="i-apostilas-label-title"/>
-    <w:basedOn w:val="DefaultParagraphFont"/>
+    <w:basedOn w:val="Fontepargpadro"/>
     <w:rsid w:val="007E0D0C"/>
   </w:style>
   <w:style w:type="character" w:customStyle="1" w:styleId="i-apostilas-label-subtitle">
     <w:name w:val="i-apostilas-label-subtitle"/>
-    <w:basedOn w:val="DefaultParagraphFont"/>
+    <w:basedOn w:val="Fontepargpadro"/>
     <w:rsid w:val="007E0D0C"/>
+  </w:style>
+  <w:style w:type="character" w:customStyle="1" w:styleId="ui-provider">
+    <w:name w:val="ui-provider"/>
+    <w:basedOn w:val="Fontepargpadro"/>
+    <w:rsid w:val="007644BB"/>
   </w:style>
 </w:styles>
 </file>

</xml_diff>

<commit_message>
Adicionando Imagem courses0.jpg no carrossel
</commit_message>
<xml_diff>
--- a/UInvest/target/classes/Domain Driven Design.docx
+++ b/UInvest/target/classes/Domain Driven Design.docx
@@ -1,6 +1,6 @@
 
 <file path=word/document.xml><?xml version="1.0" encoding="utf-8"?>
-<w:document xmlns:wpc="http://schemas.microsoft.com/office/word/2010/wordprocessingCanvas" xmlns:cx="http://schemas.microsoft.com/office/drawing/2014/chartex" xmlns:cx1="http://schemas.microsoft.com/office/drawing/2015/9/8/chartex" xmlns:cx2="http://schemas.microsoft.com/office/drawing/2015/10/21/chartex" xmlns:cx3="http://schemas.microsoft.com/office/drawing/2016/5/9/chartex" xmlns:cx4="http://schemas.microsoft.com/office/drawing/2016/5/10/chartex" xmlns:cx5="http://schemas.microsoft.com/office/drawing/2016/5/11/chartex" xmlns:cx6="http://schemas.microsoft.com/office/drawing/2016/5/12/chartex" xmlns:cx7="http://schemas.microsoft.com/office/drawing/2016/5/13/chartex" xmlns:cx8="http://schemas.microsoft.com/office/drawing/2016/5/14/chartex" xmlns:mc="http://schemas.openxmlformats.org/markup-compatibility/2006" xmlns:aink="http://schemas.microsoft.com/office/drawing/2016/ink" xmlns:am3d="http://schemas.microsoft.com/office/drawing/2017/model3d" xmlns:o="urn:schemas-microsoft-com:office:office" xmlns:oel="http://schemas.microsoft.com/office/2019/extlst" xmlns:r="http://schemas.openxmlformats.org/officeDocument/2006/relationships" xmlns:m="http://schemas.openxmlformats.org/officeDocument/2006/math" xmlns:v="urn:schemas-microsoft-com:vml" xmlns:wp14="http://schemas.microsoft.com/office/word/2010/wordprocessingDrawing" xmlns:wp="http://schemas.openxmlformats.org/drawingml/2006/wordprocessingDrawing" xmlns:w10="urn:schemas-microsoft-com:office:word" xmlns:w="http://schemas.openxmlformats.org/wordprocessingml/2006/main" xmlns:w14="http://schemas.microsoft.com/office/word/2010/wordml" xmlns:w15="http://schemas.microsoft.com/office/word/2012/wordml" xmlns:w16cex="http://schemas.microsoft.com/office/word/2018/wordml/cex" xmlns:w16cid="http://schemas.microsoft.com/office/word/2016/wordml/cid" xmlns:w16="http://schemas.microsoft.com/office/word/2018/wordml" xmlns:w16sdtdh="http://schemas.microsoft.com/office/word/2020/wordml/sdtdatahash" xmlns:w16se="http://schemas.microsoft.com/office/word/2015/wordml/symex" xmlns:wpg="http://schemas.microsoft.com/office/word/2010/wordprocessingGroup" xmlns:wpi="http://schemas.microsoft.com/office/word/2010/wordprocessingInk" xmlns:wne="http://schemas.microsoft.com/office/word/2006/wordml" xmlns:wps="http://schemas.microsoft.com/office/word/2010/wordprocessingShape" mc:Ignorable="w14 w15 w16se w16cid w16 w16cex w16sdtdh wp14">
+<w:document xmlns:wpc="http://schemas.microsoft.com/office/word/2010/wordprocessingCanvas" xmlns:cx="http://schemas.microsoft.com/office/drawing/2014/chartex" xmlns:cx1="http://schemas.microsoft.com/office/drawing/2015/9/8/chartex" xmlns:cx2="http://schemas.microsoft.com/office/drawing/2015/10/21/chartex" xmlns:cx3="http://schemas.microsoft.com/office/drawing/2016/5/9/chartex" xmlns:cx4="http://schemas.microsoft.com/office/drawing/2016/5/10/chartex" xmlns:cx5="http://schemas.microsoft.com/office/drawing/2016/5/11/chartex" xmlns:cx6="http://schemas.microsoft.com/office/drawing/2016/5/12/chartex" xmlns:cx7="http://schemas.microsoft.com/office/drawing/2016/5/13/chartex" xmlns:cx8="http://schemas.microsoft.com/office/drawing/2016/5/14/chartex" xmlns:mc="http://schemas.openxmlformats.org/markup-compatibility/2006" xmlns:aink="http://schemas.microsoft.com/office/drawing/2016/ink" xmlns:am3d="http://schemas.microsoft.com/office/drawing/2017/model3d" xmlns:o="urn:schemas-microsoft-com:office:office" xmlns:oel="http://schemas.microsoft.com/office/2019/extlst" xmlns:r="http://schemas.openxmlformats.org/officeDocument/2006/relationships" xmlns:m="http://schemas.openxmlformats.org/officeDocument/2006/math" xmlns:v="urn:schemas-microsoft-com:vml" xmlns:wp14="http://schemas.microsoft.com/office/word/2010/wordprocessingDrawing" xmlns:wp="http://schemas.openxmlformats.org/drawingml/2006/wordprocessingDrawing" xmlns:w10="urn:schemas-microsoft-com:office:word" xmlns:w="http://schemas.openxmlformats.org/wordprocessingml/2006/main" xmlns:w14="http://schemas.microsoft.com/office/word/2010/wordml" xmlns:w15="http://schemas.microsoft.com/office/word/2012/wordml" xmlns:w16cex="http://schemas.microsoft.com/office/word/2018/wordml/cex" xmlns:w16cid="http://schemas.microsoft.com/office/word/2016/wordml/cid" xmlns:w16="http://schemas.microsoft.com/office/word/2018/wordml" xmlns:w16du="http://schemas.microsoft.com/office/word/2023/wordml/word16du" xmlns:w16sdtdh="http://schemas.microsoft.com/office/word/2020/wordml/sdtdatahash" xmlns:w16se="http://schemas.microsoft.com/office/word/2015/wordml/symex" xmlns:wpg="http://schemas.microsoft.com/office/word/2010/wordprocessingGroup" xmlns:wpi="http://schemas.microsoft.com/office/word/2010/wordprocessingInk" xmlns:wne="http://schemas.microsoft.com/office/word/2006/wordml" xmlns:wps="http://schemas.microsoft.com/office/word/2010/wordprocessingShape" mc:Ignorable="w14 w15 w16se w16cid w16 w16cex w16sdtdh wp14">
   <w:body>
     <w:p>
       <w:pPr>
@@ -104,13 +104,29 @@
     <w:p>
       <w:pPr>
         <w:jc w:val="center"/>
-      </w:pPr>
-      <w:r>
         <w:rPr>
           <w:rFonts w:ascii="Arial" w:eastAsia="Arial" w:hAnsi="Arial" w:cs="Arial"/>
           <w:sz w:val="24"/>
         </w:rPr>
+      </w:pPr>
+      <w:r>
+        <w:rPr>
+          <w:rFonts w:ascii="Arial" w:eastAsia="Arial" w:hAnsi="Arial" w:cs="Arial"/>
+          <w:sz w:val="24"/>
+        </w:rPr>
         <w:t xml:space="preserve"> GABRIEL TRICERRI ANDRÉ NIACARIS</w:t>
+      </w:r>
+    </w:p>
+    <w:p>
+      <w:pPr>
+        <w:jc w:val="center"/>
+      </w:pPr>
+      <w:r>
+        <w:rPr>
+          <w:rFonts w:ascii="Arial" w:eastAsia="Arial" w:hAnsi="Arial" w:cs="Arial"/>
+          <w:sz w:val="24"/>
+        </w:rPr>
+        <w:t>RODRIGO FAVILLA ZARA</w:t>
       </w:r>
     </w:p>
     <w:p>
@@ -377,6 +393,70 @@
       </w:r>
     </w:p>
     <w:p>
+      <w:r>
+        <w:t>Na U-Invest, nosso objetivo é democratizar o acesso ao conhecimento financeiro e ao mercado de investimentos, fornecendo cursos online de alta qualidade, que abrangem desde conceitos básicos até estratégias avançadas de investimento. Além disso, nosso chatbot inteligente visa ajudar os usuários a esclarecer dúvidas sobre IPOs e plataformas de investimento, tornando o processo de investimento mais fácil e acessível.</w:t>
+      </w:r>
+    </w:p>
+    <w:p>
+      <w:pPr>
+        <w:rPr>
+          <w:sz w:val="28"/>
+          <w:szCs w:val="28"/>
+        </w:rPr>
+      </w:pPr>
+      <w:r>
+        <w:rPr>
+          <w:b/>
+          <w:bCs/>
+          <w:sz w:val="28"/>
+          <w:szCs w:val="28"/>
+        </w:rPr>
+        <w:t>Solução</w:t>
+      </w:r>
+      <w:r>
+        <w:rPr>
+          <w:sz w:val="28"/>
+          <w:szCs w:val="28"/>
+        </w:rPr>
+        <w:t>:</w:t>
+      </w:r>
+    </w:p>
+    <w:p>
+      <w:pPr>
+        <w:rPr>
+          <w:sz w:val="28"/>
+          <w:szCs w:val="28"/>
+        </w:rPr>
+      </w:pPr>
+      <w:r>
+        <w:t>Na U-Invest, oferecemos uma solução completa para quem deseja investir. Por meio de nossa plataforma, unimos tecnologia e investimento, tornando mais fácil e acessível a compreensão do prospecto de uma oferta e permitindo que os investidores se tornem acionistas de forma mais eficiente. Além disso, nossa plataforma proporciona um ambiente amigável e seguro, onde os usuários podem acessar informações sobre as melhores opções de investimento disponíveis. Combinando tecnologia de ponta com nossa experiência no mercado financeiro, estamos comprometidos em ajudar mais pessoas a aproveitar as oportunidades oferecidas pelos investimentos e, assim, contribuir para a formação de uma sociedade financeiramente consciente e informada.</w:t>
+      </w:r>
+    </w:p>
+    <w:p>
+      <w:pPr>
+        <w:rPr>
+          <w:sz w:val="28"/>
+          <w:szCs w:val="28"/>
+        </w:rPr>
+      </w:pPr>
+      <w:r>
+        <w:rPr>
+          <w:b/>
+          <w:bCs/>
+          <w:sz w:val="28"/>
+          <w:szCs w:val="28"/>
+        </w:rPr>
+        <w:t>Justificativa</w:t>
+      </w:r>
+      <w:r>
+        <w:rPr>
+          <w:sz w:val="28"/>
+          <w:szCs w:val="28"/>
+        </w:rPr>
+        <w:t>:</w:t>
+      </w:r>
+    </w:p>
+    <w:p>
       <w:pPr>
         <w:rPr>
           <w:sz w:val="24"/>
@@ -384,14 +464,9 @@
         </w:rPr>
       </w:pPr>
       <w:r>
-        <w:rPr>
-          <w:sz w:val="24"/>
-          <w:szCs w:val="24"/>
-        </w:rPr>
-        <w:t xml:space="preserve">Na U-Invest, nosso principal objetivo é promover a educação financeira e incentivar mais pessoas a se tornarem ativas no mercado de investimentos. Acreditamos que o conhecimento é a chave para uma tomada de decisão consciente e informada, por isso fornecemos cursos online de qualidade que abrangem desde conceitos básicos até estratégias avançadas de investimento. Além disso, oferecemos um chatbot inteligente que pode ajudar os usuários a tirar suas dúvidas sobre IPOs e plataformas de investimento, tornando o processo mais fácil e acessível. </w:t>
-      </w:r>
-    </w:p>
-    <w:p/>
+        <w:t>Acreditamos que a educação financeira é fundamental para uma tomada de decisão consciente e informada no mercado de investimentos. Sabemos que muitas pessoas ainda têm dificuldade em compreender o mundo financeiro e os conceitos básicos de investimento. Por isso, na U-Invest, estamos empenhados em fornecer soluções educacionais de qualidade que possam ajudar as pessoas a investir melhor. Com nossos cursos online e chatbot, esperamos não apenas democratizar o acesso ao conhecimento financeiro, mas também contribuir para a criação de uma sociedade financeiramente mais consciente e informada.</w:t>
+      </w:r>
+    </w:p>
     <w:p>
       <w:pPr>
         <w:rPr>
@@ -406,7 +481,7 @@
           <w:sz w:val="28"/>
           <w:szCs w:val="28"/>
         </w:rPr>
-        <w:t>Solução</w:t>
+        <w:t>Diagrama de Classes</w:t>
       </w:r>
       <w:r>
         <w:rPr>
@@ -419,58 +494,28 @@
     <w:p>
       <w:pPr>
         <w:rPr>
-          <w:sz w:val="24"/>
-          <w:szCs w:val="24"/>
-        </w:rPr>
-      </w:pPr>
-      <w:r>
-        <w:rPr>
-          <w:sz w:val="24"/>
-          <w:szCs w:val="24"/>
-        </w:rPr>
-        <w:t>Com o objetivo de aumentar a taxa de investidores no país, na U-Invest, buscamos unir investimento e tecnologia para facilitar a compreensão do prospecto de uma oferta e ajudar os investidores a se tornarem acionistas de forma mais eficiente. Através de nossas soluções, fornecemos um ambiente amigável e acessível, onde os usuários podem aprender sobre as melhores opções de investimento disponíveis e realizar suas transações de forma segura e fácil. Combinando tecnologia de ponta com nossa experiência no mercado financeiro, estamos comprometidos em ajudar mais pessoas a aproveitar as oportunidades oferecidas pelos investimentos.</w:t>
-      </w:r>
-    </w:p>
-    <w:p>
-      <w:pPr>
-        <w:rPr>
-          <w:sz w:val="28"/>
-          <w:szCs w:val="28"/>
-        </w:rPr>
-      </w:pPr>
-      <w:r>
-        <w:rPr>
-          <w:b/>
-          <w:bCs/>
-          <w:sz w:val="28"/>
-          <w:szCs w:val="28"/>
-        </w:rPr>
-        <w:t>Diagrama de Classes</w:t>
-      </w:r>
-      <w:r>
-        <w:rPr>
-          <w:sz w:val="28"/>
-          <w:szCs w:val="28"/>
-        </w:rPr>
-        <w:t>:</w:t>
-      </w:r>
-    </w:p>
-    <w:p>
-      <w:pPr>
-        <w:rPr>
-          <w:sz w:val="28"/>
-          <w:szCs w:val="28"/>
-        </w:rPr>
-      </w:pPr>
-      <w:r>
-        <w:rPr>
+          <w:sz w:val="28"/>
+          <w:szCs w:val="28"/>
+        </w:rPr>
+      </w:pPr>
+      <w:r>
+        <w:rPr>
+          <w:noProof/>
           <w:sz w:val="28"/>
           <w:szCs w:val="28"/>
         </w:rPr>
         <w:drawing>
-          <wp:inline distT="0" distB="0" distL="0" distR="0" wp14:anchorId="497536CB" wp14:editId="33D1CA11">
-            <wp:extent cx="5760085" cy="3938270"/>
-            <wp:effectExtent l="0" t="0" r="0" b="5080"/>
+          <wp:anchor distT="0" distB="0" distL="114300" distR="114300" simplePos="0" relativeHeight="251673600" behindDoc="0" locked="0" layoutInCell="1" allowOverlap="1" wp14:anchorId="497536CB" wp14:editId="075C898F">
+            <wp:simplePos x="0" y="0"/>
+            <wp:positionH relativeFrom="margin">
+              <wp:align>center</wp:align>
+            </wp:positionH>
+            <wp:positionV relativeFrom="paragraph">
+              <wp:posOffset>64770</wp:posOffset>
+            </wp:positionV>
+            <wp:extent cx="4724400" cy="3230153"/>
+            <wp:effectExtent l="0" t="0" r="0" b="8890"/>
+            <wp:wrapSquare wrapText="bothSides"/>
             <wp:docPr id="1" name="Imagem 1" descr="Diagrama&#10;&#10;Descrição gerada automaticamente com confiança média"/>
             <wp:cNvGraphicFramePr>
               <a:graphicFrameLocks xmlns:a="http://schemas.openxmlformats.org/drawingml/2006/main" noChangeAspect="1"/>
@@ -483,7 +528,13 @@
                     <pic:cNvPicPr/>
                   </pic:nvPicPr>
                   <pic:blipFill>
-                    <a:blip r:embed="rId9"/>
+                    <a:blip r:embed="rId9">
+                      <a:extLst>
+                        <a:ext uri="{28A0092B-C50C-407E-A947-70E740481C1C}">
+                          <a14:useLocalDpi xmlns:a14="http://schemas.microsoft.com/office/drawing/2010/main" val="0"/>
+                        </a:ext>
+                      </a:extLst>
+                    </a:blip>
                     <a:stretch>
                       <a:fillRect/>
                     </a:stretch>
@@ -491,7 +542,7 @@
                   <pic:spPr>
                     <a:xfrm>
                       <a:off x="0" y="0"/>
-                      <a:ext cx="5760085" cy="3938270"/>
+                      <a:ext cx="4724400" cy="3230153"/>
                     </a:xfrm>
                     <a:prstGeom prst="rect">
                       <a:avLst/>
@@ -500,7 +551,13 @@
                 </pic:pic>
               </a:graphicData>
             </a:graphic>
-          </wp:inline>
+            <wp14:sizeRelH relativeFrom="page">
+              <wp14:pctWidth>0</wp14:pctWidth>
+            </wp14:sizeRelH>
+            <wp14:sizeRelV relativeFrom="page">
+              <wp14:pctHeight>0</wp14:pctHeight>
+            </wp14:sizeRelV>
+          </wp:anchor>
         </w:drawing>
       </w:r>
     </w:p>
@@ -1385,7 +1442,7 @@
           <w:lang w:eastAsia="pt-BR"/>
         </w:rPr>
         <w:drawing>
-          <wp:inline distT="0" distB="0" distL="0" distR="0" wp14:anchorId="15AB0134" wp14:editId="282297F3">
+          <wp:inline distT="0" distB="0" distL="0" distR="0" wp14:anchorId="15AB0134" wp14:editId="17458114">
             <wp:extent cx="4581525" cy="3018828"/>
             <wp:effectExtent l="0" t="0" r="0" b="0"/>
             <wp:docPr id="6" name="Imagem 6" descr="Diagrama&#10;&#10;Descrição gerada automaticamente"/>
@@ -1408,7 +1465,7 @@
                   <pic:spPr>
                     <a:xfrm>
                       <a:off x="0" y="0"/>
-                      <a:ext cx="4602241" cy="3032478"/>
+                      <a:ext cx="4581525" cy="3018828"/>
                     </a:xfrm>
                     <a:prstGeom prst="rect">
                       <a:avLst/>
@@ -2308,20 +2365,6 @@
     <w:p>
       <w:pPr>
         <w:rPr>
-          <w:lang w:eastAsia="pt-BR"/>
-        </w:rPr>
-      </w:pPr>
-    </w:p>
-    <w:p>
-      <w:pPr>
-        <w:rPr>
-          <w:lang w:eastAsia="pt-BR"/>
-        </w:rPr>
-      </w:pPr>
-    </w:p>
-    <w:p>
-      <w:pPr>
-        <w:rPr>
           <w:b/>
           <w:bCs/>
           <w:sz w:val="28"/>
@@ -2337,6 +2380,7 @@
           <w:szCs w:val="28"/>
           <w:lang w:eastAsia="pt-BR"/>
         </w:rPr>
+        <w:lastRenderedPageBreak/>
         <w:t>Requisito Não Funcional:</w:t>
       </w:r>
     </w:p>
@@ -3371,8 +3415,22 @@
     </w:p>
     <w:p>
       <w:pPr>
-        <w:pStyle w:val="PargrafodaLista"/>
-        <w:rPr>
+        <w:rPr>
+          <w:b/>
+          <w:bCs/>
+          <w:sz w:val="28"/>
+          <w:szCs w:val="28"/>
+          <w:lang w:eastAsia="pt-BR"/>
+        </w:rPr>
+      </w:pPr>
+    </w:p>
+    <w:p>
+      <w:pPr>
+        <w:rPr>
+          <w:b/>
+          <w:bCs/>
+          <w:sz w:val="28"/>
+          <w:szCs w:val="28"/>
           <w:lang w:eastAsia="pt-BR"/>
         </w:rPr>
       </w:pPr>
@@ -3741,11 +3799,30 @@
           <w:lang w:eastAsia="pt-BR"/>
         </w:rPr>
       </w:pPr>
-      <w:r>
-        <w:rPr>
-          <w:lang w:eastAsia="pt-BR"/>
-        </w:rPr>
-        <w:lastRenderedPageBreak/>
+    </w:p>
+    <w:p>
+      <w:pPr>
+        <w:tabs>
+          <w:tab w:val="left" w:pos="2755"/>
+        </w:tabs>
+        <w:rPr>
+          <w:lang w:eastAsia="pt-BR"/>
+        </w:rPr>
+      </w:pPr>
+    </w:p>
+    <w:p>
+      <w:pPr>
+        <w:tabs>
+          <w:tab w:val="left" w:pos="2755"/>
+        </w:tabs>
+        <w:rPr>
+          <w:lang w:eastAsia="pt-BR"/>
+        </w:rPr>
+      </w:pPr>
+      <w:r>
+        <w:rPr>
+          <w:lang w:eastAsia="pt-BR"/>
+        </w:rPr>
         <w:t xml:space="preserve">Na </w:t>
       </w:r>
       <w:r>
@@ -3876,6 +3953,95 @@
         <w:rPr>
           <w:lang w:eastAsia="pt-BR"/>
         </w:rPr>
+        <w:t xml:space="preserve">Na </w:t>
+      </w:r>
+      <w:r>
+        <w:rPr>
+          <w:b/>
+          <w:bCs/>
+          <w:lang w:eastAsia="pt-BR"/>
+        </w:rPr>
+        <w:t>classe LoginController</w:t>
+      </w:r>
+      <w:r>
+        <w:rPr>
+          <w:lang w:eastAsia="pt-BR"/>
+        </w:rPr>
+        <w:t xml:space="preserve"> o programa realiza a autenticação do usuário através do nome, Email e a senha encriptada, é importante que os seus dados já estejam salvos em nosso banco de dados.</w:t>
+      </w:r>
+    </w:p>
+    <w:p>
+      <w:pPr>
+        <w:rPr>
+          <w:lang w:eastAsia="pt-BR"/>
+        </w:rPr>
+      </w:pPr>
+      <w:r>
+        <w:rPr>
+          <w:noProof/>
+          <w:lang w:eastAsia="pt-BR"/>
+        </w:rPr>
+        <w:drawing>
+          <wp:inline distT="0" distB="0" distL="0" distR="0" wp14:anchorId="5A66DA6F" wp14:editId="130015C0">
+            <wp:extent cx="5760085" cy="2021840"/>
+            <wp:effectExtent l="0" t="0" r="0" b="0"/>
+            <wp:docPr id="1185026769" name="Imagem 1" descr="Texto&#10;&#10;Descrição gerada automaticamente"/>
+            <wp:cNvGraphicFramePr>
+              <a:graphicFrameLocks xmlns:a="http://schemas.openxmlformats.org/drawingml/2006/main" noChangeAspect="1"/>
+            </wp:cNvGraphicFramePr>
+            <a:graphic xmlns:a="http://schemas.openxmlformats.org/drawingml/2006/main">
+              <a:graphicData uri="http://schemas.openxmlformats.org/drawingml/2006/picture">
+                <pic:pic xmlns:pic="http://schemas.openxmlformats.org/drawingml/2006/picture">
+                  <pic:nvPicPr>
+                    <pic:cNvPr id="1185026769" name="Imagem 1" descr="Texto&#10;&#10;Descrição gerada automaticamente"/>
+                    <pic:cNvPicPr/>
+                  </pic:nvPicPr>
+                  <pic:blipFill>
+                    <a:blip r:embed="rId20"/>
+                    <a:stretch>
+                      <a:fillRect/>
+                    </a:stretch>
+                  </pic:blipFill>
+                  <pic:spPr>
+                    <a:xfrm>
+                      <a:off x="0" y="0"/>
+                      <a:ext cx="5760085" cy="2021840"/>
+                    </a:xfrm>
+                    <a:prstGeom prst="rect">
+                      <a:avLst/>
+                    </a:prstGeom>
+                  </pic:spPr>
+                </pic:pic>
+              </a:graphicData>
+            </a:graphic>
+          </wp:inline>
+        </w:drawing>
+      </w:r>
+    </w:p>
+    <w:p>
+      <w:pPr>
+        <w:rPr>
+          <w:lang w:eastAsia="pt-BR"/>
+        </w:rPr>
+      </w:pPr>
+    </w:p>
+    <w:p>
+      <w:pPr>
+        <w:rPr>
+          <w:lang w:eastAsia="pt-BR"/>
+        </w:rPr>
+      </w:pPr>
+    </w:p>
+    <w:p>
+      <w:pPr>
+        <w:rPr>
+          <w:lang w:eastAsia="pt-BR"/>
+        </w:rPr>
+      </w:pPr>
+      <w:r>
+        <w:rPr>
+          <w:lang w:eastAsia="pt-BR"/>
+        </w:rPr>
         <w:t xml:space="preserve">Utilizamos uma API que valida seu email e retorna </w:t>
       </w:r>
       <w:r>
@@ -3928,7 +4094,7 @@
                     <pic:cNvPicPr/>
                   </pic:nvPicPr>
                   <pic:blipFill>
-                    <a:blip r:embed="rId20">
+                    <a:blip r:embed="rId21">
                       <a:extLst>
                         <a:ext uri="{28A0092B-C50C-407E-A947-70E740481C1C}">
                           <a14:useLocalDpi xmlns:a14="http://schemas.microsoft.com/office/drawing/2010/main" val="0"/>
@@ -3995,6 +4161,120 @@
           <w:lang w:eastAsia="pt-BR"/>
         </w:rPr>
       </w:pPr>
+    </w:p>
+    <w:p>
+      <w:pPr>
+        <w:rPr>
+          <w:lang w:eastAsia="pt-BR"/>
+        </w:rPr>
+      </w:pPr>
+    </w:p>
+    <w:p>
+      <w:pPr>
+        <w:rPr>
+          <w:lang w:eastAsia="pt-BR"/>
+        </w:rPr>
+      </w:pPr>
+    </w:p>
+    <w:p>
+      <w:pPr>
+        <w:rPr>
+          <w:lang w:eastAsia="pt-BR"/>
+        </w:rPr>
+      </w:pPr>
+      <w:r>
+        <w:rPr>
+          <w:lang w:eastAsia="pt-BR"/>
+        </w:rPr>
+        <w:t xml:space="preserve">Na </w:t>
+      </w:r>
+      <w:r>
+        <w:rPr>
+          <w:b/>
+          <w:bCs/>
+          <w:lang w:eastAsia="pt-BR"/>
+        </w:rPr>
+        <w:t>classe UsuarioService</w:t>
+      </w:r>
+      <w:r>
+        <w:rPr>
+          <w:lang w:eastAsia="pt-BR"/>
+        </w:rPr>
+        <w:t xml:space="preserve"> utilizamos alguns métodos para realizar a validação dos dados:  </w:t>
+      </w:r>
+    </w:p>
+    <w:p>
+      <w:pPr>
+        <w:rPr>
+          <w:lang w:eastAsia="pt-BR"/>
+        </w:rPr>
+      </w:pPr>
+      <w:r>
+        <w:rPr>
+          <w:noProof/>
+          <w:lang w:eastAsia="pt-BR"/>
+        </w:rPr>
+        <w:drawing>
+          <wp:inline distT="0" distB="0" distL="0" distR="0" wp14:anchorId="6214D140" wp14:editId="060D8543">
+            <wp:extent cx="5760085" cy="1613535"/>
+            <wp:effectExtent l="0" t="0" r="0" b="5715"/>
+            <wp:docPr id="1726013677" name="Imagem 1"/>
+            <wp:cNvGraphicFramePr>
+              <a:graphicFrameLocks xmlns:a="http://schemas.openxmlformats.org/drawingml/2006/main" noChangeAspect="1"/>
+            </wp:cNvGraphicFramePr>
+            <a:graphic xmlns:a="http://schemas.openxmlformats.org/drawingml/2006/main">
+              <a:graphicData uri="http://schemas.openxmlformats.org/drawingml/2006/picture">
+                <pic:pic xmlns:pic="http://schemas.openxmlformats.org/drawingml/2006/picture">
+                  <pic:nvPicPr>
+                    <pic:cNvPr id="1726013677" name=""/>
+                    <pic:cNvPicPr/>
+                  </pic:nvPicPr>
+                  <pic:blipFill>
+                    <a:blip r:embed="rId22"/>
+                    <a:stretch>
+                      <a:fillRect/>
+                    </a:stretch>
+                  </pic:blipFill>
+                  <pic:spPr>
+                    <a:xfrm>
+                      <a:off x="0" y="0"/>
+                      <a:ext cx="5760085" cy="1613535"/>
+                    </a:xfrm>
+                    <a:prstGeom prst="rect">
+                      <a:avLst/>
+                    </a:prstGeom>
+                  </pic:spPr>
+                </pic:pic>
+              </a:graphicData>
+            </a:graphic>
+          </wp:inline>
+        </w:drawing>
+      </w:r>
+    </w:p>
+    <w:p>
+      <w:pPr>
+        <w:rPr>
+          <w:rFonts w:ascii="Courier New" w:hAnsi="Courier New" w:cs="Courier New"/>
+          <w:color w:val="808080"/>
+          <w:sz w:val="20"/>
+          <w:szCs w:val="20"/>
+          <w:u w:val="single"/>
+          <w:shd w:val="clear" w:color="auto" w:fill="373737"/>
+        </w:rPr>
+      </w:pPr>
+      <w:r>
+        <w:rPr>
+          <w:lang w:eastAsia="pt-BR"/>
+        </w:rPr>
+        <w:t xml:space="preserve"> </w:t>
+      </w:r>
+    </w:p>
+    <w:p>
+      <w:pPr>
+        <w:rPr>
+          <w:lang w:eastAsia="pt-BR"/>
+        </w:rPr>
+      </w:pPr>
       <w:r>
         <w:rPr>
           <w:lang w:eastAsia="pt-BR"/>
@@ -4049,7 +4329,7 @@
                     <pic:cNvPicPr/>
                   </pic:nvPicPr>
                   <pic:blipFill>
-                    <a:blip r:embed="rId21">
+                    <a:blip r:embed="rId23">
                       <a:extLst>
                         <a:ext uri="{28A0092B-C50C-407E-A947-70E740481C1C}">
                           <a14:useLocalDpi xmlns:a14="http://schemas.microsoft.com/office/drawing/2010/main" val="0"/>
@@ -4116,7 +4396,6 @@
           <w:noProof/>
           <w:lang w:eastAsia="pt-BR"/>
         </w:rPr>
-        <w:lastRenderedPageBreak/>
         <w:drawing>
           <wp:anchor distT="0" distB="0" distL="114300" distR="114300" simplePos="0" relativeHeight="251670528" behindDoc="0" locked="0" layoutInCell="1" allowOverlap="1" wp14:anchorId="238DC89A" wp14:editId="5CA54CD0">
             <wp:simplePos x="0" y="0"/>
@@ -4141,7 +4420,7 @@
                     <pic:cNvPicPr/>
                   </pic:nvPicPr>
                   <pic:blipFill>
-                    <a:blip r:embed="rId22">
+                    <a:blip r:embed="rId24">
                       <a:extLst>
                         <a:ext uri="{28A0092B-C50C-407E-A947-70E740481C1C}">
                           <a14:useLocalDpi xmlns:a14="http://schemas.microsoft.com/office/drawing/2010/main" val="0"/>
@@ -4264,7 +4543,7 @@
                     <pic:cNvPicPr/>
                   </pic:nvPicPr>
                   <pic:blipFill>
-                    <a:blip r:embed="rId23">
+                    <a:blip r:embed="rId25">
                       <a:extLst>
                         <a:ext uri="{28A0092B-C50C-407E-A947-70E740481C1C}">
                           <a14:useLocalDpi xmlns:a14="http://schemas.microsoft.com/office/drawing/2010/main" val="0"/>
@@ -4318,6 +4597,7 @@
           <w:noProof/>
           <w:lang w:eastAsia="pt-BR"/>
         </w:rPr>
+        <w:lastRenderedPageBreak/>
         <w:drawing>
           <wp:anchor distT="0" distB="0" distL="114300" distR="114300" simplePos="0" relativeHeight="251672576" behindDoc="0" locked="0" layoutInCell="1" allowOverlap="1" wp14:anchorId="01DA73FC" wp14:editId="49CAD674">
             <wp:simplePos x="0" y="0"/>
@@ -4342,7 +4622,7 @@
                     <pic:cNvPicPr/>
                   </pic:nvPicPr>
                   <pic:blipFill>
-                    <a:blip r:embed="rId24">
+                    <a:blip r:embed="rId26">
                       <a:extLst>
                         <a:ext uri="{28A0092B-C50C-407E-A947-70E740481C1C}">
                           <a14:useLocalDpi xmlns:a14="http://schemas.microsoft.com/office/drawing/2010/main" val="0"/>
@@ -4446,7 +4726,7 @@
 </file>
 
 <file path=word/endnotes.xml><?xml version="1.0" encoding="utf-8"?>
-<w:endnotes xmlns:wpc="http://schemas.microsoft.com/office/word/2010/wordprocessingCanvas" xmlns:cx="http://schemas.microsoft.com/office/drawing/2014/chartex" xmlns:cx1="http://schemas.microsoft.com/office/drawing/2015/9/8/chartex" xmlns:cx2="http://schemas.microsoft.com/office/drawing/2015/10/21/chartex" xmlns:cx3="http://schemas.microsoft.com/office/drawing/2016/5/9/chartex" xmlns:cx4="http://schemas.microsoft.com/office/drawing/2016/5/10/chartex" xmlns:cx5="http://schemas.microsoft.com/office/drawing/2016/5/11/chartex" xmlns:cx6="http://schemas.microsoft.com/office/drawing/2016/5/12/chartex" xmlns:cx7="http://schemas.microsoft.com/office/drawing/2016/5/13/chartex" xmlns:cx8="http://schemas.microsoft.com/office/drawing/2016/5/14/chartex" xmlns:mc="http://schemas.openxmlformats.org/markup-compatibility/2006" xmlns:aink="http://schemas.microsoft.com/office/drawing/2016/ink" xmlns:am3d="http://schemas.microsoft.com/office/drawing/2017/model3d" xmlns:o="urn:schemas-microsoft-com:office:office" xmlns:oel="http://schemas.microsoft.com/office/2019/extlst" xmlns:r="http://schemas.openxmlformats.org/officeDocument/2006/relationships" xmlns:m="http://schemas.openxmlformats.org/officeDocument/2006/math" xmlns:v="urn:schemas-microsoft-com:vml" xmlns:wp14="http://schemas.microsoft.com/office/word/2010/wordprocessingDrawing" xmlns:wp="http://schemas.openxmlformats.org/drawingml/2006/wordprocessingDrawing" xmlns:w10="urn:schemas-microsoft-com:office:word" xmlns:w="http://schemas.openxmlformats.org/wordprocessingml/2006/main" xmlns:w14="http://schemas.microsoft.com/office/word/2010/wordml" xmlns:w15="http://schemas.microsoft.com/office/word/2012/wordml" xmlns:w16cex="http://schemas.microsoft.com/office/word/2018/wordml/cex" xmlns:w16cid="http://schemas.microsoft.com/office/word/2016/wordml/cid" xmlns:w16="http://schemas.microsoft.com/office/word/2018/wordml" xmlns:w16sdtdh="http://schemas.microsoft.com/office/word/2020/wordml/sdtdatahash" xmlns:w16se="http://schemas.microsoft.com/office/word/2015/wordml/symex" xmlns:wpg="http://schemas.microsoft.com/office/word/2010/wordprocessingGroup" xmlns:wpi="http://schemas.microsoft.com/office/word/2010/wordprocessingInk" xmlns:wne="http://schemas.microsoft.com/office/word/2006/wordml" xmlns:wps="http://schemas.microsoft.com/office/word/2010/wordprocessingShape" mc:Ignorable="w14 w15 w16se w16cid w16 w16cex w16sdtdh wp14">
+<w:endnotes xmlns:wpc="http://schemas.microsoft.com/office/word/2010/wordprocessingCanvas" xmlns:cx="http://schemas.microsoft.com/office/drawing/2014/chartex" xmlns:cx1="http://schemas.microsoft.com/office/drawing/2015/9/8/chartex" xmlns:cx2="http://schemas.microsoft.com/office/drawing/2015/10/21/chartex" xmlns:cx3="http://schemas.microsoft.com/office/drawing/2016/5/9/chartex" xmlns:cx4="http://schemas.microsoft.com/office/drawing/2016/5/10/chartex" xmlns:cx5="http://schemas.microsoft.com/office/drawing/2016/5/11/chartex" xmlns:cx6="http://schemas.microsoft.com/office/drawing/2016/5/12/chartex" xmlns:cx7="http://schemas.microsoft.com/office/drawing/2016/5/13/chartex" xmlns:cx8="http://schemas.microsoft.com/office/drawing/2016/5/14/chartex" xmlns:mc="http://schemas.openxmlformats.org/markup-compatibility/2006" xmlns:aink="http://schemas.microsoft.com/office/drawing/2016/ink" xmlns:am3d="http://schemas.microsoft.com/office/drawing/2017/model3d" xmlns:o="urn:schemas-microsoft-com:office:office" xmlns:oel="http://schemas.microsoft.com/office/2019/extlst" xmlns:r="http://schemas.openxmlformats.org/officeDocument/2006/relationships" xmlns:m="http://schemas.openxmlformats.org/officeDocument/2006/math" xmlns:v="urn:schemas-microsoft-com:vml" xmlns:wp14="http://schemas.microsoft.com/office/word/2010/wordprocessingDrawing" xmlns:wp="http://schemas.openxmlformats.org/drawingml/2006/wordprocessingDrawing" xmlns:w10="urn:schemas-microsoft-com:office:word" xmlns:w="http://schemas.openxmlformats.org/wordprocessingml/2006/main" xmlns:w14="http://schemas.microsoft.com/office/word/2010/wordml" xmlns:w15="http://schemas.microsoft.com/office/word/2012/wordml" xmlns:w16cex="http://schemas.microsoft.com/office/word/2018/wordml/cex" xmlns:w16cid="http://schemas.microsoft.com/office/word/2016/wordml/cid" xmlns:w16="http://schemas.microsoft.com/office/word/2018/wordml" xmlns:w16du="http://schemas.microsoft.com/office/word/2023/wordml/word16du" xmlns:w16sdtdh="http://schemas.microsoft.com/office/word/2020/wordml/sdtdatahash" xmlns:w16se="http://schemas.microsoft.com/office/word/2015/wordml/symex" xmlns:wpg="http://schemas.microsoft.com/office/word/2010/wordprocessingGroup" xmlns:wpi="http://schemas.microsoft.com/office/word/2010/wordprocessingInk" xmlns:wne="http://schemas.microsoft.com/office/word/2006/wordml" xmlns:wps="http://schemas.microsoft.com/office/word/2010/wordprocessingShape" mc:Ignorable="w14 w15 w16se w16cid w16 w16cex w16sdtdh wp14">
   <w:endnote w:type="separator" w:id="-1">
     <w:p>
       <w:pPr>
@@ -4471,7 +4751,7 @@
 </file>
 
 <file path=word/footnotes.xml><?xml version="1.0" encoding="utf-8"?>
-<w:footnotes xmlns:wpc="http://schemas.microsoft.com/office/word/2010/wordprocessingCanvas" xmlns:cx="http://schemas.microsoft.com/office/drawing/2014/chartex" xmlns:cx1="http://schemas.microsoft.com/office/drawing/2015/9/8/chartex" xmlns:cx2="http://schemas.microsoft.com/office/drawing/2015/10/21/chartex" xmlns:cx3="http://schemas.microsoft.com/office/drawing/2016/5/9/chartex" xmlns:cx4="http://schemas.microsoft.com/office/drawing/2016/5/10/chartex" xmlns:cx5="http://schemas.microsoft.com/office/drawing/2016/5/11/chartex" xmlns:cx6="http://schemas.microsoft.com/office/drawing/2016/5/12/chartex" xmlns:cx7="http://schemas.microsoft.com/office/drawing/2016/5/13/chartex" xmlns:cx8="http://schemas.microsoft.com/office/drawing/2016/5/14/chartex" xmlns:mc="http://schemas.openxmlformats.org/markup-compatibility/2006" xmlns:aink="http://schemas.microsoft.com/office/drawing/2016/ink" xmlns:am3d="http://schemas.microsoft.com/office/drawing/2017/model3d" xmlns:o="urn:schemas-microsoft-com:office:office" xmlns:oel="http://schemas.microsoft.com/office/2019/extlst" xmlns:r="http://schemas.openxmlformats.org/officeDocument/2006/relationships" xmlns:m="http://schemas.openxmlformats.org/officeDocument/2006/math" xmlns:v="urn:schemas-microsoft-com:vml" xmlns:wp14="http://schemas.microsoft.com/office/word/2010/wordprocessingDrawing" xmlns:wp="http://schemas.openxmlformats.org/drawingml/2006/wordprocessingDrawing" xmlns:w10="urn:schemas-microsoft-com:office:word" xmlns:w="http://schemas.openxmlformats.org/wordprocessingml/2006/main" xmlns:w14="http://schemas.microsoft.com/office/word/2010/wordml" xmlns:w15="http://schemas.microsoft.com/office/word/2012/wordml" xmlns:w16cex="http://schemas.microsoft.com/office/word/2018/wordml/cex" xmlns:w16cid="http://schemas.microsoft.com/office/word/2016/wordml/cid" xmlns:w16="http://schemas.microsoft.com/office/word/2018/wordml" xmlns:w16sdtdh="http://schemas.microsoft.com/office/word/2020/wordml/sdtdatahash" xmlns:w16se="http://schemas.microsoft.com/office/word/2015/wordml/symex" xmlns:wpg="http://schemas.microsoft.com/office/word/2010/wordprocessingGroup" xmlns:wpi="http://schemas.microsoft.com/office/word/2010/wordprocessingInk" xmlns:wne="http://schemas.microsoft.com/office/word/2006/wordml" xmlns:wps="http://schemas.microsoft.com/office/word/2010/wordprocessingShape" mc:Ignorable="w14 w15 w16se w16cid w16 w16cex w16sdtdh wp14">
+<w:footnotes xmlns:wpc="http://schemas.microsoft.com/office/word/2010/wordprocessingCanvas" xmlns:cx="http://schemas.microsoft.com/office/drawing/2014/chartex" xmlns:cx1="http://schemas.microsoft.com/office/drawing/2015/9/8/chartex" xmlns:cx2="http://schemas.microsoft.com/office/drawing/2015/10/21/chartex" xmlns:cx3="http://schemas.microsoft.com/office/drawing/2016/5/9/chartex" xmlns:cx4="http://schemas.microsoft.com/office/drawing/2016/5/10/chartex" xmlns:cx5="http://schemas.microsoft.com/office/drawing/2016/5/11/chartex" xmlns:cx6="http://schemas.microsoft.com/office/drawing/2016/5/12/chartex" xmlns:cx7="http://schemas.microsoft.com/office/drawing/2016/5/13/chartex" xmlns:cx8="http://schemas.microsoft.com/office/drawing/2016/5/14/chartex" xmlns:mc="http://schemas.openxmlformats.org/markup-compatibility/2006" xmlns:aink="http://schemas.microsoft.com/office/drawing/2016/ink" xmlns:am3d="http://schemas.microsoft.com/office/drawing/2017/model3d" xmlns:o="urn:schemas-microsoft-com:office:office" xmlns:oel="http://schemas.microsoft.com/office/2019/extlst" xmlns:r="http://schemas.openxmlformats.org/officeDocument/2006/relationships" xmlns:m="http://schemas.openxmlformats.org/officeDocument/2006/math" xmlns:v="urn:schemas-microsoft-com:vml" xmlns:wp14="http://schemas.microsoft.com/office/word/2010/wordprocessingDrawing" xmlns:wp="http://schemas.openxmlformats.org/drawingml/2006/wordprocessingDrawing" xmlns:w10="urn:schemas-microsoft-com:office:word" xmlns:w="http://schemas.openxmlformats.org/wordprocessingml/2006/main" xmlns:w14="http://schemas.microsoft.com/office/word/2010/wordml" xmlns:w15="http://schemas.microsoft.com/office/word/2012/wordml" xmlns:w16cex="http://schemas.microsoft.com/office/word/2018/wordml/cex" xmlns:w16cid="http://schemas.microsoft.com/office/word/2016/wordml/cid" xmlns:w16="http://schemas.microsoft.com/office/word/2018/wordml" xmlns:w16du="http://schemas.microsoft.com/office/word/2023/wordml/word16du" xmlns:w16sdtdh="http://schemas.microsoft.com/office/word/2020/wordml/sdtdatahash" xmlns:w16se="http://schemas.microsoft.com/office/word/2015/wordml/symex" xmlns:wpg="http://schemas.microsoft.com/office/word/2010/wordprocessingGroup" xmlns:wpi="http://schemas.microsoft.com/office/word/2010/wordprocessingInk" xmlns:wne="http://schemas.microsoft.com/office/word/2006/wordml" xmlns:wps="http://schemas.microsoft.com/office/word/2010/wordprocessingShape" mc:Ignorable="w14 w15 w16se w16cid w16 w16cex w16sdtdh wp14">
   <w:footnote w:type="separator" w:id="-1">
     <w:p>
       <w:pPr>
@@ -4496,7 +4776,7 @@
 </file>
 
 <file path=word/numbering.xml><?xml version="1.0" encoding="utf-8"?>
-<w:numbering xmlns:wpc="http://schemas.microsoft.com/office/word/2010/wordprocessingCanvas" xmlns:cx="http://schemas.microsoft.com/office/drawing/2014/chartex" xmlns:cx1="http://schemas.microsoft.com/office/drawing/2015/9/8/chartex" xmlns:cx2="http://schemas.microsoft.com/office/drawing/2015/10/21/chartex" xmlns:cx3="http://schemas.microsoft.com/office/drawing/2016/5/9/chartex" xmlns:cx4="http://schemas.microsoft.com/office/drawing/2016/5/10/chartex" xmlns:cx5="http://schemas.microsoft.com/office/drawing/2016/5/11/chartex" xmlns:cx6="http://schemas.microsoft.com/office/drawing/2016/5/12/chartex" xmlns:cx7="http://schemas.microsoft.com/office/drawing/2016/5/13/chartex" xmlns:cx8="http://schemas.microsoft.com/office/drawing/2016/5/14/chartex" xmlns:mc="http://schemas.openxmlformats.org/markup-compatibility/2006" xmlns:aink="http://schemas.microsoft.com/office/drawing/2016/ink" xmlns:am3d="http://schemas.microsoft.com/office/drawing/2017/model3d" xmlns:o="urn:schemas-microsoft-com:office:office" xmlns:oel="http://schemas.microsoft.com/office/2019/extlst" xmlns:r="http://schemas.openxmlformats.org/officeDocument/2006/relationships" xmlns:m="http://schemas.openxmlformats.org/officeDocument/2006/math" xmlns:v="urn:schemas-microsoft-com:vml" xmlns:wp14="http://schemas.microsoft.com/office/word/2010/wordprocessingDrawing" xmlns:wp="http://schemas.openxmlformats.org/drawingml/2006/wordprocessingDrawing" xmlns:w10="urn:schemas-microsoft-com:office:word" xmlns:w="http://schemas.openxmlformats.org/wordprocessingml/2006/main" xmlns:w14="http://schemas.microsoft.com/office/word/2010/wordml" xmlns:w15="http://schemas.microsoft.com/office/word/2012/wordml" xmlns:w16cex="http://schemas.microsoft.com/office/word/2018/wordml/cex" xmlns:w16cid="http://schemas.microsoft.com/office/word/2016/wordml/cid" xmlns:w16="http://schemas.microsoft.com/office/word/2018/wordml" xmlns:w16sdtdh="http://schemas.microsoft.com/office/word/2020/wordml/sdtdatahash" xmlns:w16se="http://schemas.microsoft.com/office/word/2015/wordml/symex" xmlns:wpg="http://schemas.microsoft.com/office/word/2010/wordprocessingGroup" xmlns:wpi="http://schemas.microsoft.com/office/word/2010/wordprocessingInk" xmlns:wne="http://schemas.microsoft.com/office/word/2006/wordml" xmlns:wps="http://schemas.microsoft.com/office/word/2010/wordprocessingShape" mc:Ignorable="w14 w15 w16se w16cid w16 w16cex w16sdtdh wp14">
+<w:numbering xmlns:wpc="http://schemas.microsoft.com/office/word/2010/wordprocessingCanvas" xmlns:cx="http://schemas.microsoft.com/office/drawing/2014/chartex" xmlns:cx1="http://schemas.microsoft.com/office/drawing/2015/9/8/chartex" xmlns:cx2="http://schemas.microsoft.com/office/drawing/2015/10/21/chartex" xmlns:cx3="http://schemas.microsoft.com/office/drawing/2016/5/9/chartex" xmlns:cx4="http://schemas.microsoft.com/office/drawing/2016/5/10/chartex" xmlns:cx5="http://schemas.microsoft.com/office/drawing/2016/5/11/chartex" xmlns:cx6="http://schemas.microsoft.com/office/drawing/2016/5/12/chartex" xmlns:cx7="http://schemas.microsoft.com/office/drawing/2016/5/13/chartex" xmlns:cx8="http://schemas.microsoft.com/office/drawing/2016/5/14/chartex" xmlns:mc="http://schemas.openxmlformats.org/markup-compatibility/2006" xmlns:aink="http://schemas.microsoft.com/office/drawing/2016/ink" xmlns:am3d="http://schemas.microsoft.com/office/drawing/2017/model3d" xmlns:o="urn:schemas-microsoft-com:office:office" xmlns:oel="http://schemas.microsoft.com/office/2019/extlst" xmlns:r="http://schemas.openxmlformats.org/officeDocument/2006/relationships" xmlns:m="http://schemas.openxmlformats.org/officeDocument/2006/math" xmlns:v="urn:schemas-microsoft-com:vml" xmlns:wp14="http://schemas.microsoft.com/office/word/2010/wordprocessingDrawing" xmlns:wp="http://schemas.openxmlformats.org/drawingml/2006/wordprocessingDrawing" xmlns:w10="urn:schemas-microsoft-com:office:word" xmlns:w="http://schemas.openxmlformats.org/wordprocessingml/2006/main" xmlns:w14="http://schemas.microsoft.com/office/word/2010/wordml" xmlns:w15="http://schemas.microsoft.com/office/word/2012/wordml" xmlns:w16cex="http://schemas.microsoft.com/office/word/2018/wordml/cex" xmlns:w16cid="http://schemas.microsoft.com/office/word/2016/wordml/cid" xmlns:w16="http://schemas.microsoft.com/office/word/2018/wordml" xmlns:w16du="http://schemas.microsoft.com/office/word/2023/wordml/word16du" xmlns:w16sdtdh="http://schemas.microsoft.com/office/word/2020/wordml/sdtdatahash" xmlns:w16se="http://schemas.microsoft.com/office/word/2015/wordml/symex" xmlns:wpg="http://schemas.microsoft.com/office/word/2010/wordprocessingGroup" xmlns:wpi="http://schemas.microsoft.com/office/word/2010/wordprocessingInk" xmlns:wne="http://schemas.microsoft.com/office/word/2006/wordml" xmlns:wps="http://schemas.microsoft.com/office/word/2010/wordprocessingShape" mc:Ignorable="w14 w15 w16se w16cid w16 w16cex w16sdtdh wp14">
   <w:abstractNum w:abstractNumId="0" w15:restartNumberingAfterBreak="0">
     <w:nsid w:val="0302025C"/>
     <w:multiLevelType w:val="hybridMultilevel"/>

</xml_diff>

<commit_message>
build da pasta target pra geração de lib e compilação do projeto java
</commit_message>
<xml_diff>
--- a/UInvest/target/classes/Domain Driven Design.docx
+++ b/UInvest/target/classes/Domain Driven Design.docx
@@ -1,6 +1,6 @@
 
 <file path=word/document.xml><?xml version="1.0" encoding="utf-8"?>
-<w:document xmlns:wpc="http://schemas.microsoft.com/office/word/2010/wordprocessingCanvas" xmlns:cx="http://schemas.microsoft.com/office/drawing/2014/chartex" xmlns:cx1="http://schemas.microsoft.com/office/drawing/2015/9/8/chartex" xmlns:cx2="http://schemas.microsoft.com/office/drawing/2015/10/21/chartex" xmlns:cx3="http://schemas.microsoft.com/office/drawing/2016/5/9/chartex" xmlns:cx4="http://schemas.microsoft.com/office/drawing/2016/5/10/chartex" xmlns:cx5="http://schemas.microsoft.com/office/drawing/2016/5/11/chartex" xmlns:cx6="http://schemas.microsoft.com/office/drawing/2016/5/12/chartex" xmlns:cx7="http://schemas.microsoft.com/office/drawing/2016/5/13/chartex" xmlns:cx8="http://schemas.microsoft.com/office/drawing/2016/5/14/chartex" xmlns:mc="http://schemas.openxmlformats.org/markup-compatibility/2006" xmlns:aink="http://schemas.microsoft.com/office/drawing/2016/ink" xmlns:am3d="http://schemas.microsoft.com/office/drawing/2017/model3d" xmlns:o="urn:schemas-microsoft-com:office:office" xmlns:oel="http://schemas.microsoft.com/office/2019/extlst" xmlns:r="http://schemas.openxmlformats.org/officeDocument/2006/relationships" xmlns:m="http://schemas.openxmlformats.org/officeDocument/2006/math" xmlns:v="urn:schemas-microsoft-com:vml" xmlns:wp14="http://schemas.microsoft.com/office/word/2010/wordprocessingDrawing" xmlns:wp="http://schemas.openxmlformats.org/drawingml/2006/wordprocessingDrawing" xmlns:w10="urn:schemas-microsoft-com:office:word" xmlns:w="http://schemas.openxmlformats.org/wordprocessingml/2006/main" xmlns:w14="http://schemas.microsoft.com/office/word/2010/wordml" xmlns:w15="http://schemas.microsoft.com/office/word/2012/wordml" xmlns:w16cex="http://schemas.microsoft.com/office/word/2018/wordml/cex" xmlns:w16cid="http://schemas.microsoft.com/office/word/2016/wordml/cid" xmlns:w16="http://schemas.microsoft.com/office/word/2018/wordml" xmlns:w16sdtdh="http://schemas.microsoft.com/office/word/2020/wordml/sdtdatahash" xmlns:w16se="http://schemas.microsoft.com/office/word/2015/wordml/symex" xmlns:wpg="http://schemas.microsoft.com/office/word/2010/wordprocessingGroup" xmlns:wpi="http://schemas.microsoft.com/office/word/2010/wordprocessingInk" xmlns:wne="http://schemas.microsoft.com/office/word/2006/wordml" xmlns:wps="http://schemas.microsoft.com/office/word/2010/wordprocessingShape" mc:Ignorable="w14 w15 w16se w16cid w16 w16cex w16sdtdh wp14">
+<w:document xmlns:wpc="http://schemas.microsoft.com/office/word/2010/wordprocessingCanvas" xmlns:cx="http://schemas.microsoft.com/office/drawing/2014/chartex" xmlns:cx1="http://schemas.microsoft.com/office/drawing/2015/9/8/chartex" xmlns:cx2="http://schemas.microsoft.com/office/drawing/2015/10/21/chartex" xmlns:cx3="http://schemas.microsoft.com/office/drawing/2016/5/9/chartex" xmlns:cx4="http://schemas.microsoft.com/office/drawing/2016/5/10/chartex" xmlns:cx5="http://schemas.microsoft.com/office/drawing/2016/5/11/chartex" xmlns:cx6="http://schemas.microsoft.com/office/drawing/2016/5/12/chartex" xmlns:cx7="http://schemas.microsoft.com/office/drawing/2016/5/13/chartex" xmlns:cx8="http://schemas.microsoft.com/office/drawing/2016/5/14/chartex" xmlns:mc="http://schemas.openxmlformats.org/markup-compatibility/2006" xmlns:aink="http://schemas.microsoft.com/office/drawing/2016/ink" xmlns:am3d="http://schemas.microsoft.com/office/drawing/2017/model3d" xmlns:o="urn:schemas-microsoft-com:office:office" xmlns:oel="http://schemas.microsoft.com/office/2019/extlst" xmlns:r="http://schemas.openxmlformats.org/officeDocument/2006/relationships" xmlns:m="http://schemas.openxmlformats.org/officeDocument/2006/math" xmlns:v="urn:schemas-microsoft-com:vml" xmlns:wp14="http://schemas.microsoft.com/office/word/2010/wordprocessingDrawing" xmlns:wp="http://schemas.openxmlformats.org/drawingml/2006/wordprocessingDrawing" xmlns:w10="urn:schemas-microsoft-com:office:word" xmlns:w="http://schemas.openxmlformats.org/wordprocessingml/2006/main" xmlns:w14="http://schemas.microsoft.com/office/word/2010/wordml" xmlns:w15="http://schemas.microsoft.com/office/word/2012/wordml" xmlns:w16cex="http://schemas.microsoft.com/office/word/2018/wordml/cex" xmlns:w16cid="http://schemas.microsoft.com/office/word/2016/wordml/cid" xmlns:w16="http://schemas.microsoft.com/office/word/2018/wordml" xmlns:w16du="http://schemas.microsoft.com/office/word/2023/wordml/word16du" xmlns:w16sdtdh="http://schemas.microsoft.com/office/word/2020/wordml/sdtdatahash" xmlns:w16se="http://schemas.microsoft.com/office/word/2015/wordml/symex" xmlns:wpg="http://schemas.microsoft.com/office/word/2010/wordprocessingGroup" xmlns:wpi="http://schemas.microsoft.com/office/word/2010/wordprocessingInk" xmlns:wne="http://schemas.microsoft.com/office/word/2006/wordml" xmlns:wps="http://schemas.microsoft.com/office/word/2010/wordprocessingShape" mc:Ignorable="w14 w15 w16se w16cid w16 w16cex w16sdtdh wp14">
   <w:body>
     <w:p>
       <w:pPr>
@@ -104,13 +104,29 @@
     <w:p>
       <w:pPr>
         <w:jc w:val="center"/>
-      </w:pPr>
-      <w:r>
         <w:rPr>
           <w:rFonts w:ascii="Arial" w:eastAsia="Arial" w:hAnsi="Arial" w:cs="Arial"/>
           <w:sz w:val="24"/>
         </w:rPr>
+      </w:pPr>
+      <w:r>
+        <w:rPr>
+          <w:rFonts w:ascii="Arial" w:eastAsia="Arial" w:hAnsi="Arial" w:cs="Arial"/>
+          <w:sz w:val="24"/>
+        </w:rPr>
         <w:t xml:space="preserve"> GABRIEL TRICERRI ANDRÉ NIACARIS</w:t>
+      </w:r>
+    </w:p>
+    <w:p>
+      <w:pPr>
+        <w:jc w:val="center"/>
+      </w:pPr>
+      <w:r>
+        <w:rPr>
+          <w:rFonts w:ascii="Arial" w:eastAsia="Arial" w:hAnsi="Arial" w:cs="Arial"/>
+          <w:sz w:val="24"/>
+        </w:rPr>
+        <w:t>RODRIGO FAVILLA ZARA</w:t>
       </w:r>
     </w:p>
     <w:p>
@@ -377,6 +393,70 @@
       </w:r>
     </w:p>
     <w:p>
+      <w:r>
+        <w:t>Na U-Invest, nosso objetivo é democratizar o acesso ao conhecimento financeiro e ao mercado de investimentos, fornecendo cursos online de alta qualidade, que abrangem desde conceitos básicos até estratégias avançadas de investimento. Além disso, nosso chatbot inteligente visa ajudar os usuários a esclarecer dúvidas sobre IPOs e plataformas de investimento, tornando o processo de investimento mais fácil e acessível.</w:t>
+      </w:r>
+    </w:p>
+    <w:p>
+      <w:pPr>
+        <w:rPr>
+          <w:sz w:val="28"/>
+          <w:szCs w:val="28"/>
+        </w:rPr>
+      </w:pPr>
+      <w:r>
+        <w:rPr>
+          <w:b/>
+          <w:bCs/>
+          <w:sz w:val="28"/>
+          <w:szCs w:val="28"/>
+        </w:rPr>
+        <w:t>Solução</w:t>
+      </w:r>
+      <w:r>
+        <w:rPr>
+          <w:sz w:val="28"/>
+          <w:szCs w:val="28"/>
+        </w:rPr>
+        <w:t>:</w:t>
+      </w:r>
+    </w:p>
+    <w:p>
+      <w:pPr>
+        <w:rPr>
+          <w:sz w:val="28"/>
+          <w:szCs w:val="28"/>
+        </w:rPr>
+      </w:pPr>
+      <w:r>
+        <w:t>Na U-Invest, oferecemos uma solução completa para quem deseja investir. Por meio de nossa plataforma, unimos tecnologia e investimento, tornando mais fácil e acessível a compreensão do prospecto de uma oferta e permitindo que os investidores se tornem acionistas de forma mais eficiente. Além disso, nossa plataforma proporciona um ambiente amigável e seguro, onde os usuários podem acessar informações sobre as melhores opções de investimento disponíveis. Combinando tecnologia de ponta com nossa experiência no mercado financeiro, estamos comprometidos em ajudar mais pessoas a aproveitar as oportunidades oferecidas pelos investimentos e, assim, contribuir para a formação de uma sociedade financeiramente consciente e informada.</w:t>
+      </w:r>
+    </w:p>
+    <w:p>
+      <w:pPr>
+        <w:rPr>
+          <w:sz w:val="28"/>
+          <w:szCs w:val="28"/>
+        </w:rPr>
+      </w:pPr>
+      <w:r>
+        <w:rPr>
+          <w:b/>
+          <w:bCs/>
+          <w:sz w:val="28"/>
+          <w:szCs w:val="28"/>
+        </w:rPr>
+        <w:t>Justificativa</w:t>
+      </w:r>
+      <w:r>
+        <w:rPr>
+          <w:sz w:val="28"/>
+          <w:szCs w:val="28"/>
+        </w:rPr>
+        <w:t>:</w:t>
+      </w:r>
+    </w:p>
+    <w:p>
       <w:pPr>
         <w:rPr>
           <w:sz w:val="24"/>
@@ -384,14 +464,9 @@
         </w:rPr>
       </w:pPr>
       <w:r>
-        <w:rPr>
-          <w:sz w:val="24"/>
-          <w:szCs w:val="24"/>
-        </w:rPr>
-        <w:t xml:space="preserve">Na U-Invest, nosso principal objetivo é promover a educação financeira e incentivar mais pessoas a se tornarem ativas no mercado de investimentos. Acreditamos que o conhecimento é a chave para uma tomada de decisão consciente e informada, por isso fornecemos cursos online de qualidade que abrangem desde conceitos básicos até estratégias avançadas de investimento. Além disso, oferecemos um chatbot inteligente que pode ajudar os usuários a tirar suas dúvidas sobre IPOs e plataformas de investimento, tornando o processo mais fácil e acessível. </w:t>
-      </w:r>
-    </w:p>
-    <w:p/>
+        <w:t>Acreditamos que a educação financeira é fundamental para uma tomada de decisão consciente e informada no mercado de investimentos. Sabemos que muitas pessoas ainda têm dificuldade em compreender o mundo financeiro e os conceitos básicos de investimento. Por isso, na U-Invest, estamos empenhados em fornecer soluções educacionais de qualidade que possam ajudar as pessoas a investir melhor. Com nossos cursos online e chatbot, esperamos não apenas democratizar o acesso ao conhecimento financeiro, mas também contribuir para a criação de uma sociedade financeiramente mais consciente e informada.</w:t>
+      </w:r>
+    </w:p>
     <w:p>
       <w:pPr>
         <w:rPr>
@@ -406,7 +481,7 @@
           <w:sz w:val="28"/>
           <w:szCs w:val="28"/>
         </w:rPr>
-        <w:t>Solução</w:t>
+        <w:t>Diagrama de Classes</w:t>
       </w:r>
       <w:r>
         <w:rPr>
@@ -419,58 +494,28 @@
     <w:p>
       <w:pPr>
         <w:rPr>
-          <w:sz w:val="24"/>
-          <w:szCs w:val="24"/>
-        </w:rPr>
-      </w:pPr>
-      <w:r>
-        <w:rPr>
-          <w:sz w:val="24"/>
-          <w:szCs w:val="24"/>
-        </w:rPr>
-        <w:t>Com o objetivo de aumentar a taxa de investidores no país, na U-Invest, buscamos unir investimento e tecnologia para facilitar a compreensão do prospecto de uma oferta e ajudar os investidores a se tornarem acionistas de forma mais eficiente. Através de nossas soluções, fornecemos um ambiente amigável e acessível, onde os usuários podem aprender sobre as melhores opções de investimento disponíveis e realizar suas transações de forma segura e fácil. Combinando tecnologia de ponta com nossa experiência no mercado financeiro, estamos comprometidos em ajudar mais pessoas a aproveitar as oportunidades oferecidas pelos investimentos.</w:t>
-      </w:r>
-    </w:p>
-    <w:p>
-      <w:pPr>
-        <w:rPr>
-          <w:sz w:val="28"/>
-          <w:szCs w:val="28"/>
-        </w:rPr>
-      </w:pPr>
-      <w:r>
-        <w:rPr>
-          <w:b/>
-          <w:bCs/>
-          <w:sz w:val="28"/>
-          <w:szCs w:val="28"/>
-        </w:rPr>
-        <w:t>Diagrama de Classes</w:t>
-      </w:r>
-      <w:r>
-        <w:rPr>
-          <w:sz w:val="28"/>
-          <w:szCs w:val="28"/>
-        </w:rPr>
-        <w:t>:</w:t>
-      </w:r>
-    </w:p>
-    <w:p>
-      <w:pPr>
-        <w:rPr>
-          <w:sz w:val="28"/>
-          <w:szCs w:val="28"/>
-        </w:rPr>
-      </w:pPr>
-      <w:r>
-        <w:rPr>
+          <w:sz w:val="28"/>
+          <w:szCs w:val="28"/>
+        </w:rPr>
+      </w:pPr>
+      <w:r>
+        <w:rPr>
+          <w:noProof/>
           <w:sz w:val="28"/>
           <w:szCs w:val="28"/>
         </w:rPr>
         <w:drawing>
-          <wp:inline distT="0" distB="0" distL="0" distR="0" wp14:anchorId="497536CB" wp14:editId="33D1CA11">
-            <wp:extent cx="5760085" cy="3938270"/>
-            <wp:effectExtent l="0" t="0" r="0" b="5080"/>
+          <wp:anchor distT="0" distB="0" distL="114300" distR="114300" simplePos="0" relativeHeight="251673600" behindDoc="0" locked="0" layoutInCell="1" allowOverlap="1" wp14:anchorId="497536CB" wp14:editId="075C898F">
+            <wp:simplePos x="0" y="0"/>
+            <wp:positionH relativeFrom="margin">
+              <wp:align>center</wp:align>
+            </wp:positionH>
+            <wp:positionV relativeFrom="paragraph">
+              <wp:posOffset>64770</wp:posOffset>
+            </wp:positionV>
+            <wp:extent cx="4724400" cy="3230153"/>
+            <wp:effectExtent l="0" t="0" r="0" b="8890"/>
+            <wp:wrapSquare wrapText="bothSides"/>
             <wp:docPr id="1" name="Imagem 1" descr="Diagrama&#10;&#10;Descrição gerada automaticamente com confiança média"/>
             <wp:cNvGraphicFramePr>
               <a:graphicFrameLocks xmlns:a="http://schemas.openxmlformats.org/drawingml/2006/main" noChangeAspect="1"/>
@@ -483,7 +528,13 @@
                     <pic:cNvPicPr/>
                   </pic:nvPicPr>
                   <pic:blipFill>
-                    <a:blip r:embed="rId9"/>
+                    <a:blip r:embed="rId9">
+                      <a:extLst>
+                        <a:ext uri="{28A0092B-C50C-407E-A947-70E740481C1C}">
+                          <a14:useLocalDpi xmlns:a14="http://schemas.microsoft.com/office/drawing/2010/main" val="0"/>
+                        </a:ext>
+                      </a:extLst>
+                    </a:blip>
                     <a:stretch>
                       <a:fillRect/>
                     </a:stretch>
@@ -491,7 +542,7 @@
                   <pic:spPr>
                     <a:xfrm>
                       <a:off x="0" y="0"/>
-                      <a:ext cx="5760085" cy="3938270"/>
+                      <a:ext cx="4724400" cy="3230153"/>
                     </a:xfrm>
                     <a:prstGeom prst="rect">
                       <a:avLst/>
@@ -500,7 +551,13 @@
                 </pic:pic>
               </a:graphicData>
             </a:graphic>
-          </wp:inline>
+            <wp14:sizeRelH relativeFrom="page">
+              <wp14:pctWidth>0</wp14:pctWidth>
+            </wp14:sizeRelH>
+            <wp14:sizeRelV relativeFrom="page">
+              <wp14:pctHeight>0</wp14:pctHeight>
+            </wp14:sizeRelV>
+          </wp:anchor>
         </w:drawing>
       </w:r>
     </w:p>
@@ -1385,7 +1442,7 @@
           <w:lang w:eastAsia="pt-BR"/>
         </w:rPr>
         <w:drawing>
-          <wp:inline distT="0" distB="0" distL="0" distR="0" wp14:anchorId="15AB0134" wp14:editId="282297F3">
+          <wp:inline distT="0" distB="0" distL="0" distR="0" wp14:anchorId="15AB0134" wp14:editId="17458114">
             <wp:extent cx="4581525" cy="3018828"/>
             <wp:effectExtent l="0" t="0" r="0" b="0"/>
             <wp:docPr id="6" name="Imagem 6" descr="Diagrama&#10;&#10;Descrição gerada automaticamente"/>
@@ -1408,7 +1465,7 @@
                   <pic:spPr>
                     <a:xfrm>
                       <a:off x="0" y="0"/>
-                      <a:ext cx="4602241" cy="3032478"/>
+                      <a:ext cx="4581525" cy="3018828"/>
                     </a:xfrm>
                     <a:prstGeom prst="rect">
                       <a:avLst/>
@@ -2308,20 +2365,6 @@
     <w:p>
       <w:pPr>
         <w:rPr>
-          <w:lang w:eastAsia="pt-BR"/>
-        </w:rPr>
-      </w:pPr>
-    </w:p>
-    <w:p>
-      <w:pPr>
-        <w:rPr>
-          <w:lang w:eastAsia="pt-BR"/>
-        </w:rPr>
-      </w:pPr>
-    </w:p>
-    <w:p>
-      <w:pPr>
-        <w:rPr>
           <w:b/>
           <w:bCs/>
           <w:sz w:val="28"/>
@@ -2337,6 +2380,7 @@
           <w:szCs w:val="28"/>
           <w:lang w:eastAsia="pt-BR"/>
         </w:rPr>
+        <w:lastRenderedPageBreak/>
         <w:t>Requisito Não Funcional:</w:t>
       </w:r>
     </w:p>
@@ -3371,8 +3415,22 @@
     </w:p>
     <w:p>
       <w:pPr>
-        <w:pStyle w:val="PargrafodaLista"/>
-        <w:rPr>
+        <w:rPr>
+          <w:b/>
+          <w:bCs/>
+          <w:sz w:val="28"/>
+          <w:szCs w:val="28"/>
+          <w:lang w:eastAsia="pt-BR"/>
+        </w:rPr>
+      </w:pPr>
+    </w:p>
+    <w:p>
+      <w:pPr>
+        <w:rPr>
+          <w:b/>
+          <w:bCs/>
+          <w:sz w:val="28"/>
+          <w:szCs w:val="28"/>
           <w:lang w:eastAsia="pt-BR"/>
         </w:rPr>
       </w:pPr>
@@ -3741,11 +3799,30 @@
           <w:lang w:eastAsia="pt-BR"/>
         </w:rPr>
       </w:pPr>
-      <w:r>
-        <w:rPr>
-          <w:lang w:eastAsia="pt-BR"/>
-        </w:rPr>
-        <w:lastRenderedPageBreak/>
+    </w:p>
+    <w:p>
+      <w:pPr>
+        <w:tabs>
+          <w:tab w:val="left" w:pos="2755"/>
+        </w:tabs>
+        <w:rPr>
+          <w:lang w:eastAsia="pt-BR"/>
+        </w:rPr>
+      </w:pPr>
+    </w:p>
+    <w:p>
+      <w:pPr>
+        <w:tabs>
+          <w:tab w:val="left" w:pos="2755"/>
+        </w:tabs>
+        <w:rPr>
+          <w:lang w:eastAsia="pt-BR"/>
+        </w:rPr>
+      </w:pPr>
+      <w:r>
+        <w:rPr>
+          <w:lang w:eastAsia="pt-BR"/>
+        </w:rPr>
         <w:t xml:space="preserve">Na </w:t>
       </w:r>
       <w:r>
@@ -3876,6 +3953,95 @@
         <w:rPr>
           <w:lang w:eastAsia="pt-BR"/>
         </w:rPr>
+        <w:t xml:space="preserve">Na </w:t>
+      </w:r>
+      <w:r>
+        <w:rPr>
+          <w:b/>
+          <w:bCs/>
+          <w:lang w:eastAsia="pt-BR"/>
+        </w:rPr>
+        <w:t>classe LoginController</w:t>
+      </w:r>
+      <w:r>
+        <w:rPr>
+          <w:lang w:eastAsia="pt-BR"/>
+        </w:rPr>
+        <w:t xml:space="preserve"> o programa realiza a autenticação do usuário através do nome, Email e a senha encriptada, é importante que os seus dados já estejam salvos em nosso banco de dados.</w:t>
+      </w:r>
+    </w:p>
+    <w:p>
+      <w:pPr>
+        <w:rPr>
+          <w:lang w:eastAsia="pt-BR"/>
+        </w:rPr>
+      </w:pPr>
+      <w:r>
+        <w:rPr>
+          <w:noProof/>
+          <w:lang w:eastAsia="pt-BR"/>
+        </w:rPr>
+        <w:drawing>
+          <wp:inline distT="0" distB="0" distL="0" distR="0" wp14:anchorId="5A66DA6F" wp14:editId="130015C0">
+            <wp:extent cx="5760085" cy="2021840"/>
+            <wp:effectExtent l="0" t="0" r="0" b="0"/>
+            <wp:docPr id="1185026769" name="Imagem 1" descr="Texto&#10;&#10;Descrição gerada automaticamente"/>
+            <wp:cNvGraphicFramePr>
+              <a:graphicFrameLocks xmlns:a="http://schemas.openxmlformats.org/drawingml/2006/main" noChangeAspect="1"/>
+            </wp:cNvGraphicFramePr>
+            <a:graphic xmlns:a="http://schemas.openxmlformats.org/drawingml/2006/main">
+              <a:graphicData uri="http://schemas.openxmlformats.org/drawingml/2006/picture">
+                <pic:pic xmlns:pic="http://schemas.openxmlformats.org/drawingml/2006/picture">
+                  <pic:nvPicPr>
+                    <pic:cNvPr id="1185026769" name="Imagem 1" descr="Texto&#10;&#10;Descrição gerada automaticamente"/>
+                    <pic:cNvPicPr/>
+                  </pic:nvPicPr>
+                  <pic:blipFill>
+                    <a:blip r:embed="rId20"/>
+                    <a:stretch>
+                      <a:fillRect/>
+                    </a:stretch>
+                  </pic:blipFill>
+                  <pic:spPr>
+                    <a:xfrm>
+                      <a:off x="0" y="0"/>
+                      <a:ext cx="5760085" cy="2021840"/>
+                    </a:xfrm>
+                    <a:prstGeom prst="rect">
+                      <a:avLst/>
+                    </a:prstGeom>
+                  </pic:spPr>
+                </pic:pic>
+              </a:graphicData>
+            </a:graphic>
+          </wp:inline>
+        </w:drawing>
+      </w:r>
+    </w:p>
+    <w:p>
+      <w:pPr>
+        <w:rPr>
+          <w:lang w:eastAsia="pt-BR"/>
+        </w:rPr>
+      </w:pPr>
+    </w:p>
+    <w:p>
+      <w:pPr>
+        <w:rPr>
+          <w:lang w:eastAsia="pt-BR"/>
+        </w:rPr>
+      </w:pPr>
+    </w:p>
+    <w:p>
+      <w:pPr>
+        <w:rPr>
+          <w:lang w:eastAsia="pt-BR"/>
+        </w:rPr>
+      </w:pPr>
+      <w:r>
+        <w:rPr>
+          <w:lang w:eastAsia="pt-BR"/>
+        </w:rPr>
         <w:t xml:space="preserve">Utilizamos uma API que valida seu email e retorna </w:t>
       </w:r>
       <w:r>
@@ -3928,7 +4094,7 @@
                     <pic:cNvPicPr/>
                   </pic:nvPicPr>
                   <pic:blipFill>
-                    <a:blip r:embed="rId20">
+                    <a:blip r:embed="rId21">
                       <a:extLst>
                         <a:ext uri="{28A0092B-C50C-407E-A947-70E740481C1C}">
                           <a14:useLocalDpi xmlns:a14="http://schemas.microsoft.com/office/drawing/2010/main" val="0"/>
@@ -3995,6 +4161,120 @@
           <w:lang w:eastAsia="pt-BR"/>
         </w:rPr>
       </w:pPr>
+    </w:p>
+    <w:p>
+      <w:pPr>
+        <w:rPr>
+          <w:lang w:eastAsia="pt-BR"/>
+        </w:rPr>
+      </w:pPr>
+    </w:p>
+    <w:p>
+      <w:pPr>
+        <w:rPr>
+          <w:lang w:eastAsia="pt-BR"/>
+        </w:rPr>
+      </w:pPr>
+    </w:p>
+    <w:p>
+      <w:pPr>
+        <w:rPr>
+          <w:lang w:eastAsia="pt-BR"/>
+        </w:rPr>
+      </w:pPr>
+      <w:r>
+        <w:rPr>
+          <w:lang w:eastAsia="pt-BR"/>
+        </w:rPr>
+        <w:t xml:space="preserve">Na </w:t>
+      </w:r>
+      <w:r>
+        <w:rPr>
+          <w:b/>
+          <w:bCs/>
+          <w:lang w:eastAsia="pt-BR"/>
+        </w:rPr>
+        <w:t>classe UsuarioService</w:t>
+      </w:r>
+      <w:r>
+        <w:rPr>
+          <w:lang w:eastAsia="pt-BR"/>
+        </w:rPr>
+        <w:t xml:space="preserve"> utilizamos alguns métodos para realizar a validação dos dados:  </w:t>
+      </w:r>
+    </w:p>
+    <w:p>
+      <w:pPr>
+        <w:rPr>
+          <w:lang w:eastAsia="pt-BR"/>
+        </w:rPr>
+      </w:pPr>
+      <w:r>
+        <w:rPr>
+          <w:noProof/>
+          <w:lang w:eastAsia="pt-BR"/>
+        </w:rPr>
+        <w:drawing>
+          <wp:inline distT="0" distB="0" distL="0" distR="0" wp14:anchorId="6214D140" wp14:editId="060D8543">
+            <wp:extent cx="5760085" cy="1613535"/>
+            <wp:effectExtent l="0" t="0" r="0" b="5715"/>
+            <wp:docPr id="1726013677" name="Imagem 1"/>
+            <wp:cNvGraphicFramePr>
+              <a:graphicFrameLocks xmlns:a="http://schemas.openxmlformats.org/drawingml/2006/main" noChangeAspect="1"/>
+            </wp:cNvGraphicFramePr>
+            <a:graphic xmlns:a="http://schemas.openxmlformats.org/drawingml/2006/main">
+              <a:graphicData uri="http://schemas.openxmlformats.org/drawingml/2006/picture">
+                <pic:pic xmlns:pic="http://schemas.openxmlformats.org/drawingml/2006/picture">
+                  <pic:nvPicPr>
+                    <pic:cNvPr id="1726013677" name=""/>
+                    <pic:cNvPicPr/>
+                  </pic:nvPicPr>
+                  <pic:blipFill>
+                    <a:blip r:embed="rId22"/>
+                    <a:stretch>
+                      <a:fillRect/>
+                    </a:stretch>
+                  </pic:blipFill>
+                  <pic:spPr>
+                    <a:xfrm>
+                      <a:off x="0" y="0"/>
+                      <a:ext cx="5760085" cy="1613535"/>
+                    </a:xfrm>
+                    <a:prstGeom prst="rect">
+                      <a:avLst/>
+                    </a:prstGeom>
+                  </pic:spPr>
+                </pic:pic>
+              </a:graphicData>
+            </a:graphic>
+          </wp:inline>
+        </w:drawing>
+      </w:r>
+    </w:p>
+    <w:p>
+      <w:pPr>
+        <w:rPr>
+          <w:rFonts w:ascii="Courier New" w:hAnsi="Courier New" w:cs="Courier New"/>
+          <w:color w:val="808080"/>
+          <w:sz w:val="20"/>
+          <w:szCs w:val="20"/>
+          <w:u w:val="single"/>
+          <w:shd w:val="clear" w:color="auto" w:fill="373737"/>
+        </w:rPr>
+      </w:pPr>
+      <w:r>
+        <w:rPr>
+          <w:lang w:eastAsia="pt-BR"/>
+        </w:rPr>
+        <w:t xml:space="preserve"> </w:t>
+      </w:r>
+    </w:p>
+    <w:p>
+      <w:pPr>
+        <w:rPr>
+          <w:lang w:eastAsia="pt-BR"/>
+        </w:rPr>
+      </w:pPr>
       <w:r>
         <w:rPr>
           <w:lang w:eastAsia="pt-BR"/>
@@ -4049,7 +4329,7 @@
                     <pic:cNvPicPr/>
                   </pic:nvPicPr>
                   <pic:blipFill>
-                    <a:blip r:embed="rId21">
+                    <a:blip r:embed="rId23">
                       <a:extLst>
                         <a:ext uri="{28A0092B-C50C-407E-A947-70E740481C1C}">
                           <a14:useLocalDpi xmlns:a14="http://schemas.microsoft.com/office/drawing/2010/main" val="0"/>
@@ -4116,7 +4396,6 @@
           <w:noProof/>
           <w:lang w:eastAsia="pt-BR"/>
         </w:rPr>
-        <w:lastRenderedPageBreak/>
         <w:drawing>
           <wp:anchor distT="0" distB="0" distL="114300" distR="114300" simplePos="0" relativeHeight="251670528" behindDoc="0" locked="0" layoutInCell="1" allowOverlap="1" wp14:anchorId="238DC89A" wp14:editId="5CA54CD0">
             <wp:simplePos x="0" y="0"/>
@@ -4141,7 +4420,7 @@
                     <pic:cNvPicPr/>
                   </pic:nvPicPr>
                   <pic:blipFill>
-                    <a:blip r:embed="rId22">
+                    <a:blip r:embed="rId24">
                       <a:extLst>
                         <a:ext uri="{28A0092B-C50C-407E-A947-70E740481C1C}">
                           <a14:useLocalDpi xmlns:a14="http://schemas.microsoft.com/office/drawing/2010/main" val="0"/>
@@ -4264,7 +4543,7 @@
                     <pic:cNvPicPr/>
                   </pic:nvPicPr>
                   <pic:blipFill>
-                    <a:blip r:embed="rId23">
+                    <a:blip r:embed="rId25">
                       <a:extLst>
                         <a:ext uri="{28A0092B-C50C-407E-A947-70E740481C1C}">
                           <a14:useLocalDpi xmlns:a14="http://schemas.microsoft.com/office/drawing/2010/main" val="0"/>
@@ -4318,6 +4597,7 @@
           <w:noProof/>
           <w:lang w:eastAsia="pt-BR"/>
         </w:rPr>
+        <w:lastRenderedPageBreak/>
         <w:drawing>
           <wp:anchor distT="0" distB="0" distL="114300" distR="114300" simplePos="0" relativeHeight="251672576" behindDoc="0" locked="0" layoutInCell="1" allowOverlap="1" wp14:anchorId="01DA73FC" wp14:editId="49CAD674">
             <wp:simplePos x="0" y="0"/>
@@ -4342,7 +4622,7 @@
                     <pic:cNvPicPr/>
                   </pic:nvPicPr>
                   <pic:blipFill>
-                    <a:blip r:embed="rId24">
+                    <a:blip r:embed="rId26">
                       <a:extLst>
                         <a:ext uri="{28A0092B-C50C-407E-A947-70E740481C1C}">
                           <a14:useLocalDpi xmlns:a14="http://schemas.microsoft.com/office/drawing/2010/main" val="0"/>
@@ -4446,7 +4726,7 @@
 </file>
 
 <file path=word/endnotes.xml><?xml version="1.0" encoding="utf-8"?>
-<w:endnotes xmlns:wpc="http://schemas.microsoft.com/office/word/2010/wordprocessingCanvas" xmlns:cx="http://schemas.microsoft.com/office/drawing/2014/chartex" xmlns:cx1="http://schemas.microsoft.com/office/drawing/2015/9/8/chartex" xmlns:cx2="http://schemas.microsoft.com/office/drawing/2015/10/21/chartex" xmlns:cx3="http://schemas.microsoft.com/office/drawing/2016/5/9/chartex" xmlns:cx4="http://schemas.microsoft.com/office/drawing/2016/5/10/chartex" xmlns:cx5="http://schemas.microsoft.com/office/drawing/2016/5/11/chartex" xmlns:cx6="http://schemas.microsoft.com/office/drawing/2016/5/12/chartex" xmlns:cx7="http://schemas.microsoft.com/office/drawing/2016/5/13/chartex" xmlns:cx8="http://schemas.microsoft.com/office/drawing/2016/5/14/chartex" xmlns:mc="http://schemas.openxmlformats.org/markup-compatibility/2006" xmlns:aink="http://schemas.microsoft.com/office/drawing/2016/ink" xmlns:am3d="http://schemas.microsoft.com/office/drawing/2017/model3d" xmlns:o="urn:schemas-microsoft-com:office:office" xmlns:oel="http://schemas.microsoft.com/office/2019/extlst" xmlns:r="http://schemas.openxmlformats.org/officeDocument/2006/relationships" xmlns:m="http://schemas.openxmlformats.org/officeDocument/2006/math" xmlns:v="urn:schemas-microsoft-com:vml" xmlns:wp14="http://schemas.microsoft.com/office/word/2010/wordprocessingDrawing" xmlns:wp="http://schemas.openxmlformats.org/drawingml/2006/wordprocessingDrawing" xmlns:w10="urn:schemas-microsoft-com:office:word" xmlns:w="http://schemas.openxmlformats.org/wordprocessingml/2006/main" xmlns:w14="http://schemas.microsoft.com/office/word/2010/wordml" xmlns:w15="http://schemas.microsoft.com/office/word/2012/wordml" xmlns:w16cex="http://schemas.microsoft.com/office/word/2018/wordml/cex" xmlns:w16cid="http://schemas.microsoft.com/office/word/2016/wordml/cid" xmlns:w16="http://schemas.microsoft.com/office/word/2018/wordml" xmlns:w16sdtdh="http://schemas.microsoft.com/office/word/2020/wordml/sdtdatahash" xmlns:w16se="http://schemas.microsoft.com/office/word/2015/wordml/symex" xmlns:wpg="http://schemas.microsoft.com/office/word/2010/wordprocessingGroup" xmlns:wpi="http://schemas.microsoft.com/office/word/2010/wordprocessingInk" xmlns:wne="http://schemas.microsoft.com/office/word/2006/wordml" xmlns:wps="http://schemas.microsoft.com/office/word/2010/wordprocessingShape" mc:Ignorable="w14 w15 w16se w16cid w16 w16cex w16sdtdh wp14">
+<w:endnotes xmlns:wpc="http://schemas.microsoft.com/office/word/2010/wordprocessingCanvas" xmlns:cx="http://schemas.microsoft.com/office/drawing/2014/chartex" xmlns:cx1="http://schemas.microsoft.com/office/drawing/2015/9/8/chartex" xmlns:cx2="http://schemas.microsoft.com/office/drawing/2015/10/21/chartex" xmlns:cx3="http://schemas.microsoft.com/office/drawing/2016/5/9/chartex" xmlns:cx4="http://schemas.microsoft.com/office/drawing/2016/5/10/chartex" xmlns:cx5="http://schemas.microsoft.com/office/drawing/2016/5/11/chartex" xmlns:cx6="http://schemas.microsoft.com/office/drawing/2016/5/12/chartex" xmlns:cx7="http://schemas.microsoft.com/office/drawing/2016/5/13/chartex" xmlns:cx8="http://schemas.microsoft.com/office/drawing/2016/5/14/chartex" xmlns:mc="http://schemas.openxmlformats.org/markup-compatibility/2006" xmlns:aink="http://schemas.microsoft.com/office/drawing/2016/ink" xmlns:am3d="http://schemas.microsoft.com/office/drawing/2017/model3d" xmlns:o="urn:schemas-microsoft-com:office:office" xmlns:oel="http://schemas.microsoft.com/office/2019/extlst" xmlns:r="http://schemas.openxmlformats.org/officeDocument/2006/relationships" xmlns:m="http://schemas.openxmlformats.org/officeDocument/2006/math" xmlns:v="urn:schemas-microsoft-com:vml" xmlns:wp14="http://schemas.microsoft.com/office/word/2010/wordprocessingDrawing" xmlns:wp="http://schemas.openxmlformats.org/drawingml/2006/wordprocessingDrawing" xmlns:w10="urn:schemas-microsoft-com:office:word" xmlns:w="http://schemas.openxmlformats.org/wordprocessingml/2006/main" xmlns:w14="http://schemas.microsoft.com/office/word/2010/wordml" xmlns:w15="http://schemas.microsoft.com/office/word/2012/wordml" xmlns:w16cex="http://schemas.microsoft.com/office/word/2018/wordml/cex" xmlns:w16cid="http://schemas.microsoft.com/office/word/2016/wordml/cid" xmlns:w16="http://schemas.microsoft.com/office/word/2018/wordml" xmlns:w16du="http://schemas.microsoft.com/office/word/2023/wordml/word16du" xmlns:w16sdtdh="http://schemas.microsoft.com/office/word/2020/wordml/sdtdatahash" xmlns:w16se="http://schemas.microsoft.com/office/word/2015/wordml/symex" xmlns:wpg="http://schemas.microsoft.com/office/word/2010/wordprocessingGroup" xmlns:wpi="http://schemas.microsoft.com/office/word/2010/wordprocessingInk" xmlns:wne="http://schemas.microsoft.com/office/word/2006/wordml" xmlns:wps="http://schemas.microsoft.com/office/word/2010/wordprocessingShape" mc:Ignorable="w14 w15 w16se w16cid w16 w16cex w16sdtdh wp14">
   <w:endnote w:type="separator" w:id="-1">
     <w:p>
       <w:pPr>
@@ -4471,7 +4751,7 @@
 </file>
 
 <file path=word/footnotes.xml><?xml version="1.0" encoding="utf-8"?>
-<w:footnotes xmlns:wpc="http://schemas.microsoft.com/office/word/2010/wordprocessingCanvas" xmlns:cx="http://schemas.microsoft.com/office/drawing/2014/chartex" xmlns:cx1="http://schemas.microsoft.com/office/drawing/2015/9/8/chartex" xmlns:cx2="http://schemas.microsoft.com/office/drawing/2015/10/21/chartex" xmlns:cx3="http://schemas.microsoft.com/office/drawing/2016/5/9/chartex" xmlns:cx4="http://schemas.microsoft.com/office/drawing/2016/5/10/chartex" xmlns:cx5="http://schemas.microsoft.com/office/drawing/2016/5/11/chartex" xmlns:cx6="http://schemas.microsoft.com/office/drawing/2016/5/12/chartex" xmlns:cx7="http://schemas.microsoft.com/office/drawing/2016/5/13/chartex" xmlns:cx8="http://schemas.microsoft.com/office/drawing/2016/5/14/chartex" xmlns:mc="http://schemas.openxmlformats.org/markup-compatibility/2006" xmlns:aink="http://schemas.microsoft.com/office/drawing/2016/ink" xmlns:am3d="http://schemas.microsoft.com/office/drawing/2017/model3d" xmlns:o="urn:schemas-microsoft-com:office:office" xmlns:oel="http://schemas.microsoft.com/office/2019/extlst" xmlns:r="http://schemas.openxmlformats.org/officeDocument/2006/relationships" xmlns:m="http://schemas.openxmlformats.org/officeDocument/2006/math" xmlns:v="urn:schemas-microsoft-com:vml" xmlns:wp14="http://schemas.microsoft.com/office/word/2010/wordprocessingDrawing" xmlns:wp="http://schemas.openxmlformats.org/drawingml/2006/wordprocessingDrawing" xmlns:w10="urn:schemas-microsoft-com:office:word" xmlns:w="http://schemas.openxmlformats.org/wordprocessingml/2006/main" xmlns:w14="http://schemas.microsoft.com/office/word/2010/wordml" xmlns:w15="http://schemas.microsoft.com/office/word/2012/wordml" xmlns:w16cex="http://schemas.microsoft.com/office/word/2018/wordml/cex" xmlns:w16cid="http://schemas.microsoft.com/office/word/2016/wordml/cid" xmlns:w16="http://schemas.microsoft.com/office/word/2018/wordml" xmlns:w16sdtdh="http://schemas.microsoft.com/office/word/2020/wordml/sdtdatahash" xmlns:w16se="http://schemas.microsoft.com/office/word/2015/wordml/symex" xmlns:wpg="http://schemas.microsoft.com/office/word/2010/wordprocessingGroup" xmlns:wpi="http://schemas.microsoft.com/office/word/2010/wordprocessingInk" xmlns:wne="http://schemas.microsoft.com/office/word/2006/wordml" xmlns:wps="http://schemas.microsoft.com/office/word/2010/wordprocessingShape" mc:Ignorable="w14 w15 w16se w16cid w16 w16cex w16sdtdh wp14">
+<w:footnotes xmlns:wpc="http://schemas.microsoft.com/office/word/2010/wordprocessingCanvas" xmlns:cx="http://schemas.microsoft.com/office/drawing/2014/chartex" xmlns:cx1="http://schemas.microsoft.com/office/drawing/2015/9/8/chartex" xmlns:cx2="http://schemas.microsoft.com/office/drawing/2015/10/21/chartex" xmlns:cx3="http://schemas.microsoft.com/office/drawing/2016/5/9/chartex" xmlns:cx4="http://schemas.microsoft.com/office/drawing/2016/5/10/chartex" xmlns:cx5="http://schemas.microsoft.com/office/drawing/2016/5/11/chartex" xmlns:cx6="http://schemas.microsoft.com/office/drawing/2016/5/12/chartex" xmlns:cx7="http://schemas.microsoft.com/office/drawing/2016/5/13/chartex" xmlns:cx8="http://schemas.microsoft.com/office/drawing/2016/5/14/chartex" xmlns:mc="http://schemas.openxmlformats.org/markup-compatibility/2006" xmlns:aink="http://schemas.microsoft.com/office/drawing/2016/ink" xmlns:am3d="http://schemas.microsoft.com/office/drawing/2017/model3d" xmlns:o="urn:schemas-microsoft-com:office:office" xmlns:oel="http://schemas.microsoft.com/office/2019/extlst" xmlns:r="http://schemas.openxmlformats.org/officeDocument/2006/relationships" xmlns:m="http://schemas.openxmlformats.org/officeDocument/2006/math" xmlns:v="urn:schemas-microsoft-com:vml" xmlns:wp14="http://schemas.microsoft.com/office/word/2010/wordprocessingDrawing" xmlns:wp="http://schemas.openxmlformats.org/drawingml/2006/wordprocessingDrawing" xmlns:w10="urn:schemas-microsoft-com:office:word" xmlns:w="http://schemas.openxmlformats.org/wordprocessingml/2006/main" xmlns:w14="http://schemas.microsoft.com/office/word/2010/wordml" xmlns:w15="http://schemas.microsoft.com/office/word/2012/wordml" xmlns:w16cex="http://schemas.microsoft.com/office/word/2018/wordml/cex" xmlns:w16cid="http://schemas.microsoft.com/office/word/2016/wordml/cid" xmlns:w16="http://schemas.microsoft.com/office/word/2018/wordml" xmlns:w16du="http://schemas.microsoft.com/office/word/2023/wordml/word16du" xmlns:w16sdtdh="http://schemas.microsoft.com/office/word/2020/wordml/sdtdatahash" xmlns:w16se="http://schemas.microsoft.com/office/word/2015/wordml/symex" xmlns:wpg="http://schemas.microsoft.com/office/word/2010/wordprocessingGroup" xmlns:wpi="http://schemas.microsoft.com/office/word/2010/wordprocessingInk" xmlns:wne="http://schemas.microsoft.com/office/word/2006/wordml" xmlns:wps="http://schemas.microsoft.com/office/word/2010/wordprocessingShape" mc:Ignorable="w14 w15 w16se w16cid w16 w16cex w16sdtdh wp14">
   <w:footnote w:type="separator" w:id="-1">
     <w:p>
       <w:pPr>
@@ -4496,7 +4776,7 @@
 </file>
 
 <file path=word/numbering.xml><?xml version="1.0" encoding="utf-8"?>
-<w:numbering xmlns:wpc="http://schemas.microsoft.com/office/word/2010/wordprocessingCanvas" xmlns:cx="http://schemas.microsoft.com/office/drawing/2014/chartex" xmlns:cx1="http://schemas.microsoft.com/office/drawing/2015/9/8/chartex" xmlns:cx2="http://schemas.microsoft.com/office/drawing/2015/10/21/chartex" xmlns:cx3="http://schemas.microsoft.com/office/drawing/2016/5/9/chartex" xmlns:cx4="http://schemas.microsoft.com/office/drawing/2016/5/10/chartex" xmlns:cx5="http://schemas.microsoft.com/office/drawing/2016/5/11/chartex" xmlns:cx6="http://schemas.microsoft.com/office/drawing/2016/5/12/chartex" xmlns:cx7="http://schemas.microsoft.com/office/drawing/2016/5/13/chartex" xmlns:cx8="http://schemas.microsoft.com/office/drawing/2016/5/14/chartex" xmlns:mc="http://schemas.openxmlformats.org/markup-compatibility/2006" xmlns:aink="http://schemas.microsoft.com/office/drawing/2016/ink" xmlns:am3d="http://schemas.microsoft.com/office/drawing/2017/model3d" xmlns:o="urn:schemas-microsoft-com:office:office" xmlns:oel="http://schemas.microsoft.com/office/2019/extlst" xmlns:r="http://schemas.openxmlformats.org/officeDocument/2006/relationships" xmlns:m="http://schemas.openxmlformats.org/officeDocument/2006/math" xmlns:v="urn:schemas-microsoft-com:vml" xmlns:wp14="http://schemas.microsoft.com/office/word/2010/wordprocessingDrawing" xmlns:wp="http://schemas.openxmlformats.org/drawingml/2006/wordprocessingDrawing" xmlns:w10="urn:schemas-microsoft-com:office:word" xmlns:w="http://schemas.openxmlformats.org/wordprocessingml/2006/main" xmlns:w14="http://schemas.microsoft.com/office/word/2010/wordml" xmlns:w15="http://schemas.microsoft.com/office/word/2012/wordml" xmlns:w16cex="http://schemas.microsoft.com/office/word/2018/wordml/cex" xmlns:w16cid="http://schemas.microsoft.com/office/word/2016/wordml/cid" xmlns:w16="http://schemas.microsoft.com/office/word/2018/wordml" xmlns:w16sdtdh="http://schemas.microsoft.com/office/word/2020/wordml/sdtdatahash" xmlns:w16se="http://schemas.microsoft.com/office/word/2015/wordml/symex" xmlns:wpg="http://schemas.microsoft.com/office/word/2010/wordprocessingGroup" xmlns:wpi="http://schemas.microsoft.com/office/word/2010/wordprocessingInk" xmlns:wne="http://schemas.microsoft.com/office/word/2006/wordml" xmlns:wps="http://schemas.microsoft.com/office/word/2010/wordprocessingShape" mc:Ignorable="w14 w15 w16se w16cid w16 w16cex w16sdtdh wp14">
+<w:numbering xmlns:wpc="http://schemas.microsoft.com/office/word/2010/wordprocessingCanvas" xmlns:cx="http://schemas.microsoft.com/office/drawing/2014/chartex" xmlns:cx1="http://schemas.microsoft.com/office/drawing/2015/9/8/chartex" xmlns:cx2="http://schemas.microsoft.com/office/drawing/2015/10/21/chartex" xmlns:cx3="http://schemas.microsoft.com/office/drawing/2016/5/9/chartex" xmlns:cx4="http://schemas.microsoft.com/office/drawing/2016/5/10/chartex" xmlns:cx5="http://schemas.microsoft.com/office/drawing/2016/5/11/chartex" xmlns:cx6="http://schemas.microsoft.com/office/drawing/2016/5/12/chartex" xmlns:cx7="http://schemas.microsoft.com/office/drawing/2016/5/13/chartex" xmlns:cx8="http://schemas.microsoft.com/office/drawing/2016/5/14/chartex" xmlns:mc="http://schemas.openxmlformats.org/markup-compatibility/2006" xmlns:aink="http://schemas.microsoft.com/office/drawing/2016/ink" xmlns:am3d="http://schemas.microsoft.com/office/drawing/2017/model3d" xmlns:o="urn:schemas-microsoft-com:office:office" xmlns:oel="http://schemas.microsoft.com/office/2019/extlst" xmlns:r="http://schemas.openxmlformats.org/officeDocument/2006/relationships" xmlns:m="http://schemas.openxmlformats.org/officeDocument/2006/math" xmlns:v="urn:schemas-microsoft-com:vml" xmlns:wp14="http://schemas.microsoft.com/office/word/2010/wordprocessingDrawing" xmlns:wp="http://schemas.openxmlformats.org/drawingml/2006/wordprocessingDrawing" xmlns:w10="urn:schemas-microsoft-com:office:word" xmlns:w="http://schemas.openxmlformats.org/wordprocessingml/2006/main" xmlns:w14="http://schemas.microsoft.com/office/word/2010/wordml" xmlns:w15="http://schemas.microsoft.com/office/word/2012/wordml" xmlns:w16cex="http://schemas.microsoft.com/office/word/2018/wordml/cex" xmlns:w16cid="http://schemas.microsoft.com/office/word/2016/wordml/cid" xmlns:w16="http://schemas.microsoft.com/office/word/2018/wordml" xmlns:w16du="http://schemas.microsoft.com/office/word/2023/wordml/word16du" xmlns:w16sdtdh="http://schemas.microsoft.com/office/word/2020/wordml/sdtdatahash" xmlns:w16se="http://schemas.microsoft.com/office/word/2015/wordml/symex" xmlns:wpg="http://schemas.microsoft.com/office/word/2010/wordprocessingGroup" xmlns:wpi="http://schemas.microsoft.com/office/word/2010/wordprocessingInk" xmlns:wne="http://schemas.microsoft.com/office/word/2006/wordml" xmlns:wps="http://schemas.microsoft.com/office/word/2010/wordprocessingShape" mc:Ignorable="w14 w15 w16se w16cid w16 w16cex w16sdtdh wp14">
   <w:abstractNum w:abstractNumId="0" w15:restartNumberingAfterBreak="0">
     <w:nsid w:val="0302025C"/>
     <w:multiLevelType w:val="hybridMultilevel"/>

</xml_diff>